<commit_message>
modulo laboratorios - submodulo registro fotografico
</commit_message>
<xml_diff>
--- a/MODULO PROGRAMA final.docx
+++ b/MODULO PROGRAMA final.docx
@@ -18113,6 +18113,7 @@
           <w:bCs/>
           <w:sz w:val="22"/>
           <w:szCs w:val="22"/>
+          <w:highlight w:val="green"/>
         </w:rPr>
       </w:pPr>
       <w:r>
@@ -18122,6 +18123,7 @@
           <w:bCs/>
           <w:sz w:val="22"/>
           <w:szCs w:val="22"/>
+          <w:highlight w:val="green"/>
         </w:rPr>
         <w:t>Módulo Internacionalización</w:t>
       </w:r>
@@ -18129,13 +18131,17 @@
     <w:p>
       <w:pPr>
         <w:spacing w:after="160"/>
-      </w:pPr>
-      <w:r>
-        <w:rPr>
-          <w:rFonts w:ascii="Calibri" w:hAnsi="Calibri" w:cs="Calibri"/>
-          <w:color w:val="000000"/>
-          <w:sz w:val="22"/>
-          <w:szCs w:val="22"/>
+        <w:rPr>
+          <w:highlight w:val="green"/>
+        </w:rPr>
+      </w:pPr>
+      <w:r>
+        <w:rPr>
+          <w:rFonts w:ascii="Calibri" w:hAnsi="Calibri" w:cs="Calibri"/>
+          <w:color w:val="000000"/>
+          <w:sz w:val="22"/>
+          <w:szCs w:val="22"/>
+          <w:highlight w:val="green"/>
         </w:rPr>
         <w:t>OPORTES INTERNACIONALIZACIÓN DEL CURRÍCULO</w:t>
       </w:r>
@@ -18148,14 +18154,16 @@
           <w:color w:val="000000"/>
           <w:sz w:val="22"/>
           <w:szCs w:val="22"/>
-        </w:rPr>
-      </w:pPr>
-      <w:r>
-        <w:rPr>
-          <w:rFonts w:ascii="Calibri" w:hAnsi="Calibri" w:cs="Calibri"/>
-          <w:color w:val="000000"/>
-          <w:sz w:val="22"/>
-          <w:szCs w:val="22"/>
+          <w:highlight w:val="green"/>
+        </w:rPr>
+      </w:pPr>
+      <w:r>
+        <w:rPr>
+          <w:rFonts w:ascii="Calibri" w:hAnsi="Calibri" w:cs="Calibri"/>
+          <w:color w:val="000000"/>
+          <w:sz w:val="22"/>
+          <w:szCs w:val="22"/>
+          <w:highlight w:val="green"/>
         </w:rPr>
         <w:t>En esta carpeta archive los documentos que soporten las estrategias de internacionalización del currículo. En UNISANGIL se ha definido las siguientes modalidades para definir las acciones de internacionalización del currículo: </w:t>
       </w:r>
@@ -18171,12 +18179,14 @@
         <w:rPr>
           <w:b/>
           <w:bCs/>
+          <w:highlight w:val="green"/>
         </w:rPr>
       </w:pPr>
       <w:r>
         <w:rPr>
           <w:b/>
           <w:bCs/>
+          <w:highlight w:val="green"/>
         </w:rPr>
         <w:t>Registro Fotográfico Actividades</w:t>
       </w:r>
@@ -18185,8 +18195,14 @@
       <w:pPr>
         <w:pStyle w:val="Prrafodelista"/>
         <w:spacing w:after="160"/>
-      </w:pPr>
-      <w:r>
+        <w:rPr>
+          <w:highlight w:val="green"/>
+        </w:rPr>
+      </w:pPr>
+      <w:r>
+        <w:rPr>
+          <w:highlight w:val="green"/>
+        </w:rPr>
         <w:t>Año</w:t>
       </w:r>
     </w:p>
@@ -18194,8 +18210,14 @@
       <w:pPr>
         <w:pStyle w:val="Prrafodelista"/>
         <w:spacing w:after="160"/>
-      </w:pPr>
-      <w:r>
+        <w:rPr>
+          <w:highlight w:val="green"/>
+        </w:rPr>
+      </w:pPr>
+      <w:r>
+        <w:rPr>
+          <w:highlight w:val="green"/>
+        </w:rPr>
         <w:t>Periodo</w:t>
       </w:r>
     </w:p>
@@ -18203,17 +18225,32 @@
       <w:pPr>
         <w:pStyle w:val="Prrafodelista"/>
         <w:spacing w:after="160"/>
-      </w:pPr>
-      <w:r>
+        <w:rPr>
+          <w:highlight w:val="green"/>
+        </w:rPr>
+      </w:pPr>
+      <w:r>
+        <w:rPr>
+          <w:highlight w:val="green"/>
+        </w:rPr>
         <w:t>Tipo de actividad: Evento, internacionalización del currículo, S</w:t>
       </w:r>
       <w:r>
+        <w:rPr>
+          <w:highlight w:val="green"/>
+        </w:rPr>
         <w:t>e</w:t>
       </w:r>
       <w:r>
+        <w:rPr>
+          <w:highlight w:val="green"/>
+        </w:rPr>
         <w:t xml:space="preserve">gundo idioma, </w:t>
       </w:r>
       <w:r>
+        <w:rPr>
+          <w:highlight w:val="green"/>
+        </w:rPr>
         <w:t>Programa radial, Curso, Talleres, diplomados.</w:t>
       </w:r>
     </w:p>
@@ -18221,8 +18258,14 @@
       <w:pPr>
         <w:pStyle w:val="Prrafodelista"/>
         <w:spacing w:after="160"/>
-      </w:pPr>
-      <w:r>
+        <w:rPr>
+          <w:highlight w:val="green"/>
+        </w:rPr>
+      </w:pPr>
+      <w:r>
+        <w:rPr>
+          <w:highlight w:val="green"/>
+        </w:rPr>
         <w:t>Actividad</w:t>
       </w:r>
     </w:p>
@@ -18230,8 +18273,14 @@
       <w:pPr>
         <w:pStyle w:val="Prrafodelista"/>
         <w:spacing w:after="160"/>
-      </w:pPr>
-      <w:r>
+        <w:rPr>
+          <w:highlight w:val="green"/>
+        </w:rPr>
+      </w:pPr>
+      <w:r>
+        <w:rPr>
+          <w:highlight w:val="green"/>
+        </w:rPr>
         <w:t>Ente Organizador</w:t>
       </w:r>
     </w:p>
@@ -18239,8 +18288,14 @@
       <w:pPr>
         <w:pStyle w:val="Prrafodelista"/>
         <w:spacing w:after="160"/>
-      </w:pPr>
-      <w:r>
+        <w:rPr>
+          <w:highlight w:val="green"/>
+        </w:rPr>
+      </w:pPr>
+      <w:r>
+        <w:rPr>
+          <w:highlight w:val="green"/>
+        </w:rPr>
         <w:t>Fecha</w:t>
       </w:r>
     </w:p>
@@ -18248,8 +18303,14 @@
       <w:pPr>
         <w:pStyle w:val="Prrafodelista"/>
         <w:spacing w:after="160"/>
-      </w:pPr>
-      <w:r>
+        <w:rPr>
+          <w:highlight w:val="green"/>
+        </w:rPr>
+      </w:pPr>
+      <w:r>
+        <w:rPr>
+          <w:highlight w:val="green"/>
+        </w:rPr>
         <w:t>Tipo Evento Interno o Externo</w:t>
       </w:r>
     </w:p>
@@ -18257,14 +18318,26 @@
       <w:pPr>
         <w:pStyle w:val="Prrafodelista"/>
         <w:spacing w:after="160"/>
-      </w:pPr>
-      <w:r>
+        <w:rPr>
+          <w:highlight w:val="green"/>
+        </w:rPr>
+      </w:pPr>
+      <w:r>
+        <w:rPr>
+          <w:highlight w:val="green"/>
+        </w:rPr>
         <w:t xml:space="preserve">Tipo Modalidad: </w:t>
       </w:r>
       <w:r>
+        <w:rPr>
+          <w:highlight w:val="green"/>
+        </w:rPr>
         <w:t xml:space="preserve">Formación, Investigación, </w:t>
       </w:r>
       <w:r>
+        <w:rPr>
+          <w:highlight w:val="green"/>
+        </w:rPr>
         <w:t>Internacionalización, Extensión, Internacionalización y Extensión.</w:t>
       </w:r>
     </w:p>
@@ -18280,12 +18353,21 @@
         </w:rPr>
       </w:pPr>
       <w:r>
+        <w:rPr>
+          <w:highlight w:val="green"/>
+        </w:rPr>
         <w:t xml:space="preserve">Archivos adjuntos </w:t>
       </w:r>
       <w:r>
+        <w:rPr>
+          <w:highlight w:val="green"/>
+        </w:rPr>
         <w:t>(soportes)</w:t>
       </w:r>
       <w:r>
+        <w:rPr>
+          <w:highlight w:val="green"/>
+        </w:rPr>
         <w:t xml:space="preserve">pueden ser: </w:t>
       </w:r>
       <w:r>
@@ -18294,6 +18376,7 @@
           <w:color w:val="000000"/>
           <w:sz w:val="22"/>
           <w:szCs w:val="22"/>
+          <w:highlight w:val="green"/>
         </w:rPr>
         <w:t>Sílabos</w:t>
       </w:r>
@@ -18303,6 +18386,7 @@
           <w:color w:val="000000"/>
           <w:sz w:val="22"/>
           <w:szCs w:val="22"/>
+          <w:highlight w:val="green"/>
         </w:rPr>
         <w:t xml:space="preserve">, </w:t>
       </w:r>
@@ -18313,6 +18397,7 @@
           <w:color w:val="000000"/>
           <w:sz w:val="22"/>
           <w:szCs w:val="22"/>
+          <w:highlight w:val="green"/>
         </w:rPr>
         <w:t>microcurriculos</w:t>
       </w:r>
@@ -18323,6 +18408,7 @@
           <w:color w:val="000000"/>
           <w:sz w:val="22"/>
           <w:szCs w:val="22"/>
+          <w:highlight w:val="green"/>
         </w:rPr>
         <w:t xml:space="preserve">,  </w:t>
       </w:r>
@@ -18332,6 +18418,7 @@
           <w:color w:val="000000"/>
           <w:sz w:val="22"/>
           <w:szCs w:val="22"/>
+          <w:highlight w:val="green"/>
         </w:rPr>
         <w:t>Fotografías de actividades</w:t>
       </w:r>
@@ -18341,6 +18428,7 @@
           <w:color w:val="000000"/>
           <w:sz w:val="22"/>
           <w:szCs w:val="22"/>
+          <w:highlight w:val="green"/>
         </w:rPr>
         <w:t xml:space="preserve">, </w:t>
       </w:r>
@@ -18350,6 +18438,7 @@
           <w:color w:val="000000"/>
           <w:sz w:val="22"/>
           <w:szCs w:val="22"/>
+          <w:highlight w:val="green"/>
         </w:rPr>
         <w:t>Documentos – videos</w:t>
       </w:r>
@@ -18359,6 +18448,7 @@
           <w:color w:val="000000"/>
           <w:sz w:val="22"/>
           <w:szCs w:val="22"/>
+          <w:highlight w:val="green"/>
         </w:rPr>
         <w:t xml:space="preserve">, </w:t>
       </w:r>
@@ -18368,6 +18458,7 @@
           <w:color w:val="000000"/>
           <w:sz w:val="22"/>
           <w:szCs w:val="22"/>
+          <w:highlight w:val="green"/>
         </w:rPr>
         <w:t>Material didáctico preparado para metodologías</w:t>
       </w:r>
@@ -18377,6 +18468,7 @@
           <w:color w:val="000000"/>
           <w:sz w:val="22"/>
           <w:szCs w:val="22"/>
+          <w:highlight w:val="green"/>
         </w:rPr>
         <w:t xml:space="preserve">, diplomas, </w:t>
       </w:r>
@@ -18386,6 +18478,7 @@
           <w:color w:val="000000"/>
           <w:sz w:val="22"/>
           <w:szCs w:val="22"/>
+          <w:highlight w:val="green"/>
         </w:rPr>
         <w:t>Material en inglés para asignaturas</w:t>
       </w:r>
@@ -18395,6 +18488,7 @@
           <w:color w:val="000000"/>
           <w:sz w:val="22"/>
           <w:szCs w:val="22"/>
+          <w:highlight w:val="green"/>
         </w:rPr>
         <w:t xml:space="preserve">, </w:t>
       </w:r>
@@ -18404,8 +18498,18 @@
           <w:color w:val="000000"/>
           <w:sz w:val="22"/>
           <w:szCs w:val="22"/>
-        </w:rPr>
-        <w:t>Soporte de uso de herramientas – plataformas – recursos, etc. </w:t>
+          <w:highlight w:val="green"/>
+        </w:rPr>
+        <w:t>Soporte de uso de herramientas – plataformas – recursos, etc.</w:t>
+      </w:r>
+      <w:r>
+        <w:rPr>
+          <w:rFonts w:ascii="Calibri" w:hAnsi="Calibri" w:cs="Calibri"/>
+          <w:color w:val="000000"/>
+          <w:sz w:val="22"/>
+          <w:szCs w:val="22"/>
+        </w:rPr>
+        <w:t> </w:t>
       </w:r>
     </w:p>
     <w:p>
@@ -18825,88 +18929,49 @@
     <w:p>
       <w:pPr>
         <w:spacing w:after="160"/>
-        <w:rPr>
-          <w:u w:val="single"/>
-        </w:rPr>
-      </w:pPr>
-      <w:r>
-        <w:rPr>
-          <w:u w:val="single"/>
-        </w:rPr>
+      </w:pPr>
+      <w:r>
         <w:t xml:space="preserve">Los siguientes </w:t>
       </w:r>
       <w:proofErr w:type="spellStart"/>
       <w:r>
-        <w:rPr>
-          <w:u w:val="single"/>
-        </w:rPr>
         <w:t>submodulos</w:t>
       </w:r>
       <w:proofErr w:type="spellEnd"/>
       <w:r>
-        <w:rPr>
-          <w:u w:val="single"/>
-        </w:rPr>
         <w:t xml:space="preserve"> se encuentran plasmados en los formularios de los enlaces, sin </w:t>
       </w:r>
       <w:proofErr w:type="gramStart"/>
       <w:r>
-        <w:rPr>
-          <w:u w:val="single"/>
-        </w:rPr>
         <w:t>embargo</w:t>
       </w:r>
       <w:proofErr w:type="gramEnd"/>
       <w:r>
-        <w:rPr>
-          <w:u w:val="single"/>
-        </w:rPr>
         <w:t xml:space="preserve"> si los campos son similares solo realizar uno colocando un campo adicional donde diga tipo de movilidad (Nacional saliente, nacional entrante,  Movilidad </w:t>
       </w:r>
       <w:proofErr w:type="spellStart"/>
       <w:r>
-        <w:rPr>
-          <w:u w:val="single"/>
-        </w:rPr>
         <w:t>Intersedes</w:t>
       </w:r>
       <w:proofErr w:type="spellEnd"/>
       <w:r>
-        <w:rPr>
-          <w:u w:val="single"/>
-        </w:rPr>
         <w:t xml:space="preserve"> saliente</w:t>
       </w:r>
       <w:r>
-        <w:rPr>
-          <w:u w:val="single"/>
-        </w:rPr>
         <w:t xml:space="preserve">, </w:t>
       </w:r>
       <w:r>
-        <w:rPr>
-          <w:u w:val="single"/>
-        </w:rPr>
         <w:t xml:space="preserve">Movilidad </w:t>
       </w:r>
       <w:proofErr w:type="spellStart"/>
       <w:r>
-        <w:rPr>
-          <w:u w:val="single"/>
-        </w:rPr>
         <w:t>Intersedes</w:t>
       </w:r>
       <w:proofErr w:type="spellEnd"/>
       <w:r>
-        <w:rPr>
-          <w:u w:val="single"/>
-        </w:rPr>
         <w:t xml:space="preserve"> entrante, Movilidad Internacional saliente, Movilidad Internacional entrante)</w:t>
       </w:r>
       <w:r>
-        <w:rPr>
-          <w:u w:val="single"/>
-        </w:rPr>
         <w:t>, todos deben llevar año periodo</w:t>
       </w:r>
     </w:p>
@@ -18921,14 +18986,12 @@
         <w:rPr>
           <w:b/>
           <w:bCs/>
-          <w:u w:val="single"/>
         </w:rPr>
       </w:pPr>
       <w:r>
         <w:rPr>
           <w:b/>
           <w:bCs/>
-          <w:u w:val="single"/>
         </w:rPr>
         <w:t>Movilidad nacional Saliente:</w:t>
       </w:r>
@@ -18936,17 +18999,13 @@
     <w:p>
       <w:pPr>
         <w:pStyle w:val="Prrafodelista"/>
-        <w:rPr>
-          <w:u w:val="single"/>
-        </w:rPr>
-      </w:pPr>
-      <w:r>
-        <w:rPr>
-          <w:rFonts w:ascii="Calibri" w:hAnsi="Calibri" w:cs="Calibri"/>
-          <w:color w:val="000000"/>
-          <w:sz w:val="22"/>
-          <w:szCs w:val="22"/>
-          <w:u w:val="single"/>
+      </w:pPr>
+      <w:r>
+        <w:rPr>
+          <w:rFonts w:ascii="Calibri" w:hAnsi="Calibri" w:cs="Calibri"/>
+          <w:color w:val="000000"/>
+          <w:sz w:val="22"/>
+          <w:szCs w:val="22"/>
         </w:rPr>
         <w:t xml:space="preserve">Los campos necesarios para la tabla Movilidad nacional saliente se encuentran en el siguiente formulario: </w:t>
       </w:r>
@@ -18957,7 +19016,6 @@
             <w:color w:val="0000FF"/>
             <w:sz w:val="22"/>
             <w:szCs w:val="22"/>
-            <w:u w:val="single"/>
           </w:rPr>
           <w:t>https://forms.gle/dPx2dgmGP8tQPNrh6</w:t>
         </w:r>
@@ -18968,7 +19026,6 @@
           <w:color w:val="000000"/>
           <w:sz w:val="22"/>
           <w:szCs w:val="22"/>
-          <w:u w:val="single"/>
         </w:rPr>
         <w:t> </w:t>
       </w:r>
@@ -18980,7 +19037,6 @@
         <w:rPr>
           <w:b/>
           <w:bCs/>
-          <w:u w:val="single"/>
         </w:rPr>
       </w:pPr>
     </w:p>
@@ -18995,14 +19051,12 @@
         <w:rPr>
           <w:b/>
           <w:bCs/>
-          <w:u w:val="single"/>
         </w:rPr>
       </w:pPr>
       <w:r>
         <w:rPr>
           <w:b/>
           <w:bCs/>
-          <w:u w:val="single"/>
         </w:rPr>
         <w:t>Movilidad nacional Entrante</w:t>
       </w:r>
@@ -19015,16 +19069,14 @@
           <w:color w:val="000000"/>
           <w:sz w:val="22"/>
           <w:szCs w:val="22"/>
-          <w:u w:val="single"/>
-        </w:rPr>
-      </w:pPr>
-      <w:r>
-        <w:rPr>
-          <w:rFonts w:ascii="Calibri" w:hAnsi="Calibri" w:cs="Calibri"/>
-          <w:color w:val="000000"/>
-          <w:sz w:val="22"/>
-          <w:szCs w:val="22"/>
-          <w:u w:val="single"/>
+        </w:rPr>
+      </w:pPr>
+      <w:r>
+        <w:rPr>
+          <w:rFonts w:ascii="Calibri" w:hAnsi="Calibri" w:cs="Calibri"/>
+          <w:color w:val="000000"/>
+          <w:sz w:val="22"/>
+          <w:szCs w:val="22"/>
         </w:rPr>
         <w:t xml:space="preserve">Los campos necesarios para la tabla Movilidad nacional </w:t>
       </w:r>
@@ -19034,7 +19086,6 @@
           <w:color w:val="000000"/>
           <w:sz w:val="22"/>
           <w:szCs w:val="22"/>
-          <w:u w:val="single"/>
         </w:rPr>
         <w:t>entrante</w:t>
       </w:r>
@@ -19044,7 +19095,6 @@
           <w:color w:val="000000"/>
           <w:sz w:val="22"/>
           <w:szCs w:val="22"/>
-          <w:u w:val="single"/>
         </w:rPr>
         <w:t xml:space="preserve"> se encuentran en el siguiente formulario: </w:t>
       </w:r>
@@ -19055,7 +19105,6 @@
             <w:color w:val="0000FF"/>
             <w:sz w:val="22"/>
             <w:szCs w:val="22"/>
-            <w:u w:val="single"/>
           </w:rPr>
           <w:t>https://forms.gle/RA7krzjTR9YCa5jx7</w:t>
         </w:r>
@@ -19066,7 +19115,6 @@
           <w:color w:val="000000"/>
           <w:sz w:val="22"/>
           <w:szCs w:val="22"/>
-          <w:u w:val="single"/>
         </w:rPr>
         <w:t> </w:t>
       </w:r>
@@ -19074,9 +19122,6 @@
     <w:p>
       <w:pPr>
         <w:pStyle w:val="Prrafodelista"/>
-        <w:rPr>
-          <w:u w:val="single"/>
-        </w:rPr>
       </w:pPr>
     </w:p>
     <w:p>
@@ -19090,14 +19135,12 @@
         <w:rPr>
           <w:b/>
           <w:bCs/>
-          <w:u w:val="single"/>
         </w:rPr>
       </w:pPr>
       <w:r>
         <w:rPr>
           <w:b/>
           <w:bCs/>
-          <w:u w:val="single"/>
         </w:rPr>
         <w:t xml:space="preserve">Movilidad </w:t>
       </w:r>
@@ -19106,7 +19149,6 @@
         <w:rPr>
           <w:b/>
           <w:bCs/>
-          <w:u w:val="single"/>
         </w:rPr>
         <w:t>intersedes</w:t>
       </w:r>
@@ -19115,7 +19157,6 @@
         <w:rPr>
           <w:b/>
           <w:bCs/>
-          <w:u w:val="single"/>
         </w:rPr>
         <w:t>:</w:t>
       </w:r>
@@ -19123,24 +19164,17 @@
     <w:p>
       <w:pPr>
         <w:pStyle w:val="Prrafodelista"/>
-        <w:rPr>
-          <w:u w:val="single"/>
-        </w:rPr>
-      </w:pPr>
-      <w:r>
-        <w:rPr>
-          <w:rFonts w:ascii="Calibri" w:hAnsi="Calibri" w:cs="Calibri"/>
-          <w:color w:val="000000"/>
-          <w:sz w:val="22"/>
-          <w:szCs w:val="22"/>
-          <w:u w:val="single"/>
+      </w:pPr>
+      <w:r>
+        <w:rPr>
+          <w:rFonts w:ascii="Calibri" w:hAnsi="Calibri" w:cs="Calibri"/>
+          <w:color w:val="000000"/>
+          <w:sz w:val="22"/>
+          <w:szCs w:val="22"/>
         </w:rPr>
         <w:t>Los campos necesarios para la tabla Movilidad intercedes se encuentran en el siguiente formulario</w:t>
       </w:r>
       <w:r>
-        <w:rPr>
-          <w:u w:val="single"/>
-        </w:rPr>
         <w:t xml:space="preserve"> </w:t>
       </w:r>
       <w:hyperlink r:id="rId9" w:history="1">
@@ -19150,6 +19184,7 @@
             <w:rFonts w:ascii="Calibri" w:hAnsi="Calibri" w:cs="Calibri"/>
             <w:sz w:val="22"/>
             <w:szCs w:val="22"/>
+            <w:u w:val="none"/>
           </w:rPr>
           <w:t>https://forms.gle/GfjH8RYZdDenbuj29</w:t>
         </w:r>
@@ -19160,7 +19195,6 @@
           <w:color w:val="000000"/>
           <w:sz w:val="22"/>
           <w:szCs w:val="22"/>
-          <w:u w:val="single"/>
         </w:rPr>
         <w:t> </w:t>
       </w:r>
@@ -19168,9 +19202,6 @@
     <w:p>
       <w:pPr>
         <w:pStyle w:val="Prrafodelista"/>
-        <w:rPr>
-          <w:u w:val="single"/>
-        </w:rPr>
       </w:pPr>
     </w:p>
     <w:p>
@@ -19180,15 +19211,11 @@
           <w:ilvl w:val="0"/>
           <w:numId w:val="18"/>
         </w:numPr>
-        <w:rPr>
-          <w:u w:val="single"/>
-        </w:rPr>
       </w:pPr>
       <w:r>
         <w:rPr>
           <w:b/>
           <w:bCs/>
-          <w:u w:val="single"/>
         </w:rPr>
         <w:t>Movilidad internacional:</w:t>
       </w:r>
@@ -19196,17 +19223,13 @@
     <w:p>
       <w:pPr>
         <w:pStyle w:val="Prrafodelista"/>
-        <w:rPr>
-          <w:u w:val="single"/>
-        </w:rPr>
-      </w:pPr>
-      <w:r>
-        <w:rPr>
-          <w:rFonts w:ascii="Calibri" w:hAnsi="Calibri" w:cs="Calibri"/>
-          <w:color w:val="000000"/>
-          <w:sz w:val="22"/>
-          <w:szCs w:val="22"/>
-          <w:u w:val="single"/>
+      </w:pPr>
+      <w:r>
+        <w:rPr>
+          <w:rFonts w:ascii="Calibri" w:hAnsi="Calibri" w:cs="Calibri"/>
+          <w:color w:val="000000"/>
+          <w:sz w:val="22"/>
+          <w:szCs w:val="22"/>
         </w:rPr>
         <w:t>Los campos necesarios para la tabla Movilidad internacional se encuentran en el siguiente formulario</w:t>
       </w:r>
@@ -19216,7 +19239,6 @@
           <w:color w:val="000000"/>
           <w:sz w:val="22"/>
           <w:szCs w:val="22"/>
-          <w:u w:val="single"/>
         </w:rPr>
         <w:t xml:space="preserve"> </w:t>
       </w:r>
@@ -19227,7 +19249,6 @@
             <w:color w:val="0000FF"/>
             <w:sz w:val="22"/>
             <w:szCs w:val="22"/>
-            <w:u w:val="single"/>
           </w:rPr>
           <w:t>https://forms.gle/aT5kRcCzdwYJJnnd7</w:t>
         </w:r>
@@ -19238,7 +19259,6 @@
           <w:color w:val="000000"/>
           <w:sz w:val="22"/>
           <w:szCs w:val="22"/>
-          <w:u w:val="single"/>
         </w:rPr>
         <w:t> </w:t>
       </w:r>
@@ -19247,25 +19267,18 @@
       <w:pPr>
         <w:pStyle w:val="Prrafodelista"/>
         <w:spacing w:after="240"/>
-        <w:rPr>
-          <w:u w:val="single"/>
-        </w:rPr>
-      </w:pPr>
-    </w:p>
-    <w:p>
-      <w:pPr>
-        <w:pStyle w:val="Prrafodelista"/>
-        <w:rPr>
-          <w:u w:val="single"/>
-        </w:rPr>
-      </w:pPr>
-      <w:r>
-        <w:rPr>
-          <w:rFonts w:ascii="Calibri" w:hAnsi="Calibri" w:cs="Calibri"/>
-          <w:color w:val="000000"/>
-          <w:sz w:val="22"/>
-          <w:szCs w:val="22"/>
-          <w:u w:val="single"/>
+      </w:pPr>
+    </w:p>
+    <w:p>
+      <w:pPr>
+        <w:pStyle w:val="Prrafodelista"/>
+      </w:pPr>
+      <w:r>
+        <w:rPr>
+          <w:rFonts w:ascii="Calibri" w:hAnsi="Calibri" w:cs="Calibri"/>
+          <w:color w:val="000000"/>
+          <w:sz w:val="22"/>
+          <w:szCs w:val="22"/>
         </w:rPr>
         <w:t>Las acciones de movilidad a reportar son las siguientes: </w:t>
       </w:r>
@@ -19273,17 +19286,9 @@
     <w:p>
       <w:pPr>
         <w:pStyle w:val="Prrafodelista"/>
-        <w:rPr>
-          <w:u w:val="single"/>
-        </w:rPr>
-      </w:pPr>
-    </w:p>
-    <w:p>
-      <w:pPr>
-        <w:rPr>
-          <w:u w:val="single"/>
-        </w:rPr>
-      </w:pPr>
+      </w:pPr>
+    </w:p>
+    <w:p>
       <w:r>
         <w:rPr>
           <w:rFonts w:ascii="Calibri" w:hAnsi="Calibri" w:cs="Calibri"/>
@@ -19292,7 +19297,6 @@
           <w:color w:val="000000"/>
           <w:sz w:val="22"/>
           <w:szCs w:val="22"/>
-          <w:u w:val="single"/>
         </w:rPr>
         <w:t>MOVILIDAD DE ESTUDIANTES </w:t>
       </w:r>
@@ -19337,9 +19341,6 @@
           <w:p>
             <w:pPr>
               <w:jc w:val="center"/>
-              <w:rPr>
-                <w:u w:val="single"/>
-              </w:rPr>
             </w:pPr>
             <w:r>
               <w:rPr>
@@ -19347,7 +19348,6 @@
                 <w:color w:val="000000"/>
                 <w:sz w:val="22"/>
                 <w:szCs w:val="22"/>
-                <w:u w:val="single"/>
               </w:rPr>
               <w:t>ENTRANTE</w:t>
             </w:r>
@@ -19355,9 +19355,6 @@
           <w:p>
             <w:pPr>
               <w:jc w:val="center"/>
-              <w:rPr>
-                <w:u w:val="single"/>
-              </w:rPr>
             </w:pPr>
             <w:r>
               <w:rPr>
@@ -19365,7 +19362,6 @@
                 <w:color w:val="000000"/>
                 <w:sz w:val="22"/>
                 <w:szCs w:val="22"/>
-                <w:u w:val="single"/>
               </w:rPr>
               <w:t>SALIENTE</w:t>
             </w:r>
@@ -19389,18 +19385,12 @@
             <w:hideMark/>
           </w:tcPr>
           <w:p>
-            <w:pPr>
-              <w:rPr>
-                <w:u w:val="single"/>
-              </w:rPr>
-            </w:pPr>
             <w:r>
               <w:rPr>
                 <w:rFonts w:ascii="Calibri" w:hAnsi="Calibri" w:cs="Calibri"/>
                 <w:color w:val="000000"/>
                 <w:sz w:val="22"/>
                 <w:szCs w:val="22"/>
-                <w:u w:val="single"/>
               </w:rPr>
               <w:t>Pasantía o práctica</w:t>
             </w:r>
@@ -19423,13 +19413,7 @@
             <w:vAlign w:val="center"/>
             <w:hideMark/>
           </w:tcPr>
-          <w:p>
-            <w:pPr>
-              <w:rPr>
-                <w:u w:val="single"/>
-              </w:rPr>
-            </w:pPr>
-          </w:p>
+          <w:p/>
         </w:tc>
         <w:tc>
           <w:tcPr>
@@ -19450,18 +19434,12 @@
             <w:hideMark/>
           </w:tcPr>
           <w:p>
-            <w:pPr>
-              <w:rPr>
-                <w:u w:val="single"/>
-              </w:rPr>
-            </w:pPr>
             <w:r>
               <w:rPr>
                 <w:rFonts w:ascii="Calibri" w:hAnsi="Calibri" w:cs="Calibri"/>
                 <w:color w:val="000000"/>
                 <w:sz w:val="22"/>
                 <w:szCs w:val="22"/>
-                <w:u w:val="single"/>
               </w:rPr>
               <w:t>Misión</w:t>
             </w:r>
@@ -19484,13 +19462,7 @@
             <w:vAlign w:val="center"/>
             <w:hideMark/>
           </w:tcPr>
-          <w:p>
-            <w:pPr>
-              <w:rPr>
-                <w:u w:val="single"/>
-              </w:rPr>
-            </w:pPr>
-          </w:p>
+          <w:p/>
         </w:tc>
         <w:tc>
           <w:tcPr>
@@ -19511,18 +19483,12 @@
             <w:hideMark/>
           </w:tcPr>
           <w:p>
-            <w:pPr>
-              <w:rPr>
-                <w:u w:val="single"/>
-              </w:rPr>
-            </w:pPr>
             <w:r>
               <w:rPr>
                 <w:rFonts w:ascii="Calibri" w:hAnsi="Calibri" w:cs="Calibri"/>
                 <w:color w:val="000000"/>
                 <w:sz w:val="22"/>
                 <w:szCs w:val="22"/>
-                <w:u w:val="single"/>
               </w:rPr>
               <w:t>Voluntariado</w:t>
             </w:r>
@@ -19545,13 +19511,7 @@
             <w:vAlign w:val="center"/>
             <w:hideMark/>
           </w:tcPr>
-          <w:p>
-            <w:pPr>
-              <w:rPr>
-                <w:u w:val="single"/>
-              </w:rPr>
-            </w:pPr>
-          </w:p>
+          <w:p/>
         </w:tc>
         <w:tc>
           <w:tcPr>
@@ -19572,18 +19532,12 @@
             <w:hideMark/>
           </w:tcPr>
           <w:p>
-            <w:pPr>
-              <w:rPr>
-                <w:u w:val="single"/>
-              </w:rPr>
-            </w:pPr>
             <w:r>
               <w:rPr>
                 <w:rFonts w:ascii="Calibri" w:hAnsi="Calibri" w:cs="Calibri"/>
                 <w:color w:val="000000"/>
                 <w:sz w:val="22"/>
                 <w:szCs w:val="22"/>
-                <w:u w:val="single"/>
               </w:rPr>
               <w:t>Curso corto</w:t>
             </w:r>
@@ -19606,13 +19560,7 @@
             <w:vAlign w:val="center"/>
             <w:hideMark/>
           </w:tcPr>
-          <w:p>
-            <w:pPr>
-              <w:rPr>
-                <w:u w:val="single"/>
-              </w:rPr>
-            </w:pPr>
-          </w:p>
+          <w:p/>
         </w:tc>
         <w:tc>
           <w:tcPr>
@@ -19633,18 +19581,12 @@
             <w:hideMark/>
           </w:tcPr>
           <w:p>
-            <w:pPr>
-              <w:rPr>
-                <w:u w:val="single"/>
-              </w:rPr>
-            </w:pPr>
             <w:r>
               <w:rPr>
                 <w:rFonts w:ascii="Calibri" w:hAnsi="Calibri" w:cs="Calibri"/>
                 <w:color w:val="000000"/>
                 <w:sz w:val="22"/>
                 <w:szCs w:val="22"/>
-                <w:u w:val="single"/>
               </w:rPr>
               <w:t>Asistencia a eventos</w:t>
             </w:r>
@@ -19667,13 +19609,7 @@
             <w:vAlign w:val="center"/>
             <w:hideMark/>
           </w:tcPr>
-          <w:p>
-            <w:pPr>
-              <w:rPr>
-                <w:u w:val="single"/>
-              </w:rPr>
-            </w:pPr>
-          </w:p>
+          <w:p/>
         </w:tc>
         <w:tc>
           <w:tcPr>
@@ -19694,18 +19630,12 @@
             <w:hideMark/>
           </w:tcPr>
           <w:p>
-            <w:pPr>
-              <w:rPr>
-                <w:u w:val="single"/>
-              </w:rPr>
-            </w:pPr>
             <w:r>
               <w:rPr>
                 <w:rFonts w:ascii="Calibri" w:hAnsi="Calibri" w:cs="Calibri"/>
                 <w:color w:val="000000"/>
                 <w:sz w:val="22"/>
                 <w:szCs w:val="22"/>
-                <w:u w:val="single"/>
               </w:rPr>
               <w:t>Curso de idiomas</w:t>
             </w:r>
@@ -19728,13 +19658,7 @@
             <w:vAlign w:val="center"/>
             <w:hideMark/>
           </w:tcPr>
-          <w:p>
-            <w:pPr>
-              <w:rPr>
-                <w:u w:val="single"/>
-              </w:rPr>
-            </w:pPr>
-          </w:p>
+          <w:p/>
         </w:tc>
         <w:tc>
           <w:tcPr>
@@ -19755,18 +19679,12 @@
             <w:hideMark/>
           </w:tcPr>
           <w:p>
-            <w:pPr>
-              <w:rPr>
-                <w:u w:val="single"/>
-              </w:rPr>
-            </w:pPr>
             <w:r>
               <w:rPr>
                 <w:rFonts w:ascii="Calibri" w:hAnsi="Calibri" w:cs="Calibri"/>
                 <w:color w:val="000000"/>
                 <w:sz w:val="22"/>
                 <w:szCs w:val="22"/>
-                <w:u w:val="single"/>
               </w:rPr>
               <w:t>Semestre académico de intercambio</w:t>
             </w:r>
@@ -19777,17 +19695,9 @@
     <w:p>
       <w:pPr>
         <w:pStyle w:val="Prrafodelista"/>
-        <w:rPr>
-          <w:u w:val="single"/>
-        </w:rPr>
-      </w:pPr>
-    </w:p>
-    <w:p>
-      <w:pPr>
-        <w:rPr>
-          <w:u w:val="single"/>
-        </w:rPr>
-      </w:pPr>
+      </w:pPr>
+    </w:p>
+    <w:p>
       <w:r>
         <w:rPr>
           <w:rFonts w:ascii="Calibri" w:hAnsi="Calibri" w:cs="Calibri"/>
@@ -19796,7 +19706,6 @@
           <w:color w:val="000000"/>
           <w:sz w:val="22"/>
           <w:szCs w:val="22"/>
-          <w:u w:val="single"/>
         </w:rPr>
         <w:t>MOVILIDAD DE DOCENTES</w:t>
       </w:r>
@@ -19841,9 +19750,6 @@
           <w:p>
             <w:pPr>
               <w:jc w:val="center"/>
-              <w:rPr>
-                <w:u w:val="single"/>
-              </w:rPr>
             </w:pPr>
             <w:r>
               <w:rPr>
@@ -19851,7 +19757,6 @@
                 <w:color w:val="000000"/>
                 <w:sz w:val="22"/>
                 <w:szCs w:val="22"/>
-                <w:u w:val="single"/>
               </w:rPr>
               <w:t>ENTRANTE</w:t>
             </w:r>
@@ -19875,18 +19780,12 @@
             <w:hideMark/>
           </w:tcPr>
           <w:p>
-            <w:pPr>
-              <w:rPr>
-                <w:u w:val="single"/>
-              </w:rPr>
-            </w:pPr>
             <w:r>
               <w:rPr>
                 <w:rFonts w:ascii="Calibri" w:hAnsi="Calibri" w:cs="Calibri"/>
                 <w:color w:val="000000"/>
                 <w:sz w:val="22"/>
                 <w:szCs w:val="22"/>
-                <w:u w:val="single"/>
               </w:rPr>
               <w:t>Visita</w:t>
             </w:r>
@@ -19909,13 +19808,7 @@
             <w:vAlign w:val="center"/>
             <w:hideMark/>
           </w:tcPr>
-          <w:p>
-            <w:pPr>
-              <w:rPr>
-                <w:u w:val="single"/>
-              </w:rPr>
-            </w:pPr>
-          </w:p>
+          <w:p/>
         </w:tc>
         <w:tc>
           <w:tcPr>
@@ -19936,18 +19829,12 @@
             <w:hideMark/>
           </w:tcPr>
           <w:p>
-            <w:pPr>
-              <w:rPr>
-                <w:u w:val="single"/>
-              </w:rPr>
-            </w:pPr>
             <w:r>
               <w:rPr>
                 <w:rFonts w:ascii="Calibri" w:hAnsi="Calibri" w:cs="Calibri"/>
                 <w:color w:val="000000"/>
                 <w:sz w:val="22"/>
                 <w:szCs w:val="22"/>
-                <w:u w:val="single"/>
               </w:rPr>
               <w:t>Asistencia a eventos</w:t>
             </w:r>
@@ -19970,13 +19857,7 @@
             <w:vAlign w:val="center"/>
             <w:hideMark/>
           </w:tcPr>
-          <w:p>
-            <w:pPr>
-              <w:rPr>
-                <w:u w:val="single"/>
-              </w:rPr>
-            </w:pPr>
-          </w:p>
+          <w:p/>
         </w:tc>
         <w:tc>
           <w:tcPr>
@@ -19997,18 +19878,12 @@
             <w:hideMark/>
           </w:tcPr>
           <w:p>
-            <w:pPr>
-              <w:rPr>
-                <w:u w:val="single"/>
-              </w:rPr>
-            </w:pPr>
             <w:r>
               <w:rPr>
                 <w:rFonts w:ascii="Calibri" w:hAnsi="Calibri" w:cs="Calibri"/>
                 <w:color w:val="000000"/>
                 <w:sz w:val="22"/>
                 <w:szCs w:val="22"/>
-                <w:u w:val="single"/>
               </w:rPr>
               <w:t>Misión</w:t>
             </w:r>
@@ -20031,13 +19906,7 @@
             <w:vAlign w:val="center"/>
             <w:hideMark/>
           </w:tcPr>
-          <w:p>
-            <w:pPr>
-              <w:rPr>
-                <w:u w:val="single"/>
-              </w:rPr>
-            </w:pPr>
-          </w:p>
+          <w:p/>
         </w:tc>
         <w:tc>
           <w:tcPr>
@@ -20058,18 +19927,12 @@
             <w:hideMark/>
           </w:tcPr>
           <w:p>
-            <w:pPr>
-              <w:rPr>
-                <w:u w:val="single"/>
-              </w:rPr>
-            </w:pPr>
             <w:r>
               <w:rPr>
                 <w:rFonts w:ascii="Calibri" w:hAnsi="Calibri" w:cs="Calibri"/>
                 <w:color w:val="000000"/>
                 <w:sz w:val="22"/>
                 <w:szCs w:val="22"/>
-                <w:u w:val="single"/>
               </w:rPr>
               <w:t>Curso corto</w:t>
             </w:r>
@@ -20092,13 +19955,7 @@
             <w:vAlign w:val="center"/>
             <w:hideMark/>
           </w:tcPr>
-          <w:p>
-            <w:pPr>
-              <w:rPr>
-                <w:u w:val="single"/>
-              </w:rPr>
-            </w:pPr>
-          </w:p>
+          <w:p/>
         </w:tc>
         <w:tc>
           <w:tcPr>
@@ -20119,18 +19976,12 @@
             <w:hideMark/>
           </w:tcPr>
           <w:p>
-            <w:pPr>
-              <w:rPr>
-                <w:u w:val="single"/>
-              </w:rPr>
-            </w:pPr>
             <w:r>
               <w:rPr>
                 <w:rFonts w:ascii="Calibri" w:hAnsi="Calibri" w:cs="Calibri"/>
                 <w:color w:val="000000"/>
                 <w:sz w:val="22"/>
                 <w:szCs w:val="22"/>
-                <w:u w:val="single"/>
               </w:rPr>
               <w:t>Estancia de investigación</w:t>
             </w:r>
@@ -20153,13 +20004,7 @@
             <w:vAlign w:val="center"/>
             <w:hideMark/>
           </w:tcPr>
-          <w:p>
-            <w:pPr>
-              <w:rPr>
-                <w:u w:val="single"/>
-              </w:rPr>
-            </w:pPr>
-          </w:p>
+          <w:p/>
         </w:tc>
         <w:tc>
           <w:tcPr>
@@ -20180,18 +20025,12 @@
             <w:hideMark/>
           </w:tcPr>
           <w:p>
-            <w:pPr>
-              <w:rPr>
-                <w:u w:val="single"/>
-              </w:rPr>
-            </w:pPr>
             <w:r>
               <w:rPr>
                 <w:rFonts w:ascii="Calibri" w:hAnsi="Calibri" w:cs="Calibri"/>
                 <w:color w:val="000000"/>
                 <w:sz w:val="22"/>
                 <w:szCs w:val="22"/>
-                <w:u w:val="single"/>
               </w:rPr>
               <w:t>Profesor Programa Pregrado</w:t>
             </w:r>
@@ -20214,13 +20053,7 @@
             <w:vAlign w:val="center"/>
             <w:hideMark/>
           </w:tcPr>
-          <w:p>
-            <w:pPr>
-              <w:rPr>
-                <w:u w:val="single"/>
-              </w:rPr>
-            </w:pPr>
-          </w:p>
+          <w:p/>
         </w:tc>
         <w:tc>
           <w:tcPr>
@@ -20241,18 +20074,12 @@
             <w:hideMark/>
           </w:tcPr>
           <w:p>
-            <w:pPr>
-              <w:rPr>
-                <w:u w:val="single"/>
-              </w:rPr>
-            </w:pPr>
             <w:r>
               <w:rPr>
                 <w:rFonts w:ascii="Calibri" w:hAnsi="Calibri" w:cs="Calibri"/>
                 <w:color w:val="000000"/>
                 <w:sz w:val="22"/>
                 <w:szCs w:val="22"/>
-                <w:u w:val="single"/>
               </w:rPr>
               <w:t>Profesor Programa Especialización</w:t>
             </w:r>
@@ -20275,13 +20102,7 @@
             <w:vAlign w:val="center"/>
             <w:hideMark/>
           </w:tcPr>
-          <w:p>
-            <w:pPr>
-              <w:rPr>
-                <w:u w:val="single"/>
-              </w:rPr>
-            </w:pPr>
-          </w:p>
+          <w:p/>
         </w:tc>
         <w:tc>
           <w:tcPr>
@@ -20302,18 +20123,12 @@
             <w:hideMark/>
           </w:tcPr>
           <w:p>
-            <w:pPr>
-              <w:rPr>
-                <w:u w:val="single"/>
-              </w:rPr>
-            </w:pPr>
             <w:r>
               <w:rPr>
                 <w:rFonts w:ascii="Calibri" w:hAnsi="Calibri" w:cs="Calibri"/>
                 <w:color w:val="000000"/>
                 <w:sz w:val="22"/>
                 <w:szCs w:val="22"/>
-                <w:u w:val="single"/>
               </w:rPr>
               <w:t>Profesor Programa Maestría</w:t>
             </w:r>
@@ -20336,13 +20151,7 @@
             <w:vAlign w:val="center"/>
             <w:hideMark/>
           </w:tcPr>
-          <w:p>
-            <w:pPr>
-              <w:rPr>
-                <w:u w:val="single"/>
-              </w:rPr>
-            </w:pPr>
-          </w:p>
+          <w:p/>
         </w:tc>
         <w:tc>
           <w:tcPr>
@@ -20363,18 +20172,12 @@
             <w:hideMark/>
           </w:tcPr>
           <w:p>
-            <w:pPr>
-              <w:rPr>
-                <w:u w:val="single"/>
-              </w:rPr>
-            </w:pPr>
             <w:r>
               <w:rPr>
                 <w:rFonts w:ascii="Calibri" w:hAnsi="Calibri" w:cs="Calibri"/>
                 <w:color w:val="000000"/>
                 <w:sz w:val="22"/>
                 <w:szCs w:val="22"/>
-                <w:u w:val="single"/>
               </w:rPr>
               <w:t>Profesor Programa Doctorado</w:t>
             </w:r>
@@ -20397,13 +20200,7 @@
             <w:vAlign w:val="center"/>
             <w:hideMark/>
           </w:tcPr>
-          <w:p>
-            <w:pPr>
-              <w:rPr>
-                <w:u w:val="single"/>
-              </w:rPr>
-            </w:pPr>
-          </w:p>
+          <w:p/>
         </w:tc>
         <w:tc>
           <w:tcPr>
@@ -20424,18 +20221,12 @@
             <w:hideMark/>
           </w:tcPr>
           <w:p>
-            <w:pPr>
-              <w:rPr>
-                <w:u w:val="single"/>
-              </w:rPr>
-            </w:pPr>
             <w:r>
               <w:rPr>
                 <w:rFonts w:ascii="Calibri" w:hAnsi="Calibri" w:cs="Calibri"/>
                 <w:color w:val="000000"/>
                 <w:sz w:val="22"/>
                 <w:szCs w:val="22"/>
-                <w:u w:val="single"/>
               </w:rPr>
               <w:t>Profesor Programa Posdoctorado</w:t>
             </w:r>
@@ -20468,9 +20259,6 @@
           <w:p>
             <w:pPr>
               <w:jc w:val="center"/>
-              <w:rPr>
-                <w:u w:val="single"/>
-              </w:rPr>
             </w:pPr>
             <w:r>
               <w:rPr>
@@ -20478,7 +20266,6 @@
                 <w:color w:val="000000"/>
                 <w:sz w:val="22"/>
                 <w:szCs w:val="22"/>
-                <w:u w:val="single"/>
               </w:rPr>
               <w:t>SALIENTE</w:t>
             </w:r>
@@ -20503,18 +20290,12 @@
             <w:hideMark/>
           </w:tcPr>
           <w:p>
-            <w:pPr>
-              <w:rPr>
-                <w:u w:val="single"/>
-              </w:rPr>
-            </w:pPr>
             <w:r>
               <w:rPr>
                 <w:rFonts w:ascii="Calibri" w:hAnsi="Calibri" w:cs="Calibri"/>
                 <w:color w:val="000000"/>
                 <w:sz w:val="22"/>
                 <w:szCs w:val="22"/>
-                <w:u w:val="single"/>
               </w:rPr>
               <w:t>Cualquiera de las anteriores más:</w:t>
             </w:r>
@@ -20538,13 +20319,7 @@
             <w:vAlign w:val="center"/>
             <w:hideMark/>
           </w:tcPr>
-          <w:p>
-            <w:pPr>
-              <w:rPr>
-                <w:u w:val="single"/>
-              </w:rPr>
-            </w:pPr>
-          </w:p>
+          <w:p/>
         </w:tc>
         <w:tc>
           <w:tcPr>
@@ -20565,18 +20340,12 @@
             <w:hideMark/>
           </w:tcPr>
           <w:p>
-            <w:pPr>
-              <w:rPr>
-                <w:u w:val="single"/>
-              </w:rPr>
-            </w:pPr>
             <w:r>
               <w:rPr>
                 <w:rFonts w:ascii="Calibri" w:hAnsi="Calibri" w:cs="Calibri"/>
                 <w:color w:val="000000"/>
                 <w:sz w:val="22"/>
                 <w:szCs w:val="22"/>
-                <w:u w:val="single"/>
               </w:rPr>
               <w:t>Estudios de Maestría</w:t>
             </w:r>
@@ -20600,13 +20369,7 @@
             <w:vAlign w:val="center"/>
             <w:hideMark/>
           </w:tcPr>
-          <w:p>
-            <w:pPr>
-              <w:rPr>
-                <w:u w:val="single"/>
-              </w:rPr>
-            </w:pPr>
-          </w:p>
+          <w:p/>
         </w:tc>
         <w:tc>
           <w:tcPr>
@@ -20627,18 +20390,12 @@
             <w:hideMark/>
           </w:tcPr>
           <w:p>
-            <w:pPr>
-              <w:rPr>
-                <w:u w:val="single"/>
-              </w:rPr>
-            </w:pPr>
             <w:r>
               <w:rPr>
                 <w:rFonts w:ascii="Calibri" w:hAnsi="Calibri" w:cs="Calibri"/>
                 <w:color w:val="000000"/>
                 <w:sz w:val="22"/>
                 <w:szCs w:val="22"/>
-                <w:u w:val="single"/>
               </w:rPr>
               <w:t>Estudios de Doctorado</w:t>
             </w:r>
@@ -20662,13 +20419,7 @@
             <w:vAlign w:val="center"/>
             <w:hideMark/>
           </w:tcPr>
-          <w:p>
-            <w:pPr>
-              <w:rPr>
-                <w:u w:val="single"/>
-              </w:rPr>
-            </w:pPr>
-          </w:p>
+          <w:p/>
         </w:tc>
         <w:tc>
           <w:tcPr>
@@ -20689,18 +20440,12 @@
             <w:hideMark/>
           </w:tcPr>
           <w:p>
-            <w:pPr>
-              <w:rPr>
-                <w:u w:val="single"/>
-              </w:rPr>
-            </w:pPr>
             <w:r>
               <w:rPr>
                 <w:rFonts w:ascii="Calibri" w:hAnsi="Calibri" w:cs="Calibri"/>
                 <w:color w:val="000000"/>
                 <w:sz w:val="22"/>
                 <w:szCs w:val="22"/>
-                <w:u w:val="single"/>
               </w:rPr>
               <w:t>Estudios de Posdoctorado</w:t>
             </w:r>
@@ -20708,19 +20453,8 @@
         </w:tc>
       </w:tr>
     </w:tbl>
-    <w:p>
-      <w:pPr>
-        <w:rPr>
-          <w:u w:val="single"/>
-        </w:rPr>
-      </w:pPr>
-    </w:p>
-    <w:p>
-      <w:pPr>
-        <w:rPr>
-          <w:u w:val="single"/>
-        </w:rPr>
-      </w:pPr>
+    <w:p/>
+    <w:p>
       <w:r>
         <w:rPr>
           <w:rFonts w:ascii="Calibri" w:hAnsi="Calibri" w:cs="Calibri"/>
@@ -20729,7 +20463,6 @@
           <w:color w:val="000000"/>
           <w:sz w:val="22"/>
           <w:szCs w:val="22"/>
-          <w:u w:val="single"/>
         </w:rPr>
         <w:t>MOVILIDAD DE ADMINISTRATIVOS</w:t>
       </w:r>
@@ -20774,9 +20507,6 @@
           <w:p>
             <w:pPr>
               <w:jc w:val="center"/>
-              <w:rPr>
-                <w:u w:val="single"/>
-              </w:rPr>
             </w:pPr>
             <w:r>
               <w:rPr>
@@ -20784,7 +20514,6 @@
                 <w:color w:val="000000"/>
                 <w:sz w:val="22"/>
                 <w:szCs w:val="22"/>
-                <w:u w:val="single"/>
               </w:rPr>
               <w:t>ENTRANTE</w:t>
             </w:r>
@@ -20808,18 +20537,12 @@
             <w:hideMark/>
           </w:tcPr>
           <w:p>
-            <w:pPr>
-              <w:rPr>
-                <w:u w:val="single"/>
-              </w:rPr>
-            </w:pPr>
             <w:r>
               <w:rPr>
                 <w:rFonts w:ascii="Calibri" w:hAnsi="Calibri" w:cs="Calibri"/>
                 <w:color w:val="000000"/>
                 <w:sz w:val="22"/>
                 <w:szCs w:val="22"/>
-                <w:u w:val="single"/>
               </w:rPr>
               <w:t>Misión</w:t>
             </w:r>
@@ -20842,13 +20565,7 @@
             <w:vAlign w:val="center"/>
             <w:hideMark/>
           </w:tcPr>
-          <w:p>
-            <w:pPr>
-              <w:rPr>
-                <w:u w:val="single"/>
-              </w:rPr>
-            </w:pPr>
-          </w:p>
+          <w:p/>
         </w:tc>
         <w:tc>
           <w:tcPr>
@@ -20869,18 +20586,12 @@
             <w:hideMark/>
           </w:tcPr>
           <w:p>
-            <w:pPr>
-              <w:rPr>
-                <w:u w:val="single"/>
-              </w:rPr>
-            </w:pPr>
             <w:r>
               <w:rPr>
                 <w:rFonts w:ascii="Calibri" w:hAnsi="Calibri" w:cs="Calibri"/>
                 <w:color w:val="000000"/>
                 <w:sz w:val="22"/>
                 <w:szCs w:val="22"/>
-                <w:u w:val="single"/>
               </w:rPr>
               <w:t>Asistencia a eventos</w:t>
             </w:r>
@@ -20903,13 +20614,7 @@
             <w:vAlign w:val="center"/>
             <w:hideMark/>
           </w:tcPr>
-          <w:p>
-            <w:pPr>
-              <w:rPr>
-                <w:u w:val="single"/>
-              </w:rPr>
-            </w:pPr>
-          </w:p>
+          <w:p/>
         </w:tc>
         <w:tc>
           <w:tcPr>
@@ -20930,18 +20635,12 @@
             <w:hideMark/>
           </w:tcPr>
           <w:p>
-            <w:pPr>
-              <w:rPr>
-                <w:u w:val="single"/>
-              </w:rPr>
-            </w:pPr>
             <w:r>
               <w:rPr>
                 <w:rFonts w:ascii="Calibri" w:hAnsi="Calibri" w:cs="Calibri"/>
                 <w:color w:val="000000"/>
                 <w:sz w:val="22"/>
                 <w:szCs w:val="22"/>
-                <w:u w:val="single"/>
               </w:rPr>
               <w:t>Curso corto</w:t>
             </w:r>
@@ -20964,13 +20663,7 @@
             <w:vAlign w:val="center"/>
             <w:hideMark/>
           </w:tcPr>
-          <w:p>
-            <w:pPr>
-              <w:rPr>
-                <w:u w:val="single"/>
-              </w:rPr>
-            </w:pPr>
-          </w:p>
+          <w:p/>
         </w:tc>
         <w:tc>
           <w:tcPr>
@@ -20991,18 +20684,12 @@
             <w:hideMark/>
           </w:tcPr>
           <w:p>
-            <w:pPr>
-              <w:rPr>
-                <w:u w:val="single"/>
-              </w:rPr>
-            </w:pPr>
             <w:r>
               <w:rPr>
                 <w:rFonts w:ascii="Calibri" w:hAnsi="Calibri" w:cs="Calibri"/>
                 <w:color w:val="000000"/>
                 <w:sz w:val="22"/>
                 <w:szCs w:val="22"/>
-                <w:u w:val="single"/>
               </w:rPr>
               <w:t>Pasantía</w:t>
             </w:r>
@@ -21025,13 +20712,7 @@
             <w:vAlign w:val="center"/>
             <w:hideMark/>
           </w:tcPr>
-          <w:p>
-            <w:pPr>
-              <w:rPr>
-                <w:u w:val="single"/>
-              </w:rPr>
-            </w:pPr>
-          </w:p>
+          <w:p/>
         </w:tc>
         <w:tc>
           <w:tcPr>
@@ -21052,18 +20733,12 @@
             <w:hideMark/>
           </w:tcPr>
           <w:p>
-            <w:pPr>
-              <w:rPr>
-                <w:u w:val="single"/>
-              </w:rPr>
-            </w:pPr>
             <w:r>
               <w:rPr>
                 <w:rFonts w:ascii="Calibri" w:hAnsi="Calibri" w:cs="Calibri"/>
                 <w:color w:val="000000"/>
                 <w:sz w:val="22"/>
                 <w:szCs w:val="22"/>
-                <w:u w:val="single"/>
               </w:rPr>
               <w:t>Gestión de convenios</w:t>
             </w:r>
@@ -21096,9 +20771,6 @@
           <w:p>
             <w:pPr>
               <w:jc w:val="center"/>
-              <w:rPr>
-                <w:u w:val="single"/>
-              </w:rPr>
             </w:pPr>
             <w:r>
               <w:rPr>
@@ -21106,7 +20778,6 @@
                 <w:color w:val="000000"/>
                 <w:sz w:val="22"/>
                 <w:szCs w:val="22"/>
-                <w:u w:val="single"/>
               </w:rPr>
               <w:t>SALIENTE</w:t>
             </w:r>
@@ -21131,18 +20802,12 @@
             <w:hideMark/>
           </w:tcPr>
           <w:p>
-            <w:pPr>
-              <w:rPr>
-                <w:u w:val="single"/>
-              </w:rPr>
-            </w:pPr>
             <w:r>
               <w:rPr>
                 <w:rFonts w:ascii="Calibri" w:hAnsi="Calibri" w:cs="Calibri"/>
                 <w:color w:val="000000"/>
                 <w:sz w:val="22"/>
                 <w:szCs w:val="22"/>
-                <w:u w:val="single"/>
               </w:rPr>
               <w:t>Cualquiera de las anteriores más:</w:t>
             </w:r>
@@ -21166,13 +20831,7 @@
             <w:vAlign w:val="center"/>
             <w:hideMark/>
           </w:tcPr>
-          <w:p>
-            <w:pPr>
-              <w:rPr>
-                <w:u w:val="single"/>
-              </w:rPr>
-            </w:pPr>
-          </w:p>
+          <w:p/>
         </w:tc>
         <w:tc>
           <w:tcPr>
@@ -21193,18 +20852,12 @@
             <w:hideMark/>
           </w:tcPr>
           <w:p>
-            <w:pPr>
-              <w:rPr>
-                <w:u w:val="single"/>
-              </w:rPr>
-            </w:pPr>
             <w:r>
               <w:rPr>
                 <w:rFonts w:ascii="Calibri" w:hAnsi="Calibri" w:cs="Calibri"/>
                 <w:color w:val="000000"/>
                 <w:sz w:val="22"/>
                 <w:szCs w:val="22"/>
-                <w:u w:val="single"/>
               </w:rPr>
               <w:t>Estudios de Maestría</w:t>
             </w:r>
@@ -21228,13 +20881,7 @@
             <w:vAlign w:val="center"/>
             <w:hideMark/>
           </w:tcPr>
-          <w:p>
-            <w:pPr>
-              <w:rPr>
-                <w:u w:val="single"/>
-              </w:rPr>
-            </w:pPr>
-          </w:p>
+          <w:p/>
         </w:tc>
         <w:tc>
           <w:tcPr>
@@ -21255,18 +20902,12 @@
             <w:hideMark/>
           </w:tcPr>
           <w:p>
-            <w:pPr>
-              <w:rPr>
-                <w:u w:val="single"/>
-              </w:rPr>
-            </w:pPr>
             <w:r>
               <w:rPr>
                 <w:rFonts w:ascii="Calibri" w:hAnsi="Calibri" w:cs="Calibri"/>
                 <w:color w:val="000000"/>
                 <w:sz w:val="22"/>
                 <w:szCs w:val="22"/>
-                <w:u w:val="single"/>
               </w:rPr>
               <w:t>Estudios de Doctorado</w:t>
             </w:r>
@@ -21290,13 +20931,7 @@
             <w:vAlign w:val="center"/>
             <w:hideMark/>
           </w:tcPr>
-          <w:p>
-            <w:pPr>
-              <w:rPr>
-                <w:u w:val="single"/>
-              </w:rPr>
-            </w:pPr>
-          </w:p>
+          <w:p/>
         </w:tc>
         <w:tc>
           <w:tcPr>
@@ -21317,18 +20952,12 @@
             <w:hideMark/>
           </w:tcPr>
           <w:p>
-            <w:pPr>
-              <w:rPr>
-                <w:u w:val="single"/>
-              </w:rPr>
-            </w:pPr>
             <w:r>
               <w:rPr>
                 <w:rFonts w:ascii="Calibri" w:hAnsi="Calibri" w:cs="Calibri"/>
                 <w:color w:val="000000"/>
                 <w:sz w:val="22"/>
                 <w:szCs w:val="22"/>
-                <w:u w:val="single"/>
               </w:rPr>
               <w:t>Estudios de Posdoctorado</w:t>
             </w:r>
@@ -21336,13 +20965,7 @@
         </w:tc>
       </w:tr>
     </w:tbl>
-    <w:p>
-      <w:pPr>
-        <w:rPr>
-          <w:u w:val="single"/>
-        </w:rPr>
-      </w:pPr>
-    </w:p>
+    <w:p/>
     <w:p>
       <w:pPr>
         <w:pStyle w:val="Prrafodelista"/>
@@ -25270,7 +24893,7 @@
           <w:color w:val="000000"/>
           <w:sz w:val="22"/>
           <w:szCs w:val="22"/>
-          <w:highlight w:val="yellow"/>
+          <w:highlight w:val="green"/>
         </w:rPr>
       </w:pPr>
       <w:r>
@@ -25281,7 +24904,7 @@
           <w:color w:val="000000"/>
           <w:sz w:val="22"/>
           <w:szCs w:val="22"/>
-          <w:highlight w:val="yellow"/>
+          <w:highlight w:val="green"/>
         </w:rPr>
         <w:t>MODULO USO DE LABORATORIOS</w:t>
       </w:r>
@@ -25295,6 +24918,7 @@
           <w:color w:val="000000"/>
           <w:sz w:val="22"/>
           <w:szCs w:val="22"/>
+          <w:highlight w:val="green"/>
         </w:rPr>
       </w:pPr>
     </w:p>
@@ -25310,14 +24934,16 @@
           <w:color w:val="000000"/>
           <w:sz w:val="22"/>
           <w:szCs w:val="22"/>
-        </w:rPr>
-      </w:pPr>
-      <w:r>
-        <w:rPr>
-          <w:rFonts w:ascii="Arial" w:hAnsi="Arial" w:cs="Arial"/>
-          <w:color w:val="000000"/>
-          <w:sz w:val="22"/>
-          <w:szCs w:val="22"/>
+          <w:highlight w:val="green"/>
+        </w:rPr>
+      </w:pPr>
+      <w:r>
+        <w:rPr>
+          <w:rFonts w:ascii="Arial" w:hAnsi="Arial" w:cs="Arial"/>
+          <w:color w:val="000000"/>
+          <w:sz w:val="22"/>
+          <w:szCs w:val="22"/>
+          <w:highlight w:val="green"/>
         </w:rPr>
         <w:t>Nombre del laboratorio.</w:t>
       </w:r>
@@ -25334,14 +24960,16 @@
           <w:color w:val="000000"/>
           <w:sz w:val="22"/>
           <w:szCs w:val="22"/>
-        </w:rPr>
-      </w:pPr>
-      <w:r>
-        <w:rPr>
-          <w:rFonts w:ascii="Arial" w:hAnsi="Arial" w:cs="Arial"/>
-          <w:color w:val="000000"/>
-          <w:sz w:val="22"/>
-          <w:szCs w:val="22"/>
+          <w:highlight w:val="green"/>
+        </w:rPr>
+      </w:pPr>
+      <w:r>
+        <w:rPr>
+          <w:rFonts w:ascii="Arial" w:hAnsi="Arial" w:cs="Arial"/>
+          <w:color w:val="000000"/>
+          <w:sz w:val="22"/>
+          <w:szCs w:val="22"/>
+          <w:highlight w:val="green"/>
         </w:rPr>
         <w:t>Ubicación</w:t>
       </w:r>
@@ -25358,14 +24986,16 @@
           <w:color w:val="000000"/>
           <w:sz w:val="22"/>
           <w:szCs w:val="22"/>
-        </w:rPr>
-      </w:pPr>
-      <w:r>
-        <w:rPr>
-          <w:rFonts w:ascii="Arial" w:hAnsi="Arial" w:cs="Arial"/>
-          <w:color w:val="000000"/>
-          <w:sz w:val="22"/>
-          <w:szCs w:val="22"/>
+          <w:highlight w:val="green"/>
+        </w:rPr>
+      </w:pPr>
+      <w:r>
+        <w:rPr>
+          <w:rFonts w:ascii="Arial" w:hAnsi="Arial" w:cs="Arial"/>
+          <w:color w:val="000000"/>
+          <w:sz w:val="22"/>
+          <w:szCs w:val="22"/>
+          <w:highlight w:val="green"/>
         </w:rPr>
         <w:t>Fecha de Uso Laboratorio</w:t>
       </w:r>
@@ -25382,14 +25012,16 @@
           <w:color w:val="000000"/>
           <w:sz w:val="22"/>
           <w:szCs w:val="22"/>
-        </w:rPr>
-      </w:pPr>
-      <w:r>
-        <w:rPr>
-          <w:rFonts w:ascii="Arial" w:hAnsi="Arial" w:cs="Arial"/>
-          <w:color w:val="000000"/>
-          <w:sz w:val="22"/>
-          <w:szCs w:val="22"/>
+          <w:highlight w:val="green"/>
+        </w:rPr>
+      </w:pPr>
+      <w:r>
+        <w:rPr>
+          <w:rFonts w:ascii="Arial" w:hAnsi="Arial" w:cs="Arial"/>
+          <w:color w:val="000000"/>
+          <w:sz w:val="22"/>
+          <w:szCs w:val="22"/>
+          <w:highlight w:val="green"/>
         </w:rPr>
         <w:t>Docente responsable</w:t>
       </w:r>
@@ -25406,14 +25038,16 @@
           <w:color w:val="000000"/>
           <w:sz w:val="22"/>
           <w:szCs w:val="22"/>
-        </w:rPr>
-      </w:pPr>
-      <w:r>
-        <w:rPr>
-          <w:rFonts w:ascii="Arial" w:hAnsi="Arial" w:cs="Arial"/>
-          <w:color w:val="000000"/>
-          <w:sz w:val="22"/>
-          <w:szCs w:val="22"/>
+          <w:highlight w:val="green"/>
+        </w:rPr>
+      </w:pPr>
+      <w:r>
+        <w:rPr>
+          <w:rFonts w:ascii="Arial" w:hAnsi="Arial" w:cs="Arial"/>
+          <w:color w:val="000000"/>
+          <w:sz w:val="22"/>
+          <w:szCs w:val="22"/>
+          <w:highlight w:val="green"/>
         </w:rPr>
         <w:t xml:space="preserve">Finalidad </w:t>
       </w:r>
@@ -25430,14 +25064,16 @@
           <w:color w:val="000000"/>
           <w:sz w:val="22"/>
           <w:szCs w:val="22"/>
-        </w:rPr>
-      </w:pPr>
-      <w:r>
-        <w:rPr>
-          <w:rFonts w:ascii="Arial" w:hAnsi="Arial" w:cs="Arial"/>
-          <w:color w:val="000000"/>
-          <w:sz w:val="22"/>
-          <w:szCs w:val="22"/>
+          <w:highlight w:val="green"/>
+        </w:rPr>
+      </w:pPr>
+      <w:r>
+        <w:rPr>
+          <w:rFonts w:ascii="Arial" w:hAnsi="Arial" w:cs="Arial"/>
+          <w:color w:val="000000"/>
+          <w:sz w:val="22"/>
+          <w:szCs w:val="22"/>
+          <w:highlight w:val="green"/>
         </w:rPr>
         <w:t>Programa</w:t>
       </w:r>
@@ -25454,14 +25090,16 @@
           <w:color w:val="000000"/>
           <w:sz w:val="22"/>
           <w:szCs w:val="22"/>
-        </w:rPr>
-      </w:pPr>
-      <w:r>
-        <w:rPr>
-          <w:rFonts w:ascii="Arial" w:hAnsi="Arial" w:cs="Arial"/>
-          <w:color w:val="000000"/>
-          <w:sz w:val="22"/>
-          <w:szCs w:val="22"/>
+          <w:highlight w:val="green"/>
+        </w:rPr>
+      </w:pPr>
+      <w:r>
+        <w:rPr>
+          <w:rFonts w:ascii="Arial" w:hAnsi="Arial" w:cs="Arial"/>
+          <w:color w:val="000000"/>
+          <w:sz w:val="22"/>
+          <w:szCs w:val="22"/>
+          <w:highlight w:val="green"/>
         </w:rPr>
         <w:t xml:space="preserve">Facultad </w:t>
       </w:r>
@@ -25478,15 +25116,16 @@
           <w:color w:val="000000"/>
           <w:sz w:val="22"/>
           <w:szCs w:val="22"/>
-        </w:rPr>
-      </w:pPr>
-      <w:r>
-        <w:rPr>
-          <w:rFonts w:ascii="Arial" w:hAnsi="Arial" w:cs="Arial"/>
-          <w:color w:val="000000"/>
-          <w:sz w:val="22"/>
-          <w:szCs w:val="22"/>
-          <w:highlight w:val="yellow"/>
+          <w:highlight w:val="green"/>
+        </w:rPr>
+      </w:pPr>
+      <w:r>
+        <w:rPr>
+          <w:rFonts w:ascii="Arial" w:hAnsi="Arial" w:cs="Arial"/>
+          <w:color w:val="000000"/>
+          <w:sz w:val="22"/>
+          <w:szCs w:val="22"/>
+          <w:highlight w:val="green"/>
         </w:rPr>
         <w:t>Docente a cargo del laboratorio.</w:t>
       </w:r>
@@ -25503,14 +25142,16 @@
           <w:color w:val="000000"/>
           <w:sz w:val="22"/>
           <w:szCs w:val="22"/>
-        </w:rPr>
-      </w:pPr>
-      <w:r>
-        <w:rPr>
-          <w:rFonts w:ascii="Arial" w:hAnsi="Arial" w:cs="Arial"/>
-          <w:color w:val="000000"/>
-          <w:sz w:val="22"/>
-          <w:szCs w:val="22"/>
+          <w:highlight w:val="green"/>
+        </w:rPr>
+      </w:pPr>
+      <w:r>
+        <w:rPr>
+          <w:rFonts w:ascii="Arial" w:hAnsi="Arial" w:cs="Arial"/>
+          <w:color w:val="000000"/>
+          <w:sz w:val="22"/>
+          <w:szCs w:val="22"/>
+          <w:highlight w:val="green"/>
         </w:rPr>
         <w:t xml:space="preserve">Practicante Responsable (Estudiante o Administrativo), dentro de la Institución tenemos otros empleos como son los auxiliares y </w:t>
       </w:r>
@@ -25521,6 +25162,7 @@
           <w:color w:val="000000"/>
           <w:sz w:val="22"/>
           <w:szCs w:val="22"/>
+          <w:highlight w:val="green"/>
         </w:rPr>
         <w:t>adtvos</w:t>
       </w:r>
@@ -25531,6 +25173,7 @@
           <w:color w:val="000000"/>
           <w:sz w:val="22"/>
           <w:szCs w:val="22"/>
+          <w:highlight w:val="green"/>
         </w:rPr>
         <w:t xml:space="preserve"> (toca crear una tabla que se llame administrativos que lleve datos generales, cargo, dependencia. Fecha de Ingreso, No contrato)</w:t>
       </w:r>
@@ -25547,14 +25190,16 @@
           <w:color w:val="000000"/>
           <w:sz w:val="22"/>
           <w:szCs w:val="22"/>
-        </w:rPr>
-      </w:pPr>
-      <w:r>
-        <w:rPr>
-          <w:rFonts w:ascii="Arial" w:hAnsi="Arial" w:cs="Arial"/>
-          <w:color w:val="000000"/>
-          <w:sz w:val="22"/>
-          <w:szCs w:val="22"/>
+          <w:highlight w:val="green"/>
+        </w:rPr>
+      </w:pPr>
+      <w:r>
+        <w:rPr>
+          <w:rFonts w:ascii="Arial" w:hAnsi="Arial" w:cs="Arial"/>
+          <w:color w:val="000000"/>
+          <w:sz w:val="22"/>
+          <w:szCs w:val="22"/>
+          <w:highlight w:val="green"/>
         </w:rPr>
         <w:t>Nombre de la práctica o clase a realizar</w:t>
       </w:r>
@@ -25571,14 +25216,16 @@
           <w:color w:val="000000"/>
           <w:sz w:val="22"/>
           <w:szCs w:val="22"/>
-        </w:rPr>
-      </w:pPr>
-      <w:r>
-        <w:rPr>
-          <w:rFonts w:ascii="Arial" w:hAnsi="Arial" w:cs="Arial"/>
-          <w:color w:val="000000"/>
-          <w:sz w:val="22"/>
-          <w:szCs w:val="22"/>
+          <w:highlight w:val="green"/>
+        </w:rPr>
+      </w:pPr>
+      <w:r>
+        <w:rPr>
+          <w:rFonts w:ascii="Arial" w:hAnsi="Arial" w:cs="Arial"/>
+          <w:color w:val="000000"/>
+          <w:sz w:val="22"/>
+          <w:szCs w:val="22"/>
+          <w:highlight w:val="green"/>
         </w:rPr>
         <w:t>Cantidad de Estudiantes</w:t>
       </w:r>
@@ -25595,14 +25242,16 @@
           <w:color w:val="000000"/>
           <w:sz w:val="22"/>
           <w:szCs w:val="22"/>
-        </w:rPr>
-      </w:pPr>
-      <w:r>
-        <w:rPr>
-          <w:rFonts w:ascii="Arial" w:hAnsi="Arial" w:cs="Arial"/>
-          <w:color w:val="000000"/>
-          <w:sz w:val="22"/>
-          <w:szCs w:val="22"/>
+          <w:highlight w:val="green"/>
+        </w:rPr>
+      </w:pPr>
+      <w:r>
+        <w:rPr>
+          <w:rFonts w:ascii="Arial" w:hAnsi="Arial" w:cs="Arial"/>
+          <w:color w:val="000000"/>
+          <w:sz w:val="22"/>
+          <w:szCs w:val="22"/>
+          <w:highlight w:val="green"/>
         </w:rPr>
         <w:t>Software Empleado</w:t>
       </w:r>
@@ -25619,14 +25268,16 @@
           <w:color w:val="000000"/>
           <w:sz w:val="22"/>
           <w:szCs w:val="22"/>
-        </w:rPr>
-      </w:pPr>
-      <w:r>
-        <w:rPr>
-          <w:rFonts w:ascii="Arial" w:hAnsi="Arial" w:cs="Arial"/>
-          <w:color w:val="000000"/>
-          <w:sz w:val="22"/>
-          <w:szCs w:val="22"/>
+          <w:highlight w:val="green"/>
+        </w:rPr>
+      </w:pPr>
+      <w:r>
+        <w:rPr>
+          <w:rFonts w:ascii="Arial" w:hAnsi="Arial" w:cs="Arial"/>
+          <w:color w:val="000000"/>
+          <w:sz w:val="22"/>
+          <w:szCs w:val="22"/>
+          <w:highlight w:val="green"/>
         </w:rPr>
         <w:t>Materiales Utilizados</w:t>
       </w:r>
@@ -25651,6 +25302,7 @@
           <w:color w:val="000000"/>
           <w:sz w:val="22"/>
           <w:szCs w:val="22"/>
+          <w:highlight w:val="green"/>
         </w:rPr>
         <w:t>Observaciones</w:t>
       </w:r>
@@ -26990,6 +26642,7 @@
           <w:color w:val="000000"/>
           <w:sz w:val="22"/>
           <w:szCs w:val="22"/>
+          <w:highlight w:val="red"/>
         </w:rPr>
       </w:pPr>
       <w:r>
@@ -27000,29 +26653,20 @@
           <w:color w:val="000000"/>
           <w:sz w:val="22"/>
           <w:szCs w:val="22"/>
-        </w:rPr>
-        <w:t>MODULO DE INVESTIGACION</w:t>
-      </w:r>
-      <w:r>
-        <w:rPr>
-          <w:rFonts w:ascii="Arial" w:hAnsi="Arial" w:cs="Arial"/>
-          <w:b/>
-          <w:bCs/>
-          <w:color w:val="000000"/>
-          <w:sz w:val="22"/>
-          <w:szCs w:val="22"/>
-        </w:rPr>
-        <w:t xml:space="preserve"> pendiente</w:t>
-      </w:r>
-    </w:p>
-    <w:p>
-      <w:pPr>
-        <w:jc w:val="both"/>
-        <w:rPr>
-          <w:rFonts w:ascii="Arial" w:hAnsi="Arial" w:cs="Arial"/>
-          <w:color w:val="000000"/>
-          <w:sz w:val="22"/>
-          <w:szCs w:val="22"/>
+          <w:highlight w:val="red"/>
+        </w:rPr>
+        <w:t>MODULO DE INVESTIGACION pendiente</w:t>
+      </w:r>
+    </w:p>
+    <w:p>
+      <w:pPr>
+        <w:jc w:val="both"/>
+        <w:rPr>
+          <w:rFonts w:ascii="Arial" w:hAnsi="Arial" w:cs="Arial"/>
+          <w:color w:val="000000"/>
+          <w:sz w:val="22"/>
+          <w:szCs w:val="22"/>
+          <w:highlight w:val="red"/>
         </w:rPr>
       </w:pPr>
     </w:p>
@@ -27039,6 +26683,7 @@
           <w:color w:val="000000"/>
           <w:sz w:val="22"/>
           <w:szCs w:val="22"/>
+          <w:highlight w:val="red"/>
         </w:rPr>
       </w:pPr>
       <w:r>
@@ -27049,6 +26694,7 @@
           <w:color w:val="000000"/>
           <w:sz w:val="22"/>
           <w:szCs w:val="22"/>
+          <w:highlight w:val="red"/>
         </w:rPr>
         <w:t>MODULO BIENESTAR INSTITUCIONAL</w:t>
       </w:r>
@@ -27058,17 +26704,9 @@
           <w:color w:val="000000"/>
           <w:sz w:val="22"/>
           <w:szCs w:val="22"/>
-        </w:rPr>
-        <w:t xml:space="preserve">: </w:t>
-      </w:r>
-      <w:r>
-        <w:rPr>
-          <w:rFonts w:ascii="Arial" w:hAnsi="Arial" w:cs="Arial"/>
-          <w:color w:val="000000"/>
-          <w:sz w:val="22"/>
-          <w:szCs w:val="22"/>
-        </w:rPr>
-        <w:t>Pendiente</w:t>
+          <w:highlight w:val="red"/>
+        </w:rPr>
+        <w:t>: Pendiente</w:t>
       </w:r>
     </w:p>
     <w:p>
@@ -31241,6 +30879,7 @@
     <w:lsdException w:name="HTML Sample" w:semiHidden="1" w:unhideWhenUsed="1"/>
     <w:lsdException w:name="HTML Typewriter" w:semiHidden="1" w:unhideWhenUsed="1"/>
     <w:lsdException w:name="HTML Variable" w:semiHidden="1" w:unhideWhenUsed="1"/>
+    <w:lsdException w:name="Normal Table" w:semiHidden="1" w:unhideWhenUsed="1"/>
     <w:lsdException w:name="annotation subject" w:semiHidden="1" w:unhideWhenUsed="1"/>
     <w:lsdException w:name="No List" w:semiHidden="1" w:unhideWhenUsed="1"/>
     <w:lsdException w:name="Outline List 1" w:semiHidden="1" w:unhideWhenUsed="1"/>
@@ -31283,8 +30922,11 @@
     <w:lsdException w:name="Table Contemporary" w:semiHidden="1" w:unhideWhenUsed="1"/>
     <w:lsdException w:name="Table Elegant" w:semiHidden="1" w:unhideWhenUsed="1"/>
     <w:lsdException w:name="Table Professional" w:semiHidden="1" w:unhideWhenUsed="1"/>
+    <w:lsdException w:name="Table Subtle 1" w:semiHidden="1" w:unhideWhenUsed="1"/>
     <w:lsdException w:name="Table Subtle 2" w:semiHidden="1" w:unhideWhenUsed="1"/>
     <w:lsdException w:name="Table Web 1" w:semiHidden="1" w:unhideWhenUsed="1"/>
+    <w:lsdException w:name="Table Web 2" w:semiHidden="1" w:unhideWhenUsed="1"/>
+    <w:lsdException w:name="Table Web 3" w:semiHidden="1" w:unhideWhenUsed="1"/>
     <w:lsdException w:name="Balloon Text" w:semiHidden="1" w:unhideWhenUsed="1"/>
     <w:lsdException w:name="Table Grid" w:uiPriority="39"/>
     <w:lsdException w:name="Table Theme" w:semiHidden="1" w:unhideWhenUsed="1"/>

</xml_diff>

<commit_message>
falta edit/show/delete submodulo servicio de extension
</commit_message>
<xml_diff>
--- a/MODULO PROGRAMA final.docx
+++ b/MODULO PROGRAMA final.docx
@@ -17904,6 +17904,7 @@
         <w:jc w:val="both"/>
         <w:rPr>
           <w:rFonts w:ascii="Calibri" w:hAnsi="Calibri" w:cs="Calibri"/>
+          <w:highlight w:val="green"/>
         </w:rPr>
       </w:pPr>
       <w:r>
@@ -17911,12 +17912,14 @@
           <w:rFonts w:ascii="Calibri" w:hAnsi="Calibri" w:cs="Calibri"/>
           <w:b/>
           <w:bCs/>
+          <w:highlight w:val="green"/>
         </w:rPr>
         <w:t xml:space="preserve">Proyecto_de_extensión </w:t>
       </w:r>
       <w:r>
         <w:rPr>
           <w:rFonts w:ascii="Calibri" w:hAnsi="Calibri" w:cs="Calibri"/>
+          <w:highlight w:val="green"/>
         </w:rPr>
         <w:t xml:space="preserve">Ver campos y tipos en archivo .zip </w:t>
       </w:r>
@@ -17924,6 +17927,7 @@
       <w:r>
         <w:rPr>
           <w:rFonts w:ascii="Calibri" w:hAnsi="Calibri" w:cs="Calibri"/>
+          <w:highlight w:val="green"/>
         </w:rPr>
         <w:t>snies</w:t>
       </w:r>
@@ -17931,6 +17935,7 @@
       <w:r>
         <w:rPr>
           <w:rFonts w:ascii="Calibri" w:hAnsi="Calibri" w:cs="Calibri"/>
+          <w:highlight w:val="green"/>
         </w:rPr>
         <w:t xml:space="preserve"> tabla proyecto de extensión incluyendo las 6 hojas.</w:t>
       </w:r>
@@ -17956,7 +17961,7 @@
           <w:rFonts w:ascii="Calibri" w:hAnsi="Calibri" w:cs="Calibri"/>
           <w:sz w:val="22"/>
           <w:szCs w:val="22"/>
-          <w:highlight w:val="yellow"/>
+          <w:highlight w:val="green"/>
         </w:rPr>
         <w:t>ANEXOS, fotos y control de asistencia</w:t>
       </w:r>
@@ -23247,12 +23252,12 @@
       </w:r>
       <w:r>
         <w:rPr>
-          <w:rFonts w:ascii="docs-Calibri" w:hAnsi="docs-Calibri" w:hint="eastAsia"/>
+          <w:rFonts w:ascii="docs-Calibri" w:hAnsi="docs-Calibri"/>
           <w:color w:val="000000"/>
           <w:sz w:val="20"/>
           <w:szCs w:val="20"/>
         </w:rPr>
-        <w:t>é</w:t>
+        <w:t>este</w:t>
       </w:r>
       <w:r>
         <w:rPr>
@@ -23261,7 +23266,7 @@
           <w:sz w:val="20"/>
           <w:szCs w:val="20"/>
         </w:rPr>
-        <w:t>ste m</w:t>
+        <w:t xml:space="preserve"> m</w:t>
       </w:r>
       <w:r>
         <w:rPr>
@@ -23281,7 +23286,6 @@
         </w:rPr>
         <w:t xml:space="preserve">dulo </w:t>
       </w:r>
-      <w:proofErr w:type="gramStart"/>
       <w:r>
         <w:rPr>
           <w:rFonts w:ascii="docs-Calibri" w:hAnsi="docs-Calibri"/>
@@ -23289,9 +23293,8 @@
           <w:sz w:val="20"/>
           <w:szCs w:val="20"/>
         </w:rPr>
-        <w:t xml:space="preserve">se  </w:t>
-      </w:r>
-      <w:proofErr w:type="spellStart"/>
+        <w:t>se</w:t>
+      </w:r>
       <w:r>
         <w:rPr>
           <w:rFonts w:ascii="docs-Calibri" w:hAnsi="docs-Calibri"/>
@@ -23299,10 +23302,8 @@
           <w:sz w:val="20"/>
           <w:szCs w:val="20"/>
         </w:rPr>
-        <w:t>se</w:t>
-      </w:r>
-      <w:proofErr w:type="spellEnd"/>
-      <w:proofErr w:type="gramEnd"/>
+        <w:t xml:space="preserve"> </w:t>
+      </w:r>
       <w:r>
         <w:rPr>
           <w:rFonts w:ascii="docs-Calibri" w:hAnsi="docs-Calibri"/>
@@ -23310,7 +23311,7 @@
           <w:sz w:val="20"/>
           <w:szCs w:val="20"/>
         </w:rPr>
-        <w:t xml:space="preserve"> relaciona la asistencia de la comunidad acad</w:t>
+        <w:t>relaciona la asistencia de la comunidad acad</w:t>
       </w:r>
       <w:r>
         <w:rPr>

</xml_diff>

<commit_message>
módulo de internacionalización finalizado, falta movilidad,investigacion y bienestar
</commit_message>
<xml_diff>
--- a/MODULO PROGRAMA final.docx
+++ b/MODULO PROGRAMA final.docx
@@ -15418,14 +15418,14 @@
         <w:rPr>
           <w:b/>
           <w:bCs/>
-          <w:highlight w:val="yellow"/>
+          <w:highlight w:val="green"/>
         </w:rPr>
       </w:pPr>
       <w:r>
         <w:rPr>
           <w:b/>
           <w:bCs/>
-          <w:highlight w:val="yellow"/>
+          <w:highlight w:val="green"/>
         </w:rPr>
         <w:t>Relacionamiento con sector externo</w:t>
       </w:r>
@@ -15433,7 +15433,7 @@
         <w:rPr>
           <w:b/>
           <w:bCs/>
-          <w:highlight w:val="yellow"/>
+          <w:highlight w:val="green"/>
         </w:rPr>
         <w:t xml:space="preserve"> – Redes académicas convenios</w:t>
       </w:r>
@@ -15443,12 +15443,12 @@
         <w:pStyle w:val="Prrafodelista"/>
         <w:spacing w:after="160"/>
         <w:rPr>
-          <w:highlight w:val="yellow"/>
-        </w:rPr>
-      </w:pPr>
-      <w:r>
-        <w:rPr>
-          <w:highlight w:val="yellow"/>
+          <w:highlight w:val="green"/>
+        </w:rPr>
+      </w:pPr>
+      <w:r>
+        <w:rPr>
+          <w:highlight w:val="green"/>
         </w:rPr>
         <w:t>Año</w:t>
       </w:r>
@@ -15458,12 +15458,12 @@
         <w:pStyle w:val="Prrafodelista"/>
         <w:spacing w:after="160"/>
         <w:rPr>
-          <w:highlight w:val="yellow"/>
-        </w:rPr>
-      </w:pPr>
-      <w:r>
-        <w:rPr>
-          <w:highlight w:val="yellow"/>
+          <w:highlight w:val="green"/>
+        </w:rPr>
+      </w:pPr>
+      <w:r>
+        <w:rPr>
+          <w:highlight w:val="green"/>
         </w:rPr>
         <w:t>Periodo</w:t>
       </w:r>
@@ -15473,12 +15473,12 @@
         <w:pStyle w:val="Prrafodelista"/>
         <w:spacing w:after="160"/>
         <w:rPr>
-          <w:highlight w:val="yellow"/>
-        </w:rPr>
-      </w:pPr>
-      <w:r>
-        <w:rPr>
-          <w:highlight w:val="yellow"/>
+          <w:highlight w:val="green"/>
+        </w:rPr>
+      </w:pPr>
+      <w:r>
+        <w:rPr>
+          <w:highlight w:val="green"/>
         </w:rPr>
         <w:t>IES</w:t>
       </w:r>
@@ -15488,12 +15488,12 @@
         <w:pStyle w:val="Prrafodelista"/>
         <w:spacing w:after="160"/>
         <w:rPr>
-          <w:highlight w:val="yellow"/>
-        </w:rPr>
-      </w:pPr>
-      <w:r>
-        <w:rPr>
-          <w:highlight w:val="yellow"/>
+          <w:highlight w:val="green"/>
+        </w:rPr>
+      </w:pPr>
+      <w:r>
+        <w:rPr>
+          <w:highlight w:val="green"/>
         </w:rPr>
         <w:t>Carácter (Nacional, Internacional)</w:t>
       </w:r>
@@ -15503,12 +15503,12 @@
         <w:pStyle w:val="Prrafodelista"/>
         <w:spacing w:after="160"/>
         <w:rPr>
-          <w:highlight w:val="yellow"/>
-        </w:rPr>
-      </w:pPr>
-      <w:r>
-        <w:rPr>
-          <w:highlight w:val="yellow"/>
+          <w:highlight w:val="green"/>
+        </w:rPr>
+      </w:pPr>
+      <w:r>
+        <w:rPr>
+          <w:highlight w:val="green"/>
         </w:rPr>
         <w:t>Actividades Desarrolladas</w:t>
       </w:r>
@@ -15518,12 +15518,12 @@
         <w:pStyle w:val="Prrafodelista"/>
         <w:spacing w:after="160"/>
         <w:rPr>
-          <w:highlight w:val="yellow"/>
-        </w:rPr>
-      </w:pPr>
-      <w:r>
-        <w:rPr>
-          <w:highlight w:val="yellow"/>
+          <w:highlight w:val="green"/>
+        </w:rPr>
+      </w:pPr>
+      <w:r>
+        <w:rPr>
+          <w:highlight w:val="green"/>
         </w:rPr>
         <w:t>Fecha</w:t>
       </w:r>
@@ -15533,22 +15533,14 @@
         <w:pStyle w:val="Prrafodelista"/>
         <w:spacing w:after="160"/>
         <w:rPr>
-          <w:highlight w:val="yellow"/>
-        </w:rPr>
-      </w:pPr>
-      <w:r>
-        <w:rPr>
-          <w:highlight w:val="yellow"/>
-        </w:rPr>
-        <w:t>Logros-Resultados</w:t>
-      </w:r>
-      <w:bookmarkStart w:id="0" w:name="_GoBack"/>
-      <w:bookmarkEnd w:id="0"/>
-      <w:r>
-        <w:rPr>
-          <w:highlight w:val="yellow"/>
-        </w:rPr>
-        <w:t>- Productos</w:t>
+          <w:highlight w:val="green"/>
+        </w:rPr>
+      </w:pPr>
+      <w:r>
+        <w:rPr>
+          <w:highlight w:val="green"/>
+        </w:rPr>
+        <w:t>Logros-Resultados- Productos</w:t>
       </w:r>
     </w:p>
     <w:p>
@@ -15556,12 +15548,12 @@
         <w:pStyle w:val="Prrafodelista"/>
         <w:spacing w:after="160"/>
         <w:rPr>
-          <w:highlight w:val="yellow"/>
-        </w:rPr>
-      </w:pPr>
-      <w:r>
-        <w:rPr>
-          <w:highlight w:val="yellow"/>
+          <w:highlight w:val="green"/>
+        </w:rPr>
+      </w:pPr>
+      <w:r>
+        <w:rPr>
+          <w:highlight w:val="green"/>
         </w:rPr>
         <w:lastRenderedPageBreak/>
         <w:t>Función (Formación, Investigación, Extensión)</w:t>
@@ -15572,12 +15564,12 @@
         <w:pStyle w:val="Prrafodelista"/>
         <w:spacing w:after="160"/>
         <w:rPr>
-          <w:highlight w:val="yellow"/>
-        </w:rPr>
-      </w:pPr>
-      <w:r>
-        <w:rPr>
-          <w:highlight w:val="yellow"/>
+          <w:highlight w:val="green"/>
+        </w:rPr>
+      </w:pPr>
+      <w:r>
+        <w:rPr>
+          <w:highlight w:val="green"/>
         </w:rPr>
         <w:t>Nombre Participante o participantes</w:t>
       </w:r>
@@ -15589,7 +15581,7 @@
       </w:pPr>
       <w:r>
         <w:rPr>
-          <w:highlight w:val="yellow"/>
+          <w:highlight w:val="green"/>
         </w:rPr>
         <w:t>Rol (Estudiantes, docentes, administrativo, directivo, egresado)</w:t>
       </w:r>
@@ -15606,20 +15598,17 @@
           <w:ilvl w:val="0"/>
           <w:numId w:val="18"/>
         </w:numPr>
+        <w:rPr>
+          <w:highlight w:val="green"/>
+        </w:rPr>
       </w:pPr>
       <w:r>
         <w:rPr>
           <w:b/>
           <w:bCs/>
-        </w:rPr>
-        <w:t xml:space="preserve">Relacionamiento con sector externo </w:t>
-      </w:r>
-      <w:r>
-        <w:rPr>
-          <w:b/>
-          <w:bCs/>
-        </w:rPr>
-        <w:t>- reporte actividades de relacionamiento redes disciplinares - asociaciones - organizaciones</w:t>
+          <w:highlight w:val="green"/>
+        </w:rPr>
+        <w:t>Relacionamiento con sector externo - reporte actividades de relacionamiento redes disciplinares - asociaciones - organizaciones</w:t>
       </w:r>
     </w:p>
     <w:p>
@@ -15636,11 +15625,13 @@
         <w:ind w:left="708"/>
         <w:rPr>
           <w:rFonts w:ascii="Arial" w:hAnsi="Arial" w:cs="Arial"/>
-        </w:rPr>
-      </w:pPr>
-      <w:r>
-        <w:rPr>
-          <w:rFonts w:ascii="Arial" w:hAnsi="Arial" w:cs="Arial"/>
+          <w:highlight w:val="green"/>
+        </w:rPr>
+      </w:pPr>
+      <w:r>
+        <w:rPr>
+          <w:rFonts w:ascii="Arial" w:hAnsi="Arial" w:cs="Arial"/>
+          <w:highlight w:val="green"/>
         </w:rPr>
         <w:t>Año</w:t>
       </w:r>
@@ -15659,11 +15650,13 @@
         <w:ind w:left="708"/>
         <w:rPr>
           <w:rFonts w:ascii="Arial" w:hAnsi="Arial" w:cs="Arial"/>
-        </w:rPr>
-      </w:pPr>
-      <w:r>
-        <w:rPr>
-          <w:rFonts w:ascii="Arial" w:hAnsi="Arial" w:cs="Arial"/>
+          <w:highlight w:val="green"/>
+        </w:rPr>
+      </w:pPr>
+      <w:r>
+        <w:rPr>
+          <w:rFonts w:ascii="Arial" w:hAnsi="Arial" w:cs="Arial"/>
+          <w:highlight w:val="green"/>
         </w:rPr>
         <w:t>Periodo</w:t>
       </w:r>
@@ -15682,17 +15675,20 @@
         <w:ind w:left="708"/>
         <w:rPr>
           <w:rFonts w:ascii="Arial" w:hAnsi="Arial" w:cs="Arial"/>
-        </w:rPr>
-      </w:pPr>
-      <w:r>
-        <w:rPr>
-          <w:rFonts w:ascii="Arial" w:hAnsi="Arial" w:cs="Arial"/>
+          <w:highlight w:val="green"/>
+        </w:rPr>
+      </w:pPr>
+      <w:r>
+        <w:rPr>
+          <w:rFonts w:ascii="Arial" w:hAnsi="Arial" w:cs="Arial"/>
+          <w:highlight w:val="green"/>
         </w:rPr>
         <w:t>Red/Asociación/Organización</w:t>
       </w:r>
       <w:r>
         <w:rPr>
           <w:rFonts w:ascii="Arial" w:hAnsi="Arial" w:cs="Arial"/>
+          <w:highlight w:val="green"/>
         </w:rPr>
         <w:tab/>
       </w:r>
@@ -15701,20 +15697,28 @@
       <w:pPr>
         <w:pStyle w:val="Prrafodelista"/>
         <w:spacing w:after="160"/>
-      </w:pPr>
-      <w:r>
-        <w:rPr>
-          <w:rFonts w:ascii="Arial" w:hAnsi="Arial" w:cs="Arial"/>
+        <w:rPr>
+          <w:highlight w:val="green"/>
+        </w:rPr>
+      </w:pPr>
+      <w:r>
+        <w:rPr>
+          <w:rFonts w:ascii="Arial" w:hAnsi="Arial" w:cs="Arial"/>
+          <w:highlight w:val="green"/>
         </w:rPr>
         <w:t>Carácter</w:t>
       </w:r>
       <w:r>
         <w:rPr>
           <w:rFonts w:ascii="Arial" w:hAnsi="Arial" w:cs="Arial"/>
+          <w:highlight w:val="green"/>
         </w:rPr>
         <w:t xml:space="preserve"> </w:t>
       </w:r>
       <w:r>
+        <w:rPr>
+          <w:highlight w:val="green"/>
+        </w:rPr>
         <w:t>(Nacional, Internacional)</w:t>
       </w:r>
     </w:p>
@@ -15724,17 +15728,20 @@
         <w:spacing w:after="160"/>
         <w:rPr>
           <w:rFonts w:ascii="Arial" w:hAnsi="Arial" w:cs="Arial"/>
-        </w:rPr>
-      </w:pPr>
-      <w:r>
-        <w:rPr>
-          <w:rFonts w:ascii="Arial" w:hAnsi="Arial" w:cs="Arial"/>
+          <w:highlight w:val="green"/>
+        </w:rPr>
+      </w:pPr>
+      <w:r>
+        <w:rPr>
+          <w:rFonts w:ascii="Arial" w:hAnsi="Arial" w:cs="Arial"/>
+          <w:highlight w:val="green"/>
         </w:rPr>
         <w:t>Actividades desarrolladas</w:t>
       </w:r>
       <w:r>
         <w:rPr>
           <w:rFonts w:ascii="Arial" w:hAnsi="Arial" w:cs="Arial"/>
+          <w:highlight w:val="green"/>
         </w:rPr>
         <w:tab/>
       </w:r>
@@ -15745,17 +15752,20 @@
         <w:spacing w:after="160"/>
         <w:rPr>
           <w:rFonts w:ascii="Arial" w:hAnsi="Arial" w:cs="Arial"/>
-        </w:rPr>
-      </w:pPr>
-      <w:r>
-        <w:rPr>
-          <w:rFonts w:ascii="Arial" w:hAnsi="Arial" w:cs="Arial"/>
+          <w:highlight w:val="green"/>
+        </w:rPr>
+      </w:pPr>
+      <w:r>
+        <w:rPr>
+          <w:rFonts w:ascii="Arial" w:hAnsi="Arial" w:cs="Arial"/>
+          <w:highlight w:val="green"/>
         </w:rPr>
         <w:t>Fecha</w:t>
       </w:r>
       <w:r>
         <w:rPr>
           <w:rFonts w:ascii="Arial" w:hAnsi="Arial" w:cs="Arial"/>
+          <w:highlight w:val="green"/>
         </w:rPr>
         <w:tab/>
       </w:r>
@@ -15764,16 +15774,21 @@
       <w:pPr>
         <w:pStyle w:val="Prrafodelista"/>
         <w:spacing w:after="160"/>
-      </w:pPr>
-      <w:r>
-        <w:rPr>
-          <w:rFonts w:ascii="Arial" w:hAnsi="Arial" w:cs="Arial"/>
+        <w:rPr>
+          <w:highlight w:val="green"/>
+        </w:rPr>
+      </w:pPr>
+      <w:r>
+        <w:rPr>
+          <w:rFonts w:ascii="Arial" w:hAnsi="Arial" w:cs="Arial"/>
+          <w:highlight w:val="green"/>
         </w:rPr>
         <w:t>Logros - Resultados - Productos</w:t>
       </w:r>
       <w:r>
         <w:rPr>
           <w:rFonts w:ascii="Arial" w:hAnsi="Arial" w:cs="Arial"/>
+          <w:highlight w:val="green"/>
         </w:rPr>
         <w:tab/>
       </w:r>
@@ -15782,8 +15797,14 @@
       <w:pPr>
         <w:pStyle w:val="Prrafodelista"/>
         <w:spacing w:after="160"/>
-      </w:pPr>
-      <w:r>
+        <w:rPr>
+          <w:highlight w:val="green"/>
+        </w:rPr>
+      </w:pPr>
+      <w:r>
+        <w:rPr>
+          <w:highlight w:val="green"/>
+        </w:rPr>
         <w:t>Función (Formación, Investigación, Extensión)</w:t>
       </w:r>
     </w:p>
@@ -15793,17 +15814,20 @@
         <w:spacing w:after="160"/>
         <w:rPr>
           <w:rFonts w:ascii="Arial" w:hAnsi="Arial" w:cs="Arial"/>
-        </w:rPr>
-      </w:pPr>
-      <w:r>
-        <w:rPr>
-          <w:rFonts w:ascii="Arial" w:hAnsi="Arial" w:cs="Arial"/>
+          <w:highlight w:val="green"/>
+        </w:rPr>
+      </w:pPr>
+      <w:r>
+        <w:rPr>
+          <w:rFonts w:ascii="Arial" w:hAnsi="Arial" w:cs="Arial"/>
+          <w:highlight w:val="green"/>
         </w:rPr>
         <w:t>Nombre participante (s)</w:t>
       </w:r>
       <w:r>
         <w:rPr>
           <w:rFonts w:ascii="Arial" w:hAnsi="Arial" w:cs="Arial"/>
+          <w:highlight w:val="green"/>
         </w:rPr>
         <w:tab/>
       </w:r>
@@ -15814,6 +15838,9 @@
         <w:spacing w:after="160"/>
       </w:pPr>
       <w:r>
+        <w:rPr>
+          <w:highlight w:val="green"/>
+        </w:rPr>
         <w:t>Rol (Estudiantes, docentes, administrativo, directivo, egresado)</w:t>
       </w:r>
     </w:p>
@@ -18709,12 +18736,16 @@
           <w:ilvl w:val="0"/>
           <w:numId w:val="18"/>
         </w:numPr>
+        <w:rPr>
+          <w:highlight w:val="green"/>
+        </w:rPr>
       </w:pPr>
       <w:r>
         <w:rPr>
           <w:rFonts w:ascii="Calibri" w:hAnsi="Calibri" w:cs="Calibri"/>
           <w:b/>
           <w:bCs/>
+          <w:highlight w:val="green"/>
         </w:rPr>
         <w:t xml:space="preserve">-&gt; información complementaria asignaturas horarios  </w:t>
       </w:r>
@@ -18723,6 +18754,7 @@
           <w:rFonts w:ascii="Calibri" w:hAnsi="Calibri" w:cs="Calibri"/>
           <w:b/>
           <w:bCs/>
+          <w:highlight w:val="green"/>
         </w:rPr>
         <w:t xml:space="preserve">INTERNACIONALIZACIÓN DE CURRICULO – ASIGNATURAS: </w:t>
       </w:r>
@@ -18732,6 +18764,7 @@
           <w:color w:val="000000"/>
           <w:sz w:val="23"/>
           <w:szCs w:val="23"/>
+          <w:highlight w:val="green"/>
         </w:rPr>
         <w:t>actividad o actividades de carácter internacional que se desarrollan en el marco de las asignaturas de su programa académico. Gracias por su colaboración.</w:t>
       </w:r>
@@ -18743,6 +18776,7 @@
           <w:color w:val="000000"/>
           <w:sz w:val="23"/>
           <w:szCs w:val="23"/>
+          <w:highlight w:val="green"/>
         </w:rPr>
         <w:t xml:space="preserve"> </w:t>
       </w:r>
@@ -18758,11 +18792,13 @@
         <w:jc w:val="both"/>
         <w:rPr>
           <w:rFonts w:ascii="Calibri" w:hAnsi="Calibri" w:cs="Calibri"/>
-        </w:rPr>
-      </w:pPr>
-      <w:r>
-        <w:rPr>
-          <w:rFonts w:ascii="Calibri" w:hAnsi="Calibri" w:cs="Calibri"/>
+          <w:highlight w:val="green"/>
+        </w:rPr>
+      </w:pPr>
+      <w:r>
+        <w:rPr>
+          <w:rFonts w:ascii="Calibri" w:hAnsi="Calibri" w:cs="Calibri"/>
+          <w:highlight w:val="green"/>
         </w:rPr>
         <w:t>Año</w:t>
       </w:r>
@@ -18778,11 +18814,13 @@
         <w:jc w:val="both"/>
         <w:rPr>
           <w:rFonts w:ascii="Calibri" w:hAnsi="Calibri" w:cs="Calibri"/>
-        </w:rPr>
-      </w:pPr>
-      <w:r>
-        <w:rPr>
-          <w:rFonts w:ascii="Calibri" w:hAnsi="Calibri" w:cs="Calibri"/>
+          <w:highlight w:val="green"/>
+        </w:rPr>
+      </w:pPr>
+      <w:r>
+        <w:rPr>
+          <w:rFonts w:ascii="Calibri" w:hAnsi="Calibri" w:cs="Calibri"/>
+          <w:highlight w:val="green"/>
         </w:rPr>
         <w:t>Periodo</w:t>
       </w:r>
@@ -18800,11 +18838,13 @@
           <w:rFonts w:ascii="Calibri" w:hAnsi="Calibri" w:cs="Calibri"/>
           <w:b/>
           <w:bCs/>
-        </w:rPr>
-      </w:pPr>
-      <w:r>
-        <w:rPr>
-          <w:rFonts w:ascii="Calibri" w:hAnsi="Calibri" w:cs="Calibri"/>
+          <w:highlight w:val="green"/>
+        </w:rPr>
+      </w:pPr>
+      <w:r>
+        <w:rPr>
+          <w:rFonts w:ascii="Calibri" w:hAnsi="Calibri" w:cs="Calibri"/>
+          <w:highlight w:val="green"/>
         </w:rPr>
         <w:t xml:space="preserve">Asignatura </w:t>
       </w:r>
@@ -18822,11 +18862,13 @@
           <w:rFonts w:ascii="Calibri" w:hAnsi="Calibri" w:cs="Calibri"/>
           <w:b/>
           <w:bCs/>
-        </w:rPr>
-      </w:pPr>
-      <w:r>
-        <w:rPr>
-          <w:rFonts w:ascii="Calibri" w:hAnsi="Calibri" w:cs="Calibri"/>
+          <w:highlight w:val="green"/>
+        </w:rPr>
+      </w:pPr>
+      <w:r>
+        <w:rPr>
+          <w:rFonts w:ascii="Calibri" w:hAnsi="Calibri" w:cs="Calibri"/>
+          <w:highlight w:val="green"/>
         </w:rPr>
         <w:t>Docente</w:t>
       </w:r>
@@ -18837,11 +18879,13 @@
         <w:jc w:val="both"/>
         <w:rPr>
           <w:rFonts w:ascii="Calibri" w:hAnsi="Calibri" w:cs="Calibri"/>
-        </w:rPr>
-      </w:pPr>
-      <w:r>
-        <w:rPr>
-          <w:rFonts w:ascii="Calibri" w:hAnsi="Calibri" w:cs="Calibri"/>
+          <w:highlight w:val="green"/>
+        </w:rPr>
+      </w:pPr>
+      <w:r>
+        <w:rPr>
+          <w:rFonts w:ascii="Calibri" w:hAnsi="Calibri" w:cs="Calibri"/>
+          <w:highlight w:val="green"/>
         </w:rPr>
         <w:t>Los campos de acá en adelante son Check</w:t>
       </w:r>
@@ -18855,6 +18899,7 @@
           <w:bCs/>
           <w:sz w:val="22"/>
           <w:szCs w:val="22"/>
+          <w:highlight w:val="green"/>
         </w:rPr>
       </w:pPr>
       <w:r>
@@ -18864,6 +18909,7 @@
           <w:bCs/>
           <w:sz w:val="22"/>
           <w:szCs w:val="22"/>
+          <w:highlight w:val="green"/>
         </w:rPr>
         <w:t>USO DE OTRO IDIOMA</w:t>
       </w:r>
@@ -18880,6 +18926,7 @@
           <w:rFonts w:ascii="Arial" w:hAnsi="Arial" w:cs="Arial"/>
           <w:sz w:val="16"/>
           <w:szCs w:val="16"/>
+          <w:highlight w:val="green"/>
         </w:rPr>
       </w:pPr>
       <w:r>
@@ -18887,6 +18934,7 @@
           <w:rFonts w:ascii="Arial" w:hAnsi="Arial" w:cs="Arial"/>
           <w:sz w:val="16"/>
           <w:szCs w:val="16"/>
+          <w:highlight w:val="green"/>
         </w:rPr>
         <w:t xml:space="preserve">METODOLOGÍA CLIL </w:t>
       </w:r>
@@ -18903,6 +18951,7 @@
           <w:rFonts w:ascii="Arial" w:hAnsi="Arial" w:cs="Arial"/>
           <w:sz w:val="16"/>
           <w:szCs w:val="16"/>
+          <w:highlight w:val="green"/>
         </w:rPr>
       </w:pPr>
       <w:r>
@@ -18910,6 +18959,7 @@
           <w:rFonts w:ascii="Arial" w:hAnsi="Arial" w:cs="Arial"/>
           <w:sz w:val="16"/>
           <w:szCs w:val="16"/>
+          <w:highlight w:val="green"/>
         </w:rPr>
         <w:t>METODOLOGÍA EMI</w:t>
       </w:r>
@@ -18926,6 +18976,7 @@
           <w:rFonts w:ascii="Arial" w:hAnsi="Arial" w:cs="Arial"/>
           <w:sz w:val="14"/>
           <w:szCs w:val="14"/>
+          <w:highlight w:val="green"/>
         </w:rPr>
       </w:pPr>
       <w:r>
@@ -18933,6 +18984,7 @@
           <w:rFonts w:ascii="Arial" w:hAnsi="Arial" w:cs="Arial"/>
           <w:sz w:val="14"/>
           <w:szCs w:val="14"/>
+          <w:highlight w:val="green"/>
         </w:rPr>
         <w:t>GLOSARIO DE ASIGNATURA EN OTRO IDIOMA: INGLÉS, PORTUGUÉS, ETC.</w:t>
       </w:r>
@@ -18949,6 +19001,7 @@
           <w:rFonts w:ascii="Arial" w:hAnsi="Arial" w:cs="Arial"/>
           <w:sz w:val="16"/>
           <w:szCs w:val="16"/>
+          <w:highlight w:val="green"/>
         </w:rPr>
       </w:pPr>
       <w:r>
@@ -18956,6 +19009,7 @@
           <w:rFonts w:ascii="Arial" w:hAnsi="Arial" w:cs="Arial"/>
           <w:sz w:val="16"/>
           <w:szCs w:val="16"/>
+          <w:highlight w:val="green"/>
         </w:rPr>
         <w:t xml:space="preserve">REVISIÓN DE ARTÍCULOS - </w:t>
       </w:r>
@@ -18964,6 +19018,7 @@
           <w:rFonts w:ascii="Arial" w:hAnsi="Arial" w:cs="Arial"/>
           <w:sz w:val="16"/>
           <w:szCs w:val="16"/>
+          <w:highlight w:val="green"/>
         </w:rPr>
         <w:br/>
         <w:t>TEXTOS</w:t>
@@ -18981,6 +19036,7 @@
           <w:rFonts w:ascii="Arial" w:hAnsi="Arial" w:cs="Arial"/>
           <w:sz w:val="16"/>
           <w:szCs w:val="16"/>
+          <w:highlight w:val="green"/>
         </w:rPr>
       </w:pPr>
       <w:r>
@@ -18988,14 +19044,18 @@
           <w:rFonts w:ascii="Arial" w:hAnsi="Arial" w:cs="Arial"/>
           <w:sz w:val="16"/>
           <w:szCs w:val="16"/>
+          <w:highlight w:val="green"/>
         </w:rPr>
         <w:t>EVALUACIÓN EN INGLÉS</w:t>
       </w:r>
+      <w:bookmarkStart w:id="0" w:name="_GoBack"/>
+      <w:bookmarkEnd w:id="0"/>
       <w:r>
         <w:rPr>
           <w:rFonts w:ascii="Arial" w:hAnsi="Arial" w:cs="Arial"/>
           <w:sz w:val="16"/>
           <w:szCs w:val="16"/>
+          <w:highlight w:val="green"/>
         </w:rPr>
         <w:br/>
         <w:t xml:space="preserve">QUICES - PREGUNTAS DE PARCIAL </w:t>
@@ -19013,6 +19073,7 @@
           <w:rFonts w:ascii="Arial" w:hAnsi="Arial" w:cs="Arial"/>
           <w:sz w:val="16"/>
           <w:szCs w:val="16"/>
+          <w:highlight w:val="green"/>
         </w:rPr>
       </w:pPr>
       <w:r>
@@ -19020,6 +19081,7 @@
           <w:rFonts w:ascii="Arial" w:hAnsi="Arial" w:cs="Arial"/>
           <w:sz w:val="16"/>
           <w:szCs w:val="16"/>
+          <w:highlight w:val="green"/>
         </w:rPr>
         <w:t>AYUDAS DIDÁCTICAS EN INGLÉS (MAPAS, DIAPOSITIVAS, OTROS)</w:t>
       </w:r>
@@ -19031,6 +19093,7 @@
           <w:rFonts w:ascii="Arial" w:hAnsi="Arial" w:cs="Arial"/>
           <w:sz w:val="16"/>
           <w:szCs w:val="16"/>
+          <w:highlight w:val="green"/>
         </w:rPr>
       </w:pPr>
     </w:p>
@@ -19043,6 +19106,7 @@
           <w:bCs/>
           <w:sz w:val="22"/>
           <w:szCs w:val="22"/>
+          <w:highlight w:val="green"/>
         </w:rPr>
       </w:pPr>
       <w:r>
@@ -19052,6 +19116,7 @@
           <w:bCs/>
           <w:sz w:val="22"/>
           <w:szCs w:val="22"/>
+          <w:highlight w:val="green"/>
         </w:rPr>
         <w:t>USO TIC</w:t>
       </w:r>
@@ -19075,6 +19140,7 @@
           <w:rFonts w:ascii="Arial" w:hAnsi="Arial" w:cs="Arial"/>
           <w:sz w:val="16"/>
           <w:szCs w:val="16"/>
+          <w:highlight w:val="green"/>
         </w:rPr>
       </w:pPr>
       <w:r>
@@ -19082,6 +19148,7 @@
           <w:rFonts w:ascii="Arial" w:hAnsi="Arial" w:cs="Arial"/>
           <w:sz w:val="16"/>
           <w:szCs w:val="16"/>
+          <w:highlight w:val="green"/>
         </w:rPr>
         <w:t>CÁTEDRA VIRTUAL - ORIENTADA POR DOCENTE INTERNACIONAL</w:t>
       </w:r>
@@ -19090,6 +19157,7 @@
           <w:rFonts w:ascii="Arial" w:hAnsi="Arial" w:cs="Arial"/>
           <w:sz w:val="16"/>
           <w:szCs w:val="16"/>
+          <w:highlight w:val="green"/>
         </w:rPr>
         <w:tab/>
       </w:r>
@@ -19113,6 +19181,7 @@
           <w:rFonts w:ascii="Arial" w:hAnsi="Arial" w:cs="Arial"/>
           <w:sz w:val="16"/>
           <w:szCs w:val="16"/>
+          <w:highlight w:val="green"/>
         </w:rPr>
       </w:pPr>
       <w:r>
@@ -19120,6 +19189,7 @@
           <w:rFonts w:ascii="Arial" w:hAnsi="Arial" w:cs="Arial"/>
           <w:sz w:val="16"/>
           <w:szCs w:val="16"/>
+          <w:highlight w:val="green"/>
         </w:rPr>
         <w:t>INCLUSIÓN DE VIDEOCONFERENCIA WEBINAR SINCRÓNICO</w:t>
       </w:r>
@@ -19143,6 +19213,7 @@
           <w:rFonts w:ascii="Arial" w:hAnsi="Arial" w:cs="Arial"/>
           <w:sz w:val="16"/>
           <w:szCs w:val="16"/>
+          <w:highlight w:val="green"/>
         </w:rPr>
       </w:pPr>
       <w:r>
@@ -19150,6 +19221,7 @@
           <w:rFonts w:ascii="Arial" w:hAnsi="Arial" w:cs="Arial"/>
           <w:sz w:val="16"/>
           <w:szCs w:val="16"/>
+          <w:highlight w:val="green"/>
         </w:rPr>
         <w:t xml:space="preserve">USO DE PLATAFORMA APRENDIZAJE: AGORA - MY ELT, EDMODO, ETC. </w:t>
       </w:r>
@@ -19158,6 +19230,7 @@
           <w:rFonts w:ascii="Arial" w:hAnsi="Arial" w:cs="Arial"/>
           <w:sz w:val="16"/>
           <w:szCs w:val="16"/>
+          <w:highlight w:val="green"/>
         </w:rPr>
         <w:tab/>
       </w:r>
@@ -19182,6 +19255,7 @@
           <w:color w:val="000000"/>
           <w:sz w:val="16"/>
           <w:szCs w:val="16"/>
+          <w:highlight w:val="green"/>
           <w:u w:val="single"/>
         </w:rPr>
       </w:pPr>
@@ -19191,6 +19265,7 @@
           <w:color w:val="000000"/>
           <w:sz w:val="16"/>
           <w:szCs w:val="16"/>
+          <w:highlight w:val="green"/>
         </w:rPr>
         <w:t>METODOLOGÍAS MEDIDADAS POR TIC: CLASE ESPEJO, COIL, CLASES INVERTIDAS.</w:t>
       </w:r>
@@ -19200,6 +19275,7 @@
           <w:color w:val="000000"/>
           <w:sz w:val="16"/>
           <w:szCs w:val="16"/>
+          <w:highlight w:val="green"/>
           <w:u w:val="single"/>
         </w:rPr>
         <w:t xml:space="preserve"> INDICAR # HORAS</w:t>
@@ -19224,6 +19300,7 @@
           <w:rFonts w:ascii="Arial" w:hAnsi="Arial" w:cs="Arial"/>
           <w:sz w:val="16"/>
           <w:szCs w:val="16"/>
+          <w:highlight w:val="green"/>
         </w:rPr>
       </w:pPr>
       <w:r>
@@ -19231,6 +19308,7 @@
           <w:rFonts w:ascii="Arial" w:hAnsi="Arial" w:cs="Arial"/>
           <w:sz w:val="16"/>
           <w:szCs w:val="16"/>
+          <w:highlight w:val="green"/>
         </w:rPr>
         <w:t>USO DE RECURSOS EN LINEA DE LIBRE ACCESO: MOOC, COURSERA, MERLOT, RIE, UPM, ETC.</w:t>
       </w:r>
@@ -19239,6 +19317,7 @@
           <w:rFonts w:ascii="Arial" w:hAnsi="Arial" w:cs="Arial"/>
           <w:sz w:val="16"/>
           <w:szCs w:val="16"/>
+          <w:highlight w:val="green"/>
         </w:rPr>
         <w:tab/>
       </w:r>
@@ -19262,6 +19341,7 @@
           <w:rFonts w:ascii="Arial" w:hAnsi="Arial" w:cs="Arial"/>
           <w:sz w:val="16"/>
           <w:szCs w:val="16"/>
+          <w:highlight w:val="green"/>
         </w:rPr>
       </w:pPr>
       <w:r>
@@ -19269,6 +19349,7 @@
           <w:rFonts w:ascii="Arial" w:hAnsi="Arial" w:cs="Arial"/>
           <w:sz w:val="16"/>
           <w:szCs w:val="16"/>
+          <w:highlight w:val="green"/>
         </w:rPr>
         <w:t xml:space="preserve">USO DE OVAS - JUEGOS - SIMULADORES </w:t>
       </w:r>
@@ -19277,6 +19358,7 @@
           <w:rFonts w:ascii="Arial" w:hAnsi="Arial" w:cs="Arial"/>
           <w:sz w:val="16"/>
           <w:szCs w:val="16"/>
+          <w:highlight w:val="green"/>
         </w:rPr>
         <w:t>–</w:t>
       </w:r>
@@ -19285,6 +19367,7 @@
           <w:rFonts w:ascii="Arial" w:hAnsi="Arial" w:cs="Arial"/>
           <w:sz w:val="16"/>
           <w:szCs w:val="16"/>
+          <w:highlight w:val="green"/>
         </w:rPr>
         <w:t xml:space="preserve"> APLICACIONES</w:t>
       </w:r>
@@ -19298,6 +19381,7 @@
           <w:bCs/>
           <w:sz w:val="16"/>
           <w:szCs w:val="16"/>
+          <w:highlight w:val="green"/>
         </w:rPr>
       </w:pPr>
       <w:r>
@@ -19307,6 +19391,7 @@
           <w:bCs/>
           <w:sz w:val="16"/>
           <w:szCs w:val="16"/>
+          <w:highlight w:val="green"/>
         </w:rPr>
         <w:t>COMPETENCIAS GLOBALES</w:t>
       </w:r>
@@ -19327,6 +19412,7 @@
           <w:rFonts w:ascii="Arial" w:hAnsi="Arial" w:cs="Arial"/>
           <w:sz w:val="16"/>
           <w:szCs w:val="16"/>
+          <w:highlight w:val="green"/>
         </w:rPr>
       </w:pPr>
       <w:r>
@@ -19334,6 +19420,7 @@
           <w:rFonts w:ascii="Arial" w:hAnsi="Arial" w:cs="Arial"/>
           <w:sz w:val="16"/>
           <w:szCs w:val="16"/>
+          <w:highlight w:val="green"/>
         </w:rPr>
         <w:t>CONTENIDOS DISCIPLINARES DE CARÁCTER GLOBAL - INTERNACIONAL</w:t>
       </w:r>
@@ -19342,6 +19429,7 @@
           <w:rFonts w:ascii="Arial" w:hAnsi="Arial" w:cs="Arial"/>
           <w:sz w:val="16"/>
           <w:szCs w:val="16"/>
+          <w:highlight w:val="green"/>
         </w:rPr>
         <w:tab/>
       </w:r>
@@ -19362,6 +19450,7 @@
           <w:rFonts w:ascii="Arial" w:hAnsi="Arial" w:cs="Arial"/>
           <w:sz w:val="16"/>
           <w:szCs w:val="16"/>
+          <w:highlight w:val="green"/>
         </w:rPr>
       </w:pPr>
       <w:r>
@@ -19369,30 +19458,16 @@
           <w:rFonts w:ascii="Arial" w:hAnsi="Arial" w:cs="Arial"/>
           <w:sz w:val="16"/>
           <w:szCs w:val="16"/>
-        </w:rPr>
-        <w:t>RECONOCIMIENTO DE</w:t>
+          <w:highlight w:val="green"/>
+        </w:rPr>
+        <w:t>RECONOCIMIENTO DE DISCIPLINA - PROFESIÓN EN OTROS ENTORNOS</w:t>
       </w:r>
       <w:r>
         <w:rPr>
           <w:rFonts w:ascii="Arial" w:hAnsi="Arial" w:cs="Arial"/>
           <w:sz w:val="16"/>
           <w:szCs w:val="16"/>
-        </w:rPr>
-        <w:t xml:space="preserve"> </w:t>
-      </w:r>
-      <w:r>
-        <w:rPr>
-          <w:rFonts w:ascii="Arial" w:hAnsi="Arial" w:cs="Arial"/>
-          <w:sz w:val="16"/>
-          <w:szCs w:val="16"/>
-        </w:rPr>
-        <w:t>DISCIPLINA - PROFESIÓN EN OTROS ENTORNOS</w:t>
-      </w:r>
-      <w:r>
-        <w:rPr>
-          <w:rFonts w:ascii="Arial" w:hAnsi="Arial" w:cs="Arial"/>
-          <w:sz w:val="16"/>
-          <w:szCs w:val="16"/>
+          <w:highlight w:val="green"/>
         </w:rPr>
         <w:tab/>
       </w:r>
@@ -19413,6 +19488,7 @@
           <w:rFonts w:ascii="Arial" w:hAnsi="Arial" w:cs="Arial"/>
           <w:sz w:val="16"/>
           <w:szCs w:val="16"/>
+          <w:highlight w:val="green"/>
         </w:rPr>
       </w:pPr>
       <w:r>
@@ -19420,6 +19496,7 @@
           <w:rFonts w:ascii="Arial" w:hAnsi="Arial" w:cs="Arial"/>
           <w:sz w:val="16"/>
           <w:szCs w:val="16"/>
+          <w:highlight w:val="green"/>
         </w:rPr>
         <w:t>RECONOCIMIENTO DE MULTIRCULTURALIDAD, DIVERSIDAD</w:t>
       </w:r>
@@ -19436,6 +19513,7 @@
           <w:rFonts w:ascii="Arial" w:hAnsi="Arial" w:cs="Arial"/>
           <w:sz w:val="16"/>
           <w:szCs w:val="16"/>
+          <w:highlight w:val="green"/>
         </w:rPr>
       </w:pPr>
     </w:p>
@@ -19455,6 +19533,7 @@
           <w:rFonts w:ascii="Arial" w:hAnsi="Arial" w:cs="Arial"/>
           <w:sz w:val="16"/>
           <w:szCs w:val="16"/>
+          <w:highlight w:val="green"/>
         </w:rPr>
       </w:pPr>
       <w:r>
@@ -19462,8 +19541,9 @@
           <w:rFonts w:ascii="Arial" w:hAnsi="Arial" w:cs="Arial"/>
           <w:sz w:val="16"/>
           <w:szCs w:val="16"/>
-        </w:rPr>
-        <w:t>MOVILIDAD ENTRANTE DE ESTUDIANTES EN CÁTEDRA VIRTUAL. INDIQUE NÚMERO DE ESTUDIANTES</w:t>
+          <w:highlight w:val="green"/>
+        </w:rPr>
+        <w:t>Movilidad Entrante De Estudiantes En Cátedra Virtual. Indique Número De Estudiantes</w:t>
       </w:r>
     </w:p>
     <w:p>
@@ -19476,6 +19556,7 @@
           <w:bCs/>
           <w:sz w:val="16"/>
           <w:szCs w:val="16"/>
+          <w:highlight w:val="green"/>
         </w:rPr>
       </w:pPr>
     </w:p>
@@ -19497,6 +19578,7 @@
           <w:bCs/>
           <w:sz w:val="16"/>
           <w:szCs w:val="16"/>
+          <w:highlight w:val="green"/>
         </w:rPr>
       </w:pPr>
       <w:r>
@@ -19504,6 +19586,7 @@
           <w:rFonts w:ascii="Arial" w:hAnsi="Arial" w:cs="Arial"/>
           <w:sz w:val="16"/>
           <w:szCs w:val="16"/>
+          <w:highlight w:val="green"/>
         </w:rPr>
         <w:t>OTRAS ACTIVIDADES</w:t>
       </w:r>
@@ -19518,6 +19601,7 @@
           <w:bCs/>
           <w:sz w:val="16"/>
           <w:szCs w:val="16"/>
+          <w:highlight w:val="green"/>
         </w:rPr>
       </w:pPr>
     </w:p>
@@ -19537,6 +19621,7 @@
           <w:rFonts w:ascii="Arial" w:hAnsi="Arial" w:cs="Arial"/>
           <w:sz w:val="16"/>
           <w:szCs w:val="16"/>
+          <w:highlight w:val="green"/>
         </w:rPr>
       </w:pPr>
       <w:r>
@@ -19544,6 +19629,7 @@
           <w:rFonts w:ascii="Arial" w:hAnsi="Arial" w:cs="Arial"/>
           <w:sz w:val="16"/>
           <w:szCs w:val="16"/>
+          <w:highlight w:val="green"/>
         </w:rPr>
         <w:t>CUÁL?</w:t>
       </w:r>
@@ -19910,7 +19996,6 @@
           <w:szCs w:val="20"/>
           <w:highlight w:val="yellow"/>
         </w:rPr>
-        <w:lastRenderedPageBreak/>
         <w:t>Ciudad - País de origen</w:t>
       </w:r>
     </w:p>
@@ -19933,6 +20018,7 @@
           <w:szCs w:val="20"/>
           <w:highlight w:val="yellow"/>
         </w:rPr>
+        <w:lastRenderedPageBreak/>
         <w:t>Nombre de Ponencia</w:t>
       </w:r>
     </w:p>
@@ -21425,7 +21511,7 @@
               </wp:inline>
             </w:drawing>
           </mc:Choice>
-          <mc:Fallback xmlns:w16se="http://schemas.microsoft.com/office/word/2015/wordml/symex" xmlns:w16sdtdh="http://schemas.microsoft.com/office/word/2020/wordml/sdtdatahash" xmlns:w16="http://schemas.microsoft.com/office/word/2018/wordml" xmlns:w16cid="http://schemas.microsoft.com/office/word/2016/wordml/cid" xmlns:w16cex="http://schemas.microsoft.com/office/word/2018/wordml/cex" xmlns:am3d="http://schemas.microsoft.com/office/drawing/2017/model3d" xmlns:aink="http://schemas.microsoft.com/office/drawing/2016/ink" xmlns:cx8="http://schemas.microsoft.com/office/drawing/2016/5/14/chartex" xmlns:cx7="http://schemas.microsoft.com/office/drawing/2016/5/13/chartex" xmlns:cx6="http://schemas.microsoft.com/office/drawing/2016/5/12/chartex" xmlns:cx5="http://schemas.microsoft.com/office/drawing/2016/5/11/chartex" xmlns:cx4="http://schemas.microsoft.com/office/drawing/2016/5/10/chartex" xmlns:cx3="http://schemas.microsoft.com/office/drawing/2016/5/9/chartex" xmlns:cx2="http://schemas.microsoft.com/office/drawing/2015/10/21/chartex" xmlns:cx1="http://schemas.microsoft.com/office/drawing/2015/9/8/chartex" xmlns:cx="http://schemas.microsoft.com/office/drawing/2014/chartex">
+          <mc:Fallback xmlns:cx="http://schemas.microsoft.com/office/drawing/2014/chartex" xmlns:cx1="http://schemas.microsoft.com/office/drawing/2015/9/8/chartex" xmlns:cx2="http://schemas.microsoft.com/office/drawing/2015/10/21/chartex" xmlns:cx3="http://schemas.microsoft.com/office/drawing/2016/5/9/chartex" xmlns:cx4="http://schemas.microsoft.com/office/drawing/2016/5/10/chartex" xmlns:cx5="http://schemas.microsoft.com/office/drawing/2016/5/11/chartex" xmlns:cx6="http://schemas.microsoft.com/office/drawing/2016/5/12/chartex" xmlns:cx7="http://schemas.microsoft.com/office/drawing/2016/5/13/chartex" xmlns:cx8="http://schemas.microsoft.com/office/drawing/2016/5/14/chartex" xmlns:aink="http://schemas.microsoft.com/office/drawing/2016/ink" xmlns:am3d="http://schemas.microsoft.com/office/drawing/2017/model3d" xmlns:w16cex="http://schemas.microsoft.com/office/word/2018/wordml/cex" xmlns:w16cid="http://schemas.microsoft.com/office/word/2016/wordml/cid" xmlns:w16="http://schemas.microsoft.com/office/word/2018/wordml" xmlns:w16sdtdh="http://schemas.microsoft.com/office/word/2020/wordml/sdtdatahash" xmlns:w16se="http://schemas.microsoft.com/office/word/2015/wordml/symex">
             <w:pict>
               <v:rect w14:anchorId="468D8FCB" id="Rectángulo 1" o:spid="_x0000_s1026" style="width:24pt;height:24pt;visibility:visible;mso-wrap-style:square;mso-left-percent:-10001;mso-top-percent:-10001;mso-position-horizontal:absolute;mso-position-horizontal-relative:char;mso-position-vertical:absolute;mso-position-vertical-relative:line;mso-left-percent:-10001;mso-top-percent:-10001;v-text-anchor:top" o:gfxdata="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" filled="f" stroked="f">
                 <o:lock v:ext="edit" aspectratio="t"/>
@@ -21561,7 +21647,7 @@
               </wp:inline>
             </w:drawing>
           </mc:Choice>
-          <mc:Fallback xmlns:w16se="http://schemas.microsoft.com/office/word/2015/wordml/symex" xmlns:w16sdtdh="http://schemas.microsoft.com/office/word/2020/wordml/sdtdatahash" xmlns:w16="http://schemas.microsoft.com/office/word/2018/wordml" xmlns:w16cid="http://schemas.microsoft.com/office/word/2016/wordml/cid" xmlns:w16cex="http://schemas.microsoft.com/office/word/2018/wordml/cex" xmlns:am3d="http://schemas.microsoft.com/office/drawing/2017/model3d" xmlns:aink="http://schemas.microsoft.com/office/drawing/2016/ink" xmlns:cx8="http://schemas.microsoft.com/office/drawing/2016/5/14/chartex" xmlns:cx7="http://schemas.microsoft.com/office/drawing/2016/5/13/chartex" xmlns:cx6="http://schemas.microsoft.com/office/drawing/2016/5/12/chartex" xmlns:cx5="http://schemas.microsoft.com/office/drawing/2016/5/11/chartex" xmlns:cx4="http://schemas.microsoft.com/office/drawing/2016/5/10/chartex" xmlns:cx3="http://schemas.microsoft.com/office/drawing/2016/5/9/chartex" xmlns:cx2="http://schemas.microsoft.com/office/drawing/2015/10/21/chartex" xmlns:cx1="http://schemas.microsoft.com/office/drawing/2015/9/8/chartex" xmlns:cx="http://schemas.microsoft.com/office/drawing/2014/chartex">
+          <mc:Fallback xmlns:cx="http://schemas.microsoft.com/office/drawing/2014/chartex" xmlns:cx1="http://schemas.microsoft.com/office/drawing/2015/9/8/chartex" xmlns:cx2="http://schemas.microsoft.com/office/drawing/2015/10/21/chartex" xmlns:cx3="http://schemas.microsoft.com/office/drawing/2016/5/9/chartex" xmlns:cx4="http://schemas.microsoft.com/office/drawing/2016/5/10/chartex" xmlns:cx5="http://schemas.microsoft.com/office/drawing/2016/5/11/chartex" xmlns:cx6="http://schemas.microsoft.com/office/drawing/2016/5/12/chartex" xmlns:cx7="http://schemas.microsoft.com/office/drawing/2016/5/13/chartex" xmlns:cx8="http://schemas.microsoft.com/office/drawing/2016/5/14/chartex" xmlns:aink="http://schemas.microsoft.com/office/drawing/2016/ink" xmlns:am3d="http://schemas.microsoft.com/office/drawing/2017/model3d" xmlns:w16cex="http://schemas.microsoft.com/office/word/2018/wordml/cex" xmlns:w16cid="http://schemas.microsoft.com/office/word/2016/wordml/cid" xmlns:w16="http://schemas.microsoft.com/office/word/2018/wordml" xmlns:w16sdtdh="http://schemas.microsoft.com/office/word/2020/wordml/sdtdatahash" xmlns:w16se="http://schemas.microsoft.com/office/word/2015/wordml/symex">
             <w:pict>
               <v:rect w14:anchorId="68970533" id="Rectángulo 2" o:spid="_x0000_s1026" style="width:24pt;height:24pt;visibility:visible;mso-wrap-style:square;mso-left-percent:-10001;mso-top-percent:-10001;mso-position-horizontal:absolute;mso-position-horizontal-relative:char;mso-position-vertical:absolute;mso-position-vertical-relative:line;mso-left-percent:-10001;mso-top-percent:-10001;v-text-anchor:top" o:gfxdata="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" filled="f" stroked="f">
                 <o:lock v:ext="edit" aspectratio="t"/>
@@ -21647,7 +21733,7 @@
               </wp:inline>
             </w:drawing>
           </mc:Choice>
-          <mc:Fallback xmlns:w16se="http://schemas.microsoft.com/office/word/2015/wordml/symex" xmlns:w16sdtdh="http://schemas.microsoft.com/office/word/2020/wordml/sdtdatahash" xmlns:w16="http://schemas.microsoft.com/office/word/2018/wordml" xmlns:w16cid="http://schemas.microsoft.com/office/word/2016/wordml/cid" xmlns:w16cex="http://schemas.microsoft.com/office/word/2018/wordml/cex" xmlns:am3d="http://schemas.microsoft.com/office/drawing/2017/model3d" xmlns:aink="http://schemas.microsoft.com/office/drawing/2016/ink" xmlns:cx8="http://schemas.microsoft.com/office/drawing/2016/5/14/chartex" xmlns:cx7="http://schemas.microsoft.com/office/drawing/2016/5/13/chartex" xmlns:cx6="http://schemas.microsoft.com/office/drawing/2016/5/12/chartex" xmlns:cx5="http://schemas.microsoft.com/office/drawing/2016/5/11/chartex" xmlns:cx4="http://schemas.microsoft.com/office/drawing/2016/5/10/chartex" xmlns:cx3="http://schemas.microsoft.com/office/drawing/2016/5/9/chartex" xmlns:cx2="http://schemas.microsoft.com/office/drawing/2015/10/21/chartex" xmlns:cx1="http://schemas.microsoft.com/office/drawing/2015/9/8/chartex" xmlns:cx="http://schemas.microsoft.com/office/drawing/2014/chartex">
+          <mc:Fallback xmlns:cx="http://schemas.microsoft.com/office/drawing/2014/chartex" xmlns:cx1="http://schemas.microsoft.com/office/drawing/2015/9/8/chartex" xmlns:cx2="http://schemas.microsoft.com/office/drawing/2015/10/21/chartex" xmlns:cx3="http://schemas.microsoft.com/office/drawing/2016/5/9/chartex" xmlns:cx4="http://schemas.microsoft.com/office/drawing/2016/5/10/chartex" xmlns:cx5="http://schemas.microsoft.com/office/drawing/2016/5/11/chartex" xmlns:cx6="http://schemas.microsoft.com/office/drawing/2016/5/12/chartex" xmlns:cx7="http://schemas.microsoft.com/office/drawing/2016/5/13/chartex" xmlns:cx8="http://schemas.microsoft.com/office/drawing/2016/5/14/chartex" xmlns:aink="http://schemas.microsoft.com/office/drawing/2016/ink" xmlns:am3d="http://schemas.microsoft.com/office/drawing/2017/model3d" xmlns:w16cex="http://schemas.microsoft.com/office/word/2018/wordml/cex" xmlns:w16cid="http://schemas.microsoft.com/office/word/2016/wordml/cid" xmlns:w16="http://schemas.microsoft.com/office/word/2018/wordml" xmlns:w16sdtdh="http://schemas.microsoft.com/office/word/2020/wordml/sdtdatahash" xmlns:w16se="http://schemas.microsoft.com/office/word/2015/wordml/symex">
             <w:pict>
               <v:rect w14:anchorId="5D2BEC95" id="Rectángulo 3" o:spid="_x0000_s1026" style="width:24pt;height:24pt;visibility:visible;mso-wrap-style:square;mso-left-percent:-10001;mso-top-percent:-10001;mso-position-horizontal:absolute;mso-position-horizontal-relative:char;mso-position-vertical:absolute;mso-position-vertical-relative:line;mso-left-percent:-10001;mso-top-percent:-10001;v-text-anchor:top" o:gfxdata="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" filled="f" stroked="f">
                 <o:lock v:ext="edit" aspectratio="t"/>

</xml_diff>

<commit_message>
submodulo movilidad internacional finalizado
</commit_message>
<xml_diff>
--- a/MODULO PROGRAMA final.docx
+++ b/MODULO PROGRAMA final.docx
@@ -19152,12 +19152,14 @@
         <w:rPr>
           <w:b/>
           <w:bCs/>
+          <w:highlight w:val="green"/>
         </w:rPr>
       </w:pPr>
       <w:r>
         <w:rPr>
           <w:b/>
           <w:bCs/>
+          <w:highlight w:val="green"/>
         </w:rPr>
         <w:t xml:space="preserve">Movilidad </w:t>
       </w:r>
@@ -19166,6 +19168,7 @@
         <w:rPr>
           <w:b/>
           <w:bCs/>
+          <w:highlight w:val="green"/>
         </w:rPr>
         <w:t>intersedes</w:t>
       </w:r>
@@ -19174,6 +19177,7 @@
         <w:rPr>
           <w:b/>
           <w:bCs/>
+          <w:highlight w:val="green"/>
         </w:rPr>
         <w:t>:</w:t>
       </w:r>
@@ -19188,10 +19192,14 @@
           <w:color w:val="000000"/>
           <w:sz w:val="22"/>
           <w:szCs w:val="22"/>
+          <w:highlight w:val="green"/>
         </w:rPr>
         <w:t>Los campos necesarios para la tabla Movilidad intercedes se encuentran en el siguiente formulario</w:t>
       </w:r>
       <w:r>
+        <w:rPr>
+          <w:highlight w:val="green"/>
+        </w:rPr>
         <w:t xml:space="preserve"> </w:t>
       </w:r>
       <w:hyperlink r:id="rId9" w:history="1">
@@ -19201,6 +19209,7 @@
             <w:rFonts w:ascii="Calibri" w:hAnsi="Calibri" w:cs="Calibri"/>
             <w:sz w:val="22"/>
             <w:szCs w:val="22"/>
+            <w:highlight w:val="green"/>
             <w:u w:val="none"/>
           </w:rPr>
           <w:t>https://forms.gle/GfjH8RYZdDenbuj29</w:t>
@@ -19228,11 +19237,15 @@
           <w:ilvl w:val="0"/>
           <w:numId w:val="18"/>
         </w:numPr>
+        <w:rPr>
+          <w:highlight w:val="green"/>
+        </w:rPr>
       </w:pPr>
       <w:r>
         <w:rPr>
           <w:b/>
           <w:bCs/>
+          <w:highlight w:val="green"/>
         </w:rPr>
         <w:t>Movilidad internacional:</w:t>
       </w:r>
@@ -19240,13 +19253,17 @@
     <w:p>
       <w:pPr>
         <w:pStyle w:val="Prrafodelista"/>
-      </w:pPr>
-      <w:r>
-        <w:rPr>
-          <w:rFonts w:ascii="Calibri" w:hAnsi="Calibri" w:cs="Calibri"/>
-          <w:color w:val="000000"/>
-          <w:sz w:val="22"/>
-          <w:szCs w:val="22"/>
+        <w:rPr>
+          <w:highlight w:val="green"/>
+        </w:rPr>
+      </w:pPr>
+      <w:r>
+        <w:rPr>
+          <w:rFonts w:ascii="Calibri" w:hAnsi="Calibri" w:cs="Calibri"/>
+          <w:color w:val="000000"/>
+          <w:sz w:val="22"/>
+          <w:szCs w:val="22"/>
+          <w:highlight w:val="green"/>
         </w:rPr>
         <w:t>Los campos necesarios para la tabla Movilidad internacional se encuentran en el siguiente formulario</w:t>
       </w:r>
@@ -19256,6 +19273,7 @@
           <w:color w:val="000000"/>
           <w:sz w:val="22"/>
           <w:szCs w:val="22"/>
+          <w:highlight w:val="green"/>
         </w:rPr>
         <w:t xml:space="preserve"> </w:t>
       </w:r>
@@ -19266,6 +19284,7 @@
             <w:color w:val="0000FF"/>
             <w:sz w:val="22"/>
             <w:szCs w:val="22"/>
+            <w:highlight w:val="green"/>
           </w:rPr>
           <w:t>https://forms.gle/aT5kRcCzdwYJJnnd7</w:t>
         </w:r>
@@ -19276,6 +19295,7 @@
           <w:color w:val="000000"/>
           <w:sz w:val="22"/>
           <w:szCs w:val="22"/>
+          <w:highlight w:val="green"/>
         </w:rPr>
         <w:t> </w:t>
       </w:r>
@@ -19284,20 +19304,33 @@
       <w:pPr>
         <w:pStyle w:val="Prrafodelista"/>
         <w:spacing w:after="240"/>
-      </w:pPr>
-    </w:p>
-    <w:p>
-      <w:pPr>
-        <w:pStyle w:val="Prrafodelista"/>
-      </w:pPr>
-      <w:r>
-        <w:rPr>
-          <w:rFonts w:ascii="Calibri" w:hAnsi="Calibri" w:cs="Calibri"/>
-          <w:color w:val="000000"/>
-          <w:sz w:val="22"/>
-          <w:szCs w:val="22"/>
-        </w:rPr>
-        <w:t>Las acciones de movilidad a reportar son las siguientes: </w:t>
+        <w:rPr>
+          <w:highlight w:val="green"/>
+        </w:rPr>
+      </w:pPr>
+    </w:p>
+    <w:p>
+      <w:pPr>
+        <w:pStyle w:val="Prrafodelista"/>
+      </w:pPr>
+      <w:r>
+        <w:rPr>
+          <w:rFonts w:ascii="Calibri" w:hAnsi="Calibri" w:cs="Calibri"/>
+          <w:color w:val="000000"/>
+          <w:sz w:val="22"/>
+          <w:szCs w:val="22"/>
+          <w:highlight w:val="green"/>
+        </w:rPr>
+        <w:t>Las acciones de movilidad a reportar son las siguientes:</w:t>
+      </w:r>
+      <w:r>
+        <w:rPr>
+          <w:rFonts w:ascii="Calibri" w:hAnsi="Calibri" w:cs="Calibri"/>
+          <w:color w:val="000000"/>
+          <w:sz w:val="22"/>
+          <w:szCs w:val="22"/>
+        </w:rPr>
+        <w:t> </w:t>
       </w:r>
     </w:p>
     <w:p>
@@ -21358,12 +21391,14 @@
         <w:rPr>
           <w:b/>
           <w:bCs/>
+          <w:highlight w:val="green"/>
         </w:rPr>
       </w:pPr>
       <w:r>
         <w:rPr>
           <w:b/>
           <w:bCs/>
+          <w:highlight w:val="green"/>
         </w:rPr>
         <w:t>PLAN ANUAL DE ACCIÓN INTERNACIONAL</w:t>
       </w:r>
@@ -21381,6 +21416,7 @@
           <w:rFonts w:ascii="Calibri" w:hAnsi="Calibri" w:cs="Calibri"/>
           <w:sz w:val="22"/>
           <w:szCs w:val="22"/>
+          <w:highlight w:val="green"/>
         </w:rPr>
       </w:pPr>
     </w:p>
@@ -21396,6 +21432,7 @@
           <w:rFonts w:ascii="Arial" w:hAnsi="Arial" w:cs="Arial"/>
           <w:sz w:val="22"/>
           <w:szCs w:val="22"/>
+          <w:highlight w:val="green"/>
         </w:rPr>
       </w:pPr>
       <w:proofErr w:type="spellStart"/>
@@ -21404,6 +21441,7 @@
           <w:rFonts w:ascii="Arial" w:hAnsi="Arial" w:cs="Arial"/>
           <w:sz w:val="22"/>
           <w:szCs w:val="22"/>
+          <w:highlight w:val="green"/>
         </w:rPr>
         <w:t>Area</w:t>
       </w:r>
@@ -21413,6 +21451,7 @@
           <w:rFonts w:ascii="Arial" w:hAnsi="Arial" w:cs="Arial"/>
           <w:sz w:val="22"/>
           <w:szCs w:val="22"/>
+          <w:highlight w:val="green"/>
         </w:rPr>
         <w:t xml:space="preserve"> / estrategia</w:t>
       </w:r>
@@ -21421,6 +21460,7 @@
           <w:rFonts w:ascii="Arial" w:hAnsi="Arial" w:cs="Arial"/>
           <w:sz w:val="22"/>
           <w:szCs w:val="22"/>
+          <w:highlight w:val="green"/>
         </w:rPr>
         <w:tab/>
       </w:r>
@@ -21437,19 +21477,29 @@
           <w:rFonts w:ascii="Calibri" w:hAnsi="Calibri" w:cs="Calibri"/>
           <w:sz w:val="22"/>
           <w:szCs w:val="22"/>
-        </w:rPr>
-      </w:pPr>
-      <w:r>
-        <w:rPr>
-          <w:rFonts w:ascii="Calibri" w:hAnsi="Calibri" w:cs="Calibri"/>
-          <w:sz w:val="22"/>
-          <w:szCs w:val="22"/>
+          <w:highlight w:val="green"/>
+        </w:rPr>
+      </w:pPr>
+      <w:r>
+        <w:rPr>
+          <w:rFonts w:ascii="Calibri" w:hAnsi="Calibri" w:cs="Calibri"/>
+          <w:sz w:val="22"/>
+          <w:szCs w:val="22"/>
+          <w:highlight w:val="green"/>
         </w:rPr>
         <w:t>Descripción</w:t>
       </w:r>
     </w:p>
     <w:p>
-      <w:r>
+      <w:pPr>
+        <w:rPr>
+          <w:highlight w:val="green"/>
+        </w:rPr>
+      </w:pPr>
+      <w:r>
+        <w:rPr>
+          <w:highlight w:val="green"/>
+        </w:rPr>
         <w:t>Tipo de acción</w:t>
       </w:r>
     </w:p>
@@ -21495,6 +21545,7 @@
                 <w:rFonts w:ascii="Arial" w:hAnsi="Arial" w:cs="Arial"/>
                 <w:sz w:val="22"/>
                 <w:szCs w:val="22"/>
+                <w:highlight w:val="green"/>
               </w:rPr>
             </w:pPr>
             <w:r>
@@ -21502,6 +21553,7 @@
                 <w:rFonts w:ascii="Arial" w:hAnsi="Arial" w:cs="Arial"/>
                 <w:sz w:val="22"/>
                 <w:szCs w:val="22"/>
+                <w:highlight w:val="green"/>
               </w:rPr>
               <w:t>MNEE</w:t>
             </w:r>
@@ -21531,6 +21583,7 @@
                 <w:rFonts w:ascii="Calibri" w:hAnsi="Calibri" w:cs="Calibri"/>
                 <w:sz w:val="22"/>
                 <w:szCs w:val="22"/>
+                <w:highlight w:val="green"/>
               </w:rPr>
             </w:pPr>
             <w:r>
@@ -21538,6 +21591,7 @@
                 <w:rFonts w:ascii="Calibri" w:hAnsi="Calibri" w:cs="Calibri"/>
                 <w:sz w:val="22"/>
                 <w:szCs w:val="22"/>
+                <w:highlight w:val="green"/>
               </w:rPr>
               <w:t>Movilidad nacional Entrante de Estudiantes</w:t>
             </w:r>
@@ -21572,6 +21626,7 @@
                 <w:rFonts w:ascii="Arial" w:hAnsi="Arial" w:cs="Arial"/>
                 <w:sz w:val="22"/>
                 <w:szCs w:val="22"/>
+                <w:highlight w:val="green"/>
               </w:rPr>
             </w:pPr>
             <w:r>
@@ -21579,6 +21634,7 @@
                 <w:rFonts w:ascii="Arial" w:hAnsi="Arial" w:cs="Arial"/>
                 <w:sz w:val="22"/>
                 <w:szCs w:val="22"/>
+                <w:highlight w:val="green"/>
               </w:rPr>
               <w:t>MNSE</w:t>
             </w:r>
@@ -21608,6 +21664,7 @@
                 <w:rFonts w:ascii="Calibri" w:hAnsi="Calibri" w:cs="Calibri"/>
                 <w:sz w:val="22"/>
                 <w:szCs w:val="22"/>
+                <w:highlight w:val="green"/>
               </w:rPr>
             </w:pPr>
             <w:r>
@@ -21615,6 +21672,7 @@
                 <w:rFonts w:ascii="Calibri" w:hAnsi="Calibri" w:cs="Calibri"/>
                 <w:sz w:val="22"/>
                 <w:szCs w:val="22"/>
+                <w:highlight w:val="green"/>
               </w:rPr>
               <w:t>Movilidad nacional Saliente de Estudiantes</w:t>
             </w:r>
@@ -21649,6 +21707,7 @@
                 <w:rFonts w:ascii="Arial" w:hAnsi="Arial" w:cs="Arial"/>
                 <w:sz w:val="22"/>
                 <w:szCs w:val="22"/>
+                <w:highlight w:val="green"/>
               </w:rPr>
             </w:pPr>
             <w:r>
@@ -21656,6 +21715,7 @@
                 <w:rFonts w:ascii="Arial" w:hAnsi="Arial" w:cs="Arial"/>
                 <w:sz w:val="22"/>
                 <w:szCs w:val="22"/>
+                <w:highlight w:val="green"/>
               </w:rPr>
               <w:t>MIEE</w:t>
             </w:r>
@@ -21685,6 +21745,7 @@
                 <w:rFonts w:ascii="Calibri" w:hAnsi="Calibri" w:cs="Calibri"/>
                 <w:sz w:val="22"/>
                 <w:szCs w:val="22"/>
+                <w:highlight w:val="green"/>
               </w:rPr>
             </w:pPr>
             <w:r>
@@ -21692,6 +21753,7 @@
                 <w:rFonts w:ascii="Calibri" w:hAnsi="Calibri" w:cs="Calibri"/>
                 <w:sz w:val="22"/>
                 <w:szCs w:val="22"/>
+                <w:highlight w:val="green"/>
               </w:rPr>
               <w:t>Movilidad internacional Entrante de Estudiantes</w:t>
             </w:r>
@@ -21726,6 +21788,7 @@
                 <w:rFonts w:ascii="Arial" w:hAnsi="Arial" w:cs="Arial"/>
                 <w:sz w:val="22"/>
                 <w:szCs w:val="22"/>
+                <w:highlight w:val="green"/>
               </w:rPr>
             </w:pPr>
             <w:r>
@@ -21733,6 +21796,7 @@
                 <w:rFonts w:ascii="Arial" w:hAnsi="Arial" w:cs="Arial"/>
                 <w:sz w:val="22"/>
                 <w:szCs w:val="22"/>
+                <w:highlight w:val="green"/>
               </w:rPr>
               <w:t>MISE</w:t>
             </w:r>
@@ -21762,6 +21826,7 @@
                 <w:rFonts w:ascii="Calibri" w:hAnsi="Calibri" w:cs="Calibri"/>
                 <w:sz w:val="22"/>
                 <w:szCs w:val="22"/>
+                <w:highlight w:val="green"/>
               </w:rPr>
             </w:pPr>
             <w:r>
@@ -21769,6 +21834,7 @@
                 <w:rFonts w:ascii="Calibri" w:hAnsi="Calibri" w:cs="Calibri"/>
                 <w:sz w:val="22"/>
                 <w:szCs w:val="22"/>
+                <w:highlight w:val="green"/>
               </w:rPr>
               <w:t>Movilidad internacional Saliente de Estudiantes</w:t>
             </w:r>
@@ -21803,6 +21869,7 @@
                 <w:rFonts w:ascii="Arial" w:hAnsi="Arial" w:cs="Arial"/>
                 <w:sz w:val="22"/>
                 <w:szCs w:val="22"/>
+                <w:highlight w:val="green"/>
               </w:rPr>
             </w:pPr>
             <w:r>
@@ -21810,6 +21877,7 @@
                 <w:rFonts w:ascii="Arial" w:hAnsi="Arial" w:cs="Arial"/>
                 <w:sz w:val="22"/>
                 <w:szCs w:val="22"/>
+                <w:highlight w:val="green"/>
               </w:rPr>
               <w:t>MNED</w:t>
             </w:r>
@@ -21839,6 +21907,7 @@
                 <w:rFonts w:ascii="Calibri" w:hAnsi="Calibri" w:cs="Calibri"/>
                 <w:sz w:val="22"/>
                 <w:szCs w:val="22"/>
+                <w:highlight w:val="green"/>
               </w:rPr>
             </w:pPr>
             <w:r>
@@ -21846,6 +21915,7 @@
                 <w:rFonts w:ascii="Calibri" w:hAnsi="Calibri" w:cs="Calibri"/>
                 <w:sz w:val="22"/>
                 <w:szCs w:val="22"/>
+                <w:highlight w:val="green"/>
               </w:rPr>
               <w:t>Movilidad nacional Entrante de Docentes</w:t>
             </w:r>
@@ -21880,6 +21950,7 @@
                 <w:rFonts w:ascii="Arial" w:hAnsi="Arial" w:cs="Arial"/>
                 <w:sz w:val="22"/>
                 <w:szCs w:val="22"/>
+                <w:highlight w:val="green"/>
               </w:rPr>
             </w:pPr>
             <w:r>
@@ -21887,6 +21958,7 @@
                 <w:rFonts w:ascii="Arial" w:hAnsi="Arial" w:cs="Arial"/>
                 <w:sz w:val="22"/>
                 <w:szCs w:val="22"/>
+                <w:highlight w:val="green"/>
               </w:rPr>
               <w:t>MNSD</w:t>
             </w:r>
@@ -21916,6 +21988,7 @@
                 <w:rFonts w:ascii="Calibri" w:hAnsi="Calibri" w:cs="Calibri"/>
                 <w:sz w:val="22"/>
                 <w:szCs w:val="22"/>
+                <w:highlight w:val="green"/>
               </w:rPr>
             </w:pPr>
             <w:r>
@@ -21923,6 +21996,7 @@
                 <w:rFonts w:ascii="Calibri" w:hAnsi="Calibri" w:cs="Calibri"/>
                 <w:sz w:val="22"/>
                 <w:szCs w:val="22"/>
+                <w:highlight w:val="green"/>
               </w:rPr>
               <w:t>Movilidad nacional Saliente de Docentes</w:t>
             </w:r>
@@ -21957,6 +22031,7 @@
                 <w:rFonts w:ascii="Arial" w:hAnsi="Arial" w:cs="Arial"/>
                 <w:sz w:val="22"/>
                 <w:szCs w:val="22"/>
+                <w:highlight w:val="green"/>
               </w:rPr>
             </w:pPr>
             <w:r>
@@ -21964,6 +22039,7 @@
                 <w:rFonts w:ascii="Arial" w:hAnsi="Arial" w:cs="Arial"/>
                 <w:sz w:val="22"/>
                 <w:szCs w:val="22"/>
+                <w:highlight w:val="green"/>
               </w:rPr>
               <w:lastRenderedPageBreak/>
               <w:t>MIED</w:t>
@@ -21994,6 +22070,7 @@
                 <w:rFonts w:ascii="Calibri" w:hAnsi="Calibri" w:cs="Calibri"/>
                 <w:sz w:val="22"/>
                 <w:szCs w:val="22"/>
+                <w:highlight w:val="green"/>
               </w:rPr>
             </w:pPr>
             <w:r>
@@ -22001,6 +22078,7 @@
                 <w:rFonts w:ascii="Calibri" w:hAnsi="Calibri" w:cs="Calibri"/>
                 <w:sz w:val="22"/>
                 <w:szCs w:val="22"/>
+                <w:highlight w:val="green"/>
               </w:rPr>
               <w:t>Movilidad internacional Entrante de Docentes</w:t>
             </w:r>
@@ -22035,6 +22113,7 @@
                 <w:rFonts w:ascii="Arial" w:hAnsi="Arial" w:cs="Arial"/>
                 <w:sz w:val="22"/>
                 <w:szCs w:val="22"/>
+                <w:highlight w:val="green"/>
               </w:rPr>
             </w:pPr>
             <w:r>
@@ -22042,6 +22121,7 @@
                 <w:rFonts w:ascii="Arial" w:hAnsi="Arial" w:cs="Arial"/>
                 <w:sz w:val="22"/>
                 <w:szCs w:val="22"/>
+                <w:highlight w:val="green"/>
               </w:rPr>
               <w:t>MISD</w:t>
             </w:r>
@@ -22071,6 +22151,7 @@
                 <w:rFonts w:ascii="Calibri" w:hAnsi="Calibri" w:cs="Calibri"/>
                 <w:sz w:val="22"/>
                 <w:szCs w:val="22"/>
+                <w:highlight w:val="green"/>
               </w:rPr>
             </w:pPr>
             <w:r>
@@ -22078,6 +22159,7 @@
                 <w:rFonts w:ascii="Calibri" w:hAnsi="Calibri" w:cs="Calibri"/>
                 <w:sz w:val="22"/>
                 <w:szCs w:val="22"/>
+                <w:highlight w:val="green"/>
               </w:rPr>
               <w:t>Movilidad internacional Saliente de Docentes</w:t>
             </w:r>
@@ -22111,6 +22193,7 @@
                 <w:rFonts w:ascii="Arial" w:hAnsi="Arial" w:cs="Arial"/>
                 <w:sz w:val="22"/>
                 <w:szCs w:val="22"/>
+                <w:highlight w:val="green"/>
               </w:rPr>
             </w:pPr>
             <w:r>
@@ -22118,6 +22201,7 @@
                 <w:rFonts w:ascii="Arial" w:hAnsi="Arial" w:cs="Arial"/>
                 <w:sz w:val="22"/>
                 <w:szCs w:val="22"/>
+                <w:highlight w:val="green"/>
               </w:rPr>
               <w:t>IC</w:t>
             </w:r>
@@ -22146,6 +22230,7 @@
                 <w:rFonts w:ascii="Calibri" w:hAnsi="Calibri" w:cs="Calibri"/>
                 <w:sz w:val="22"/>
                 <w:szCs w:val="22"/>
+                <w:highlight w:val="green"/>
               </w:rPr>
             </w:pPr>
             <w:r>
@@ -22153,6 +22238,7 @@
                 <w:rFonts w:ascii="Calibri" w:hAnsi="Calibri" w:cs="Calibri"/>
                 <w:sz w:val="22"/>
                 <w:szCs w:val="22"/>
+                <w:highlight w:val="green"/>
               </w:rPr>
               <w:t xml:space="preserve">Internacionalización del </w:t>
             </w:r>
@@ -22161,6 +22247,7 @@
                 <w:rFonts w:ascii="Calibri" w:hAnsi="Calibri" w:cs="Calibri"/>
                 <w:sz w:val="22"/>
                 <w:szCs w:val="22"/>
+                <w:highlight w:val="green"/>
               </w:rPr>
               <w:t>currículo</w:t>
             </w:r>
@@ -22179,13 +22266,15 @@
           <w:rFonts w:ascii="Arial" w:hAnsi="Arial" w:cs="Arial"/>
           <w:sz w:val="22"/>
           <w:szCs w:val="22"/>
-        </w:rPr>
-      </w:pPr>
-      <w:r>
-        <w:rPr>
-          <w:rFonts w:ascii="Arial" w:hAnsi="Arial" w:cs="Arial"/>
-          <w:sz w:val="22"/>
-          <w:szCs w:val="22"/>
+          <w:highlight w:val="green"/>
+        </w:rPr>
+      </w:pPr>
+      <w:r>
+        <w:rPr>
+          <w:rFonts w:ascii="Arial" w:hAnsi="Arial" w:cs="Arial"/>
+          <w:sz w:val="22"/>
+          <w:szCs w:val="22"/>
+          <w:highlight w:val="green"/>
         </w:rPr>
         <w:t>Meta</w:t>
       </w:r>
@@ -22194,6 +22283,7 @@
           <w:rFonts w:ascii="Arial" w:hAnsi="Arial" w:cs="Arial"/>
           <w:sz w:val="22"/>
           <w:szCs w:val="22"/>
+          <w:highlight w:val="green"/>
         </w:rPr>
         <w:tab/>
       </w:r>
@@ -22217,6 +22307,7 @@
           <w:rFonts w:ascii="Arial" w:hAnsi="Arial" w:cs="Arial"/>
           <w:sz w:val="18"/>
           <w:szCs w:val="18"/>
+          <w:highlight w:val="green"/>
         </w:rPr>
         <w:t>Recursos financieros</w:t>
       </w:r>
@@ -27509,7 +27600,7 @@
     </w:p>
     <w:p>
       <w:pPr>
-        <w:jc w:val="both"/>
+        <w:spacing w:after="160" w:line="259" w:lineRule="auto"/>
         <w:rPr>
           <w:rFonts w:ascii="Arial" w:hAnsi="Arial" w:cs="Arial"/>
           <w:color w:val="000000"/>
@@ -31306,6 +31397,7 @@
     <w:lsdException w:name="HTML Sample" w:semiHidden="1" w:unhideWhenUsed="1"/>
     <w:lsdException w:name="HTML Typewriter" w:semiHidden="1" w:unhideWhenUsed="1"/>
     <w:lsdException w:name="HTML Variable" w:semiHidden="1" w:unhideWhenUsed="1"/>
+    <w:lsdException w:name="Normal Table" w:semiHidden="1" w:unhideWhenUsed="1"/>
     <w:lsdException w:name="annotation subject" w:semiHidden="1" w:unhideWhenUsed="1"/>
     <w:lsdException w:name="No List" w:semiHidden="1" w:unhideWhenUsed="1"/>
     <w:lsdException w:name="Outline List 1" w:semiHidden="1" w:unhideWhenUsed="1"/>
@@ -31348,8 +31440,11 @@
     <w:lsdException w:name="Table Contemporary" w:semiHidden="1" w:unhideWhenUsed="1"/>
     <w:lsdException w:name="Table Elegant" w:semiHidden="1" w:unhideWhenUsed="1"/>
     <w:lsdException w:name="Table Professional" w:semiHidden="1" w:unhideWhenUsed="1"/>
+    <w:lsdException w:name="Table Subtle 1" w:semiHidden="1" w:unhideWhenUsed="1"/>
     <w:lsdException w:name="Table Subtle 2" w:semiHidden="1" w:unhideWhenUsed="1"/>
     <w:lsdException w:name="Table Web 1" w:semiHidden="1" w:unhideWhenUsed="1"/>
+    <w:lsdException w:name="Table Web 2" w:semiHidden="1" w:unhideWhenUsed="1"/>
+    <w:lsdException w:name="Table Web 3" w:semiHidden="1" w:unhideWhenUsed="1"/>
     <w:lsdException w:name="Balloon Text" w:semiHidden="1" w:unhideWhenUsed="1"/>
     <w:lsdException w:name="Table Grid" w:uiPriority="39"/>
     <w:lsdException w:name="Table Theme" w:semiHidden="1" w:unhideWhenUsed="1"/>

</xml_diff>

<commit_message>
inicio modulo investigacion submódulo investafores
</commit_message>
<xml_diff>
--- a/MODULO PROGRAMA final.docx
+++ b/MODULO PROGRAMA final.docx
@@ -21784,8 +21784,6 @@
           <w:highlight w:val="green"/>
         </w:rPr>
       </w:pPr>
-      <w:bookmarkStart w:id="0" w:name="_GoBack"/>
-      <w:bookmarkEnd w:id="0"/>
     </w:p>
     <w:p>
       <w:pPr>
@@ -22048,7 +22046,7 @@
               </wp:inline>
             </w:drawing>
           </mc:Choice>
-          <mc:Fallback xmlns:w16se="http://schemas.microsoft.com/office/word/2015/wordml/symex" xmlns:w16sdtdh="http://schemas.microsoft.com/office/word/2020/wordml/sdtdatahash" xmlns:w16="http://schemas.microsoft.com/office/word/2018/wordml" xmlns:w16cid="http://schemas.microsoft.com/office/word/2016/wordml/cid" xmlns:w16cex="http://schemas.microsoft.com/office/word/2018/wordml/cex" xmlns:am3d="http://schemas.microsoft.com/office/drawing/2017/model3d" xmlns:aink="http://schemas.microsoft.com/office/drawing/2016/ink" xmlns:cx8="http://schemas.microsoft.com/office/drawing/2016/5/14/chartex" xmlns:cx7="http://schemas.microsoft.com/office/drawing/2016/5/13/chartex" xmlns:cx6="http://schemas.microsoft.com/office/drawing/2016/5/12/chartex" xmlns:cx5="http://schemas.microsoft.com/office/drawing/2016/5/11/chartex" xmlns:cx4="http://schemas.microsoft.com/office/drawing/2016/5/10/chartex" xmlns:cx3="http://schemas.microsoft.com/office/drawing/2016/5/9/chartex" xmlns:cx2="http://schemas.microsoft.com/office/drawing/2015/10/21/chartex" xmlns:cx1="http://schemas.microsoft.com/office/drawing/2015/9/8/chartex" xmlns:cx="http://schemas.microsoft.com/office/drawing/2014/chartex">
+          <mc:Fallback xmlns:cx="http://schemas.microsoft.com/office/drawing/2014/chartex" xmlns:cx1="http://schemas.microsoft.com/office/drawing/2015/9/8/chartex" xmlns:cx2="http://schemas.microsoft.com/office/drawing/2015/10/21/chartex" xmlns:cx3="http://schemas.microsoft.com/office/drawing/2016/5/9/chartex" xmlns:cx4="http://schemas.microsoft.com/office/drawing/2016/5/10/chartex" xmlns:cx5="http://schemas.microsoft.com/office/drawing/2016/5/11/chartex" xmlns:cx6="http://schemas.microsoft.com/office/drawing/2016/5/12/chartex" xmlns:cx7="http://schemas.microsoft.com/office/drawing/2016/5/13/chartex" xmlns:cx8="http://schemas.microsoft.com/office/drawing/2016/5/14/chartex" xmlns:aink="http://schemas.microsoft.com/office/drawing/2016/ink" xmlns:am3d="http://schemas.microsoft.com/office/drawing/2017/model3d" xmlns:w16cex="http://schemas.microsoft.com/office/word/2018/wordml/cex" xmlns:w16cid="http://schemas.microsoft.com/office/word/2016/wordml/cid" xmlns:w16="http://schemas.microsoft.com/office/word/2018/wordml" xmlns:w16sdtdh="http://schemas.microsoft.com/office/word/2020/wordml/sdtdatahash" xmlns:w16se="http://schemas.microsoft.com/office/word/2015/wordml/symex">
             <w:pict>
               <v:rect w14:anchorId="468D8FCB" id="Rectángulo 1" o:spid="_x0000_s1026" style="width:24pt;height:24pt;visibility:visible;mso-wrap-style:square;mso-left-percent:-10001;mso-top-percent:-10001;mso-position-horizontal:absolute;mso-position-horizontal-relative:char;mso-position-vertical:absolute;mso-position-vertical-relative:line;mso-left-percent:-10001;mso-top-percent:-10001;v-text-anchor:top" o:gfxdata="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" filled="f" stroked="f">
                 <o:lock v:ext="edit" aspectratio="t"/>
@@ -22184,7 +22182,7 @@
               </wp:inline>
             </w:drawing>
           </mc:Choice>
-          <mc:Fallback xmlns:w16se="http://schemas.microsoft.com/office/word/2015/wordml/symex" xmlns:w16sdtdh="http://schemas.microsoft.com/office/word/2020/wordml/sdtdatahash" xmlns:w16="http://schemas.microsoft.com/office/word/2018/wordml" xmlns:w16cid="http://schemas.microsoft.com/office/word/2016/wordml/cid" xmlns:w16cex="http://schemas.microsoft.com/office/word/2018/wordml/cex" xmlns:am3d="http://schemas.microsoft.com/office/drawing/2017/model3d" xmlns:aink="http://schemas.microsoft.com/office/drawing/2016/ink" xmlns:cx8="http://schemas.microsoft.com/office/drawing/2016/5/14/chartex" xmlns:cx7="http://schemas.microsoft.com/office/drawing/2016/5/13/chartex" xmlns:cx6="http://schemas.microsoft.com/office/drawing/2016/5/12/chartex" xmlns:cx5="http://schemas.microsoft.com/office/drawing/2016/5/11/chartex" xmlns:cx4="http://schemas.microsoft.com/office/drawing/2016/5/10/chartex" xmlns:cx3="http://schemas.microsoft.com/office/drawing/2016/5/9/chartex" xmlns:cx2="http://schemas.microsoft.com/office/drawing/2015/10/21/chartex" xmlns:cx1="http://schemas.microsoft.com/office/drawing/2015/9/8/chartex" xmlns:cx="http://schemas.microsoft.com/office/drawing/2014/chartex">
+          <mc:Fallback xmlns:cx="http://schemas.microsoft.com/office/drawing/2014/chartex" xmlns:cx1="http://schemas.microsoft.com/office/drawing/2015/9/8/chartex" xmlns:cx2="http://schemas.microsoft.com/office/drawing/2015/10/21/chartex" xmlns:cx3="http://schemas.microsoft.com/office/drawing/2016/5/9/chartex" xmlns:cx4="http://schemas.microsoft.com/office/drawing/2016/5/10/chartex" xmlns:cx5="http://schemas.microsoft.com/office/drawing/2016/5/11/chartex" xmlns:cx6="http://schemas.microsoft.com/office/drawing/2016/5/12/chartex" xmlns:cx7="http://schemas.microsoft.com/office/drawing/2016/5/13/chartex" xmlns:cx8="http://schemas.microsoft.com/office/drawing/2016/5/14/chartex" xmlns:aink="http://schemas.microsoft.com/office/drawing/2016/ink" xmlns:am3d="http://schemas.microsoft.com/office/drawing/2017/model3d" xmlns:w16cex="http://schemas.microsoft.com/office/word/2018/wordml/cex" xmlns:w16cid="http://schemas.microsoft.com/office/word/2016/wordml/cid" xmlns:w16="http://schemas.microsoft.com/office/word/2018/wordml" xmlns:w16sdtdh="http://schemas.microsoft.com/office/word/2020/wordml/sdtdatahash" xmlns:w16se="http://schemas.microsoft.com/office/word/2015/wordml/symex">
             <w:pict>
               <v:rect w14:anchorId="68970533" id="Rectángulo 2" o:spid="_x0000_s1026" style="width:24pt;height:24pt;visibility:visible;mso-wrap-style:square;mso-left-percent:-10001;mso-top-percent:-10001;mso-position-horizontal:absolute;mso-position-horizontal-relative:char;mso-position-vertical:absolute;mso-position-vertical-relative:line;mso-left-percent:-10001;mso-top-percent:-10001;v-text-anchor:top" o:gfxdata="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" filled="f" stroked="f">
                 <o:lock v:ext="edit" aspectratio="t"/>
@@ -22270,7 +22268,7 @@
               </wp:inline>
             </w:drawing>
           </mc:Choice>
-          <mc:Fallback xmlns:w16se="http://schemas.microsoft.com/office/word/2015/wordml/symex" xmlns:w16sdtdh="http://schemas.microsoft.com/office/word/2020/wordml/sdtdatahash" xmlns:w16="http://schemas.microsoft.com/office/word/2018/wordml" xmlns:w16cid="http://schemas.microsoft.com/office/word/2016/wordml/cid" xmlns:w16cex="http://schemas.microsoft.com/office/word/2018/wordml/cex" xmlns:am3d="http://schemas.microsoft.com/office/drawing/2017/model3d" xmlns:aink="http://schemas.microsoft.com/office/drawing/2016/ink" xmlns:cx8="http://schemas.microsoft.com/office/drawing/2016/5/14/chartex" xmlns:cx7="http://schemas.microsoft.com/office/drawing/2016/5/13/chartex" xmlns:cx6="http://schemas.microsoft.com/office/drawing/2016/5/12/chartex" xmlns:cx5="http://schemas.microsoft.com/office/drawing/2016/5/11/chartex" xmlns:cx4="http://schemas.microsoft.com/office/drawing/2016/5/10/chartex" xmlns:cx3="http://schemas.microsoft.com/office/drawing/2016/5/9/chartex" xmlns:cx2="http://schemas.microsoft.com/office/drawing/2015/10/21/chartex" xmlns:cx1="http://schemas.microsoft.com/office/drawing/2015/9/8/chartex" xmlns:cx="http://schemas.microsoft.com/office/drawing/2014/chartex">
+          <mc:Fallback xmlns:cx="http://schemas.microsoft.com/office/drawing/2014/chartex" xmlns:cx1="http://schemas.microsoft.com/office/drawing/2015/9/8/chartex" xmlns:cx2="http://schemas.microsoft.com/office/drawing/2015/10/21/chartex" xmlns:cx3="http://schemas.microsoft.com/office/drawing/2016/5/9/chartex" xmlns:cx4="http://schemas.microsoft.com/office/drawing/2016/5/10/chartex" xmlns:cx5="http://schemas.microsoft.com/office/drawing/2016/5/11/chartex" xmlns:cx6="http://schemas.microsoft.com/office/drawing/2016/5/12/chartex" xmlns:cx7="http://schemas.microsoft.com/office/drawing/2016/5/13/chartex" xmlns:cx8="http://schemas.microsoft.com/office/drawing/2016/5/14/chartex" xmlns:aink="http://schemas.microsoft.com/office/drawing/2016/ink" xmlns:am3d="http://schemas.microsoft.com/office/drawing/2017/model3d" xmlns:w16cex="http://schemas.microsoft.com/office/word/2018/wordml/cex" xmlns:w16cid="http://schemas.microsoft.com/office/word/2016/wordml/cid" xmlns:w16="http://schemas.microsoft.com/office/word/2018/wordml" xmlns:w16sdtdh="http://schemas.microsoft.com/office/word/2020/wordml/sdtdatahash" xmlns:w16se="http://schemas.microsoft.com/office/word/2015/wordml/symex">
             <w:pict>
               <v:rect w14:anchorId="5D2BEC95" id="Rectángulo 3" o:spid="_x0000_s1026" style="width:24pt;height:24pt;visibility:visible;mso-wrap-style:square;mso-left-percent:-10001;mso-top-percent:-10001;mso-position-horizontal:absolute;mso-position-horizontal-relative:char;mso-position-vertical:absolute;mso-position-vertical-relative:line;mso-left-percent:-10001;mso-top-percent:-10001;v-text-anchor:top" o:gfxdata="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" filled="f" stroked="f">
                 <o:lock v:ext="edit" aspectratio="t"/>
@@ -22722,6 +22720,7 @@
           <w:color w:val="000000"/>
           <w:sz w:val="22"/>
           <w:szCs w:val="22"/>
+          <w:highlight w:val="green"/>
         </w:rPr>
       </w:pPr>
       <w:r>
@@ -22732,7 +22731,7 @@
           <w:color w:val="000000"/>
           <w:sz w:val="22"/>
           <w:szCs w:val="22"/>
-          <w:highlight w:val="yellow"/>
+          <w:highlight w:val="green"/>
         </w:rPr>
         <w:lastRenderedPageBreak/>
         <w:t>MODULO DE CONVENIOS: UNISANGIL</w:t>
@@ -22743,8 +22742,29 @@
           <w:color w:val="000000"/>
           <w:sz w:val="22"/>
           <w:szCs w:val="22"/>
-        </w:rPr>
-        <w:t xml:space="preserve"> ha generado convenios institucionales con diversas entidades ya sean nacionales o internacionales, todo esto con el fin de mejorar el desarrollo de las actividades y ampliar la capacidad de investigación, en este modulo se guardara toda la información relacionada a esos convenios, para ello será necesario los siguientes datos:</w:t>
+          <w:highlight w:val="green"/>
+        </w:rPr>
+        <w:t xml:space="preserve"> ha generado convenios institucionales con diversas entidades ya sean nacionales o internacionales, todo esto con el fin de mejorar el desarrollo de las actividades y ampliar la capacidad de investigación, en este </w:t>
+      </w:r>
+      <w:r>
+        <w:rPr>
+          <w:rFonts w:ascii="Arial" w:hAnsi="Arial" w:cs="Arial"/>
+          <w:color w:val="000000"/>
+          <w:sz w:val="22"/>
+          <w:szCs w:val="22"/>
+          <w:highlight w:val="green"/>
+        </w:rPr>
+        <w:t>módulo</w:t>
+      </w:r>
+      <w:r>
+        <w:rPr>
+          <w:rFonts w:ascii="Arial" w:hAnsi="Arial" w:cs="Arial"/>
+          <w:color w:val="000000"/>
+          <w:sz w:val="22"/>
+          <w:szCs w:val="22"/>
+          <w:highlight w:val="green"/>
+        </w:rPr>
+        <w:t xml:space="preserve"> se guardara toda la información relacionada a esos convenios, para ello será necesario los siguientes datos:</w:t>
       </w:r>
     </w:p>
     <w:p>
@@ -22757,6 +22777,7 @@
           <w:color w:val="000000"/>
           <w:sz w:val="22"/>
           <w:szCs w:val="22"/>
+          <w:highlight w:val="green"/>
         </w:rPr>
       </w:pPr>
     </w:p>
@@ -22774,6 +22795,7 @@
           <w:color w:val="000000"/>
           <w:sz w:val="22"/>
           <w:szCs w:val="22"/>
+          <w:highlight w:val="green"/>
         </w:rPr>
       </w:pPr>
       <w:r>
@@ -22784,6 +22806,7 @@
           <w:color w:val="000000"/>
           <w:sz w:val="22"/>
           <w:szCs w:val="22"/>
+          <w:highlight w:val="green"/>
         </w:rPr>
         <w:t>N</w:t>
       </w:r>
@@ -22793,6 +22816,7 @@
           <w:color w:val="000000"/>
           <w:sz w:val="22"/>
           <w:szCs w:val="22"/>
+          <w:highlight w:val="green"/>
         </w:rPr>
         <w:t>o Convenio</w:t>
       </w:r>
@@ -22811,14 +22835,16 @@
           <w:color w:val="000000"/>
           <w:sz w:val="22"/>
           <w:szCs w:val="22"/>
-        </w:rPr>
-      </w:pPr>
-      <w:r>
-        <w:rPr>
-          <w:rFonts w:ascii="Arial" w:hAnsi="Arial" w:cs="Arial"/>
-          <w:color w:val="000000"/>
-          <w:sz w:val="22"/>
-          <w:szCs w:val="22"/>
+          <w:highlight w:val="green"/>
+        </w:rPr>
+      </w:pPr>
+      <w:r>
+        <w:rPr>
+          <w:rFonts w:ascii="Arial" w:hAnsi="Arial" w:cs="Arial"/>
+          <w:color w:val="000000"/>
+          <w:sz w:val="22"/>
+          <w:szCs w:val="22"/>
+          <w:highlight w:val="green"/>
         </w:rPr>
         <w:t>Alcance</w:t>
       </w:r>
@@ -22828,6 +22854,7 @@
           <w:color w:val="000000"/>
           <w:sz w:val="22"/>
           <w:szCs w:val="22"/>
+          <w:highlight w:val="green"/>
         </w:rPr>
         <w:t>:</w:t>
       </w:r>
@@ -22837,6 +22864,7 @@
           <w:color w:val="000000"/>
           <w:sz w:val="22"/>
           <w:szCs w:val="22"/>
+          <w:highlight w:val="green"/>
         </w:rPr>
         <w:t xml:space="preserve"> Regional, nacional o Internacional</w:t>
       </w:r>
@@ -22855,14 +22883,16 @@
           <w:color w:val="000000"/>
           <w:sz w:val="22"/>
           <w:szCs w:val="22"/>
-        </w:rPr>
-      </w:pPr>
-      <w:r>
-        <w:rPr>
-          <w:rFonts w:ascii="Arial" w:hAnsi="Arial" w:cs="Arial"/>
-          <w:color w:val="000000"/>
-          <w:sz w:val="22"/>
-          <w:szCs w:val="22"/>
+          <w:highlight w:val="green"/>
+        </w:rPr>
+      </w:pPr>
+      <w:r>
+        <w:rPr>
+          <w:rFonts w:ascii="Arial" w:hAnsi="Arial" w:cs="Arial"/>
+          <w:color w:val="000000"/>
+          <w:sz w:val="22"/>
+          <w:szCs w:val="22"/>
+          <w:highlight w:val="green"/>
         </w:rPr>
         <w:t xml:space="preserve">Tipo de Convenio </w:t>
       </w:r>
@@ -22881,16 +22911,58 @@
           <w:color w:val="000000"/>
           <w:sz w:val="22"/>
           <w:szCs w:val="22"/>
-        </w:rPr>
-      </w:pPr>
-      <w:r>
-        <w:rPr>
-          <w:rFonts w:ascii="Arial" w:hAnsi="Arial" w:cs="Arial"/>
-          <w:color w:val="000000"/>
-          <w:sz w:val="22"/>
-          <w:szCs w:val="22"/>
-        </w:rPr>
-        <w:t>Institución con la cuál se celebro el convenio</w:t>
+          <w:highlight w:val="green"/>
+        </w:rPr>
+      </w:pPr>
+      <w:r>
+        <w:rPr>
+          <w:rFonts w:ascii="Arial" w:hAnsi="Arial" w:cs="Arial"/>
+          <w:color w:val="000000"/>
+          <w:sz w:val="22"/>
+          <w:szCs w:val="22"/>
+          <w:highlight w:val="green"/>
+        </w:rPr>
+        <w:t xml:space="preserve">Institución con la </w:t>
+      </w:r>
+      <w:r>
+        <w:rPr>
+          <w:rFonts w:ascii="Arial" w:hAnsi="Arial" w:cs="Arial"/>
+          <w:color w:val="000000"/>
+          <w:sz w:val="22"/>
+          <w:szCs w:val="22"/>
+          <w:highlight w:val="green"/>
+        </w:rPr>
+        <w:t>cual</w:t>
+      </w:r>
+      <w:r>
+        <w:rPr>
+          <w:rFonts w:ascii="Arial" w:hAnsi="Arial" w:cs="Arial"/>
+          <w:color w:val="000000"/>
+          <w:sz w:val="22"/>
+          <w:szCs w:val="22"/>
+          <w:highlight w:val="green"/>
+        </w:rPr>
+        <w:t xml:space="preserve"> se </w:t>
+      </w:r>
+      <w:r>
+        <w:rPr>
+          <w:rFonts w:ascii="Arial" w:hAnsi="Arial" w:cs="Arial"/>
+          <w:color w:val="000000"/>
+          <w:sz w:val="22"/>
+          <w:szCs w:val="22"/>
+          <w:highlight w:val="green"/>
+        </w:rPr>
+        <w:t>celebró</w:t>
+      </w:r>
+      <w:r>
+        <w:rPr>
+          <w:rFonts w:ascii="Arial" w:hAnsi="Arial" w:cs="Arial"/>
+          <w:color w:val="000000"/>
+          <w:sz w:val="22"/>
+          <w:szCs w:val="22"/>
+          <w:highlight w:val="green"/>
+        </w:rPr>
+        <w:t xml:space="preserve"> el convenio</w:t>
       </w:r>
     </w:p>
     <w:p>
@@ -22907,14 +22979,16 @@
           <w:color w:val="000000"/>
           <w:sz w:val="22"/>
           <w:szCs w:val="22"/>
-        </w:rPr>
-      </w:pPr>
-      <w:r>
-        <w:rPr>
-          <w:rFonts w:ascii="Arial" w:hAnsi="Arial" w:cs="Arial"/>
-          <w:color w:val="000000"/>
-          <w:sz w:val="22"/>
-          <w:szCs w:val="22"/>
+          <w:highlight w:val="green"/>
+        </w:rPr>
+      </w:pPr>
+      <w:r>
+        <w:rPr>
+          <w:rFonts w:ascii="Arial" w:hAnsi="Arial" w:cs="Arial"/>
+          <w:color w:val="000000"/>
+          <w:sz w:val="22"/>
+          <w:szCs w:val="22"/>
+          <w:highlight w:val="green"/>
         </w:rPr>
         <w:t>Nit</w:t>
       </w:r>
@@ -22933,14 +23007,16 @@
           <w:color w:val="000000"/>
           <w:sz w:val="22"/>
           <w:szCs w:val="22"/>
-        </w:rPr>
-      </w:pPr>
-      <w:r>
-        <w:rPr>
-          <w:rFonts w:ascii="Arial" w:hAnsi="Arial" w:cs="Arial"/>
-          <w:color w:val="000000"/>
-          <w:sz w:val="22"/>
-          <w:szCs w:val="22"/>
+          <w:highlight w:val="green"/>
+        </w:rPr>
+      </w:pPr>
+      <w:r>
+        <w:rPr>
+          <w:rFonts w:ascii="Arial" w:hAnsi="Arial" w:cs="Arial"/>
+          <w:color w:val="000000"/>
+          <w:sz w:val="22"/>
+          <w:szCs w:val="22"/>
+          <w:highlight w:val="green"/>
         </w:rPr>
         <w:t>Dirección</w:t>
       </w:r>
@@ -22959,14 +23035,16 @@
           <w:color w:val="000000"/>
           <w:sz w:val="22"/>
           <w:szCs w:val="22"/>
-        </w:rPr>
-      </w:pPr>
-      <w:r>
-        <w:rPr>
-          <w:rFonts w:ascii="Arial" w:hAnsi="Arial" w:cs="Arial"/>
-          <w:color w:val="000000"/>
-          <w:sz w:val="22"/>
-          <w:szCs w:val="22"/>
+          <w:highlight w:val="green"/>
+        </w:rPr>
+      </w:pPr>
+      <w:r>
+        <w:rPr>
+          <w:rFonts w:ascii="Arial" w:hAnsi="Arial" w:cs="Arial"/>
+          <w:color w:val="000000"/>
+          <w:sz w:val="22"/>
+          <w:szCs w:val="22"/>
+          <w:highlight w:val="green"/>
         </w:rPr>
         <w:t>Ciudad</w:t>
       </w:r>
@@ -22985,14 +23063,16 @@
           <w:color w:val="000000"/>
           <w:sz w:val="22"/>
           <w:szCs w:val="22"/>
-        </w:rPr>
-      </w:pPr>
-      <w:r>
-        <w:rPr>
-          <w:rFonts w:ascii="Arial" w:hAnsi="Arial" w:cs="Arial"/>
-          <w:color w:val="000000"/>
-          <w:sz w:val="22"/>
-          <w:szCs w:val="22"/>
+          <w:highlight w:val="green"/>
+        </w:rPr>
+      </w:pPr>
+      <w:r>
+        <w:rPr>
+          <w:rFonts w:ascii="Arial" w:hAnsi="Arial" w:cs="Arial"/>
+          <w:color w:val="000000"/>
+          <w:sz w:val="22"/>
+          <w:szCs w:val="22"/>
+          <w:highlight w:val="green"/>
         </w:rPr>
         <w:t>Pais</w:t>
       </w:r>
@@ -23011,14 +23091,16 @@
           <w:color w:val="000000"/>
           <w:sz w:val="22"/>
           <w:szCs w:val="22"/>
-        </w:rPr>
-      </w:pPr>
-      <w:r>
-        <w:rPr>
-          <w:rFonts w:ascii="Arial" w:hAnsi="Arial" w:cs="Arial"/>
-          <w:color w:val="000000"/>
-          <w:sz w:val="22"/>
-          <w:szCs w:val="22"/>
+          <w:highlight w:val="green"/>
+        </w:rPr>
+      </w:pPr>
+      <w:r>
+        <w:rPr>
+          <w:rFonts w:ascii="Arial" w:hAnsi="Arial" w:cs="Arial"/>
+          <w:color w:val="000000"/>
+          <w:sz w:val="22"/>
+          <w:szCs w:val="22"/>
+          <w:highlight w:val="green"/>
         </w:rPr>
         <w:t xml:space="preserve">Teléfono </w:t>
       </w:r>
@@ -23037,14 +23119,16 @@
           <w:color w:val="000000"/>
           <w:sz w:val="22"/>
           <w:szCs w:val="22"/>
-        </w:rPr>
-      </w:pPr>
-      <w:r>
-        <w:rPr>
-          <w:rFonts w:ascii="Arial" w:hAnsi="Arial" w:cs="Arial"/>
-          <w:color w:val="000000"/>
-          <w:sz w:val="22"/>
-          <w:szCs w:val="22"/>
+          <w:highlight w:val="green"/>
+        </w:rPr>
+      </w:pPr>
+      <w:r>
+        <w:rPr>
+          <w:rFonts w:ascii="Arial" w:hAnsi="Arial" w:cs="Arial"/>
+          <w:color w:val="000000"/>
+          <w:sz w:val="22"/>
+          <w:szCs w:val="22"/>
+          <w:highlight w:val="green"/>
         </w:rPr>
         <w:t>Correo</w:t>
       </w:r>
@@ -23063,14 +23147,16 @@
           <w:color w:val="000000"/>
           <w:sz w:val="22"/>
           <w:szCs w:val="22"/>
-        </w:rPr>
-      </w:pPr>
-      <w:r>
-        <w:rPr>
-          <w:rFonts w:ascii="Arial" w:hAnsi="Arial" w:cs="Arial"/>
-          <w:color w:val="000000"/>
-          <w:sz w:val="22"/>
-          <w:szCs w:val="22"/>
+          <w:highlight w:val="green"/>
+        </w:rPr>
+      </w:pPr>
+      <w:r>
+        <w:rPr>
+          <w:rFonts w:ascii="Arial" w:hAnsi="Arial" w:cs="Arial"/>
+          <w:color w:val="000000"/>
+          <w:sz w:val="22"/>
+          <w:szCs w:val="22"/>
+          <w:highlight w:val="green"/>
         </w:rPr>
         <w:t>Contacto</w:t>
       </w:r>
@@ -23089,14 +23175,16 @@
           <w:color w:val="000000"/>
           <w:sz w:val="22"/>
           <w:szCs w:val="22"/>
-        </w:rPr>
-      </w:pPr>
-      <w:r>
-        <w:rPr>
-          <w:rFonts w:ascii="Arial" w:hAnsi="Arial" w:cs="Arial"/>
-          <w:color w:val="000000"/>
-          <w:sz w:val="22"/>
-          <w:szCs w:val="22"/>
+          <w:highlight w:val="green"/>
+        </w:rPr>
+      </w:pPr>
+      <w:r>
+        <w:rPr>
+          <w:rFonts w:ascii="Arial" w:hAnsi="Arial" w:cs="Arial"/>
+          <w:color w:val="000000"/>
+          <w:sz w:val="22"/>
+          <w:szCs w:val="22"/>
+          <w:highlight w:val="green"/>
         </w:rPr>
         <w:t>Teléfono</w:t>
       </w:r>
@@ -23115,14 +23203,16 @@
           <w:color w:val="000000"/>
           <w:sz w:val="22"/>
           <w:szCs w:val="22"/>
-        </w:rPr>
-      </w:pPr>
-      <w:r>
-        <w:rPr>
-          <w:rFonts w:ascii="Arial" w:hAnsi="Arial" w:cs="Arial"/>
-          <w:color w:val="000000"/>
-          <w:sz w:val="22"/>
-          <w:szCs w:val="22"/>
+          <w:highlight w:val="green"/>
+        </w:rPr>
+      </w:pPr>
+      <w:r>
+        <w:rPr>
+          <w:rFonts w:ascii="Arial" w:hAnsi="Arial" w:cs="Arial"/>
+          <w:color w:val="000000"/>
+          <w:sz w:val="22"/>
+          <w:szCs w:val="22"/>
+          <w:highlight w:val="green"/>
         </w:rPr>
         <w:t>Objeto</w:t>
       </w:r>
@@ -23141,14 +23231,16 @@
           <w:color w:val="000000"/>
           <w:sz w:val="22"/>
           <w:szCs w:val="22"/>
-        </w:rPr>
-      </w:pPr>
-      <w:r>
-        <w:rPr>
-          <w:rFonts w:ascii="Arial" w:hAnsi="Arial" w:cs="Arial"/>
-          <w:color w:val="000000"/>
-          <w:sz w:val="22"/>
-          <w:szCs w:val="22"/>
+          <w:highlight w:val="green"/>
+        </w:rPr>
+      </w:pPr>
+      <w:r>
+        <w:rPr>
+          <w:rFonts w:ascii="Arial" w:hAnsi="Arial" w:cs="Arial"/>
+          <w:color w:val="000000"/>
+          <w:sz w:val="22"/>
+          <w:szCs w:val="22"/>
+          <w:highlight w:val="green"/>
         </w:rPr>
         <w:t>Logros</w:t>
       </w:r>
@@ -23158,6 +23250,7 @@
           <w:color w:val="000000"/>
           <w:sz w:val="22"/>
           <w:szCs w:val="22"/>
+          <w:highlight w:val="green"/>
         </w:rPr>
         <w:t>/</w:t>
       </w:r>
@@ -23167,6 +23260,7 @@
           <w:color w:val="000000"/>
           <w:sz w:val="22"/>
           <w:szCs w:val="22"/>
+          <w:highlight w:val="green"/>
         </w:rPr>
         <w:t xml:space="preserve"> Resultados</w:t>
       </w:r>
@@ -23185,14 +23279,16 @@
           <w:color w:val="000000"/>
           <w:sz w:val="22"/>
           <w:szCs w:val="22"/>
-        </w:rPr>
-      </w:pPr>
-      <w:r>
-        <w:rPr>
-          <w:rFonts w:ascii="Arial" w:hAnsi="Arial" w:cs="Arial"/>
-          <w:color w:val="000000"/>
-          <w:sz w:val="22"/>
-          <w:szCs w:val="22"/>
+          <w:highlight w:val="green"/>
+        </w:rPr>
+      </w:pPr>
+      <w:r>
+        <w:rPr>
+          <w:rFonts w:ascii="Arial" w:hAnsi="Arial" w:cs="Arial"/>
+          <w:color w:val="000000"/>
+          <w:sz w:val="22"/>
+          <w:szCs w:val="22"/>
+          <w:highlight w:val="green"/>
         </w:rPr>
         <w:t>Vigencias</w:t>
       </w:r>
@@ -23211,14 +23307,16 @@
           <w:color w:val="000000"/>
           <w:sz w:val="22"/>
           <w:szCs w:val="22"/>
-        </w:rPr>
-      </w:pPr>
-      <w:r>
-        <w:rPr>
-          <w:rFonts w:ascii="Arial" w:hAnsi="Arial" w:cs="Arial"/>
-          <w:color w:val="000000"/>
-          <w:sz w:val="22"/>
-          <w:szCs w:val="22"/>
+          <w:highlight w:val="green"/>
+        </w:rPr>
+      </w:pPr>
+      <w:r>
+        <w:rPr>
+          <w:rFonts w:ascii="Arial" w:hAnsi="Arial" w:cs="Arial"/>
+          <w:color w:val="000000"/>
+          <w:sz w:val="22"/>
+          <w:szCs w:val="22"/>
+          <w:highlight w:val="green"/>
         </w:rPr>
         <w:t>Programa Beneficiarios</w:t>
       </w:r>
@@ -23237,14 +23335,16 @@
           <w:color w:val="000000"/>
           <w:sz w:val="22"/>
           <w:szCs w:val="22"/>
-        </w:rPr>
-      </w:pPr>
-      <w:r>
-        <w:rPr>
-          <w:rFonts w:ascii="Arial" w:hAnsi="Arial" w:cs="Arial"/>
-          <w:color w:val="000000"/>
-          <w:sz w:val="22"/>
-          <w:szCs w:val="22"/>
+          <w:highlight w:val="green"/>
+        </w:rPr>
+      </w:pPr>
+      <w:r>
+        <w:rPr>
+          <w:rFonts w:ascii="Arial" w:hAnsi="Arial" w:cs="Arial"/>
+          <w:color w:val="000000"/>
+          <w:sz w:val="22"/>
+          <w:szCs w:val="22"/>
+          <w:highlight w:val="green"/>
         </w:rPr>
         <w:t>Actividades, un convenio puede tener muchas actividades y colocar cada actividad con año y con el programa que lo utilizó</w:t>
       </w:r>
@@ -23263,14 +23363,16 @@
           <w:color w:val="000000"/>
           <w:sz w:val="22"/>
           <w:szCs w:val="22"/>
-        </w:rPr>
-      </w:pPr>
-      <w:r>
-        <w:rPr>
-          <w:rFonts w:ascii="Arial" w:hAnsi="Arial" w:cs="Arial"/>
-          <w:color w:val="000000"/>
-          <w:sz w:val="22"/>
-          <w:szCs w:val="22"/>
+          <w:highlight w:val="green"/>
+        </w:rPr>
+      </w:pPr>
+      <w:r>
+        <w:rPr>
+          <w:rFonts w:ascii="Arial" w:hAnsi="Arial" w:cs="Arial"/>
+          <w:color w:val="000000"/>
+          <w:sz w:val="22"/>
+          <w:szCs w:val="22"/>
+          <w:highlight w:val="green"/>
         </w:rPr>
         <w:t>Fecha Inicio</w:t>
       </w:r>
@@ -23289,14 +23391,16 @@
           <w:color w:val="000000"/>
           <w:sz w:val="22"/>
           <w:szCs w:val="22"/>
-        </w:rPr>
-      </w:pPr>
-      <w:r>
-        <w:rPr>
-          <w:rFonts w:ascii="Arial" w:hAnsi="Arial" w:cs="Arial"/>
-          <w:color w:val="000000"/>
-          <w:sz w:val="22"/>
-          <w:szCs w:val="22"/>
+          <w:highlight w:val="green"/>
+        </w:rPr>
+      </w:pPr>
+      <w:r>
+        <w:rPr>
+          <w:rFonts w:ascii="Arial" w:hAnsi="Arial" w:cs="Arial"/>
+          <w:color w:val="000000"/>
+          <w:sz w:val="22"/>
+          <w:szCs w:val="22"/>
+          <w:highlight w:val="green"/>
         </w:rPr>
         <w:t>Fecha Final</w:t>
       </w:r>
@@ -23315,14 +23419,16 @@
           <w:color w:val="000000"/>
           <w:sz w:val="22"/>
           <w:szCs w:val="22"/>
-        </w:rPr>
-      </w:pPr>
-      <w:r>
-        <w:rPr>
-          <w:rFonts w:ascii="Arial" w:hAnsi="Arial" w:cs="Arial"/>
-          <w:color w:val="000000"/>
-          <w:sz w:val="22"/>
-          <w:szCs w:val="22"/>
+          <w:highlight w:val="green"/>
+        </w:rPr>
+      </w:pPr>
+      <w:r>
+        <w:rPr>
+          <w:rFonts w:ascii="Arial" w:hAnsi="Arial" w:cs="Arial"/>
+          <w:color w:val="000000"/>
+          <w:sz w:val="22"/>
+          <w:szCs w:val="22"/>
+          <w:highlight w:val="green"/>
         </w:rPr>
         <w:t>Vigenica</w:t>
       </w:r>
@@ -23341,14 +23447,16 @@
           <w:color w:val="000000"/>
           <w:sz w:val="22"/>
           <w:szCs w:val="22"/>
-        </w:rPr>
-      </w:pPr>
-      <w:r>
-        <w:rPr>
-          <w:rFonts w:ascii="Arial" w:hAnsi="Arial" w:cs="Arial"/>
-          <w:color w:val="000000"/>
-          <w:sz w:val="22"/>
-          <w:szCs w:val="22"/>
+          <w:highlight w:val="green"/>
+        </w:rPr>
+      </w:pPr>
+      <w:r>
+        <w:rPr>
+          <w:rFonts w:ascii="Arial" w:hAnsi="Arial" w:cs="Arial"/>
+          <w:color w:val="000000"/>
+          <w:sz w:val="22"/>
+          <w:szCs w:val="22"/>
+          <w:highlight w:val="green"/>
         </w:rPr>
         <w:t>Observaciones</w:t>
       </w:r>
@@ -23973,6 +24081,8 @@
         </w:rPr>
         <w:t>MODULO DE INVESTIGACION pendiente</w:t>
       </w:r>
+      <w:bookmarkStart w:id="0" w:name="_GoBack"/>
+      <w:bookmarkEnd w:id="0"/>
     </w:p>
     <w:p>
       <w:pPr>

</xml_diff>